<commit_message>
Added Leave Balance card
</commit_message>
<xml_diff>
--- a/Documentation/AI Prompts/Vibe Coding - TNA Dashboard.docx
+++ b/Documentation/AI Prompts/Vibe Coding - TNA Dashboard.docx
@@ -179,6 +179,7 @@
         <w:t>="@</w:t>
       </w:r>
       <w:proofErr w:type="spellStart"/>
+      <w:proofErr w:type="gramStart"/>
       <w:r>
         <w:rPr>
           <w:lang w:val="en-GB"/>
@@ -186,6 +187,7 @@
         <w:t>Icons.Material.Filled.Circle</w:t>
       </w:r>
       <w:proofErr w:type="spellEnd"/>
+      <w:proofErr w:type="gramEnd"/>
       <w:r>
         <w:rPr>
           <w:lang w:val="en-GB"/>
@@ -210,7 +212,21 @@
         <w:rPr>
           <w:lang w:val="en-GB"/>
         </w:rPr>
-        <w:t xml:space="preserve"> attribute should changed based on the </w:t>
+        <w:t xml:space="preserve"> attribute should </w:t>
+      </w:r>
+      <w:proofErr w:type="spellStart"/>
+      <w:r>
+        <w:rPr>
+          <w:lang w:val="en-GB"/>
+        </w:rPr>
+        <w:t>changed</w:t>
+      </w:r>
+      <w:proofErr w:type="spellEnd"/>
+      <w:r>
+        <w:rPr>
+          <w:lang w:val="en-GB"/>
+        </w:rPr>
+        <w:t xml:space="preserve"> based on the </w:t>
       </w:r>
       <w:r>
         <w:rPr>
@@ -327,8 +343,30 @@
         <w:rPr>
           <w:lang w:val="en-GB"/>
         </w:rPr>
-        <w:t xml:space="preserve"> { get; set; }</w:t>
-      </w:r>
+        <w:t xml:space="preserve"> </w:t>
+      </w:r>
+      <w:proofErr w:type="gramStart"/>
+      <w:r>
+        <w:rPr>
+          <w:lang w:val="en-GB"/>
+        </w:rPr>
+        <w:t>{ get</w:t>
+      </w:r>
+      <w:proofErr w:type="gramEnd"/>
+      <w:r>
+        <w:rPr>
+          <w:lang w:val="en-GB"/>
+        </w:rPr>
+        <w:t>; set</w:t>
+      </w:r>
+      <w:proofErr w:type="gramStart"/>
+      <w:r>
+        <w:rPr>
+          <w:lang w:val="en-GB"/>
+        </w:rPr>
+        <w:t>; }</w:t>
+      </w:r>
+      <w:proofErr w:type="gramEnd"/>
     </w:p>
     <w:p>
       <w:pPr>
@@ -355,18 +393,1134 @@
         <w:rPr>
           <w:lang w:val="en-GB"/>
         </w:rPr>
-        <w:t xml:space="preserve"> { get; set; } = null!;</w:t>
-      </w:r>
+        <w:t xml:space="preserve"> </w:t>
+      </w:r>
+      <w:proofErr w:type="gramStart"/>
+      <w:r>
+        <w:rPr>
+          <w:lang w:val="en-GB"/>
+        </w:rPr>
+        <w:t>{ get</w:t>
+      </w:r>
+      <w:proofErr w:type="gramEnd"/>
+      <w:r>
+        <w:rPr>
+          <w:lang w:val="en-GB"/>
+        </w:rPr>
+        <w:t>; set</w:t>
+      </w:r>
+      <w:proofErr w:type="gramStart"/>
+      <w:r>
+        <w:rPr>
+          <w:lang w:val="en-GB"/>
+        </w:rPr>
+        <w:t>; }</w:t>
+      </w:r>
+      <w:proofErr w:type="gramEnd"/>
+      <w:r>
+        <w:rPr>
+          <w:lang w:val="en-GB"/>
+        </w:rPr>
+        <w:t xml:space="preserve"> = </w:t>
+      </w:r>
+      <w:proofErr w:type="gramStart"/>
+      <w:r>
+        <w:rPr>
+          <w:lang w:val="en-GB"/>
+        </w:rPr>
+        <w:t>null!;</w:t>
+      </w:r>
+      <w:proofErr w:type="gramEnd"/>
     </w:p>
     <w:p>
       <w:pPr>
         <w:spacing w:after="0" w:line="240" w:lineRule="auto"/>
+        <w:rPr>
+          <w:lang w:val="en-GB"/>
+        </w:rPr>
       </w:pPr>
       <w:r>
         <w:rPr>
           <w:lang w:val="en-GB"/>
         </w:rPr>
         <w:t>}</w:t>
+      </w:r>
+    </w:p>
+    <w:p>
+      <w:pPr>
+        <w:spacing w:after="0" w:line="240" w:lineRule="auto"/>
+        <w:rPr>
+          <w:lang w:val="en-GB"/>
+        </w:rPr>
+      </w:pPr>
+    </w:p>
+    <w:p>
+      <w:pPr>
+        <w:spacing w:after="0" w:line="240" w:lineRule="auto"/>
+        <w:rPr>
+          <w:b/>
+          <w:bCs/>
+          <w:color w:val="EE0000"/>
+          <w:u w:val="single"/>
+          <w:lang w:val="en-GB"/>
+        </w:rPr>
+      </w:pPr>
+      <w:r>
+        <w:rPr>
+          <w:b/>
+          <w:bCs/>
+          <w:color w:val="EE0000"/>
+          <w:u w:val="single"/>
+          <w:lang w:val="en-GB"/>
+        </w:rPr>
+        <w:t>Prompt #2:</w:t>
+      </w:r>
+    </w:p>
+    <w:p>
+      <w:pPr>
+        <w:spacing w:after="0" w:line="240" w:lineRule="auto"/>
+        <w:rPr>
+          <w:lang w:val="en-GB"/>
+        </w:rPr>
+      </w:pPr>
+      <w:r>
+        <w:rPr>
+          <w:lang w:val="en-GB"/>
+        </w:rPr>
+        <w:t xml:space="preserve">Tell me how to set the width of the button to occupy the full width of the </w:t>
+      </w:r>
+      <w:proofErr w:type="spellStart"/>
+      <w:r>
+        <w:rPr>
+          <w:lang w:val="en-GB"/>
+        </w:rPr>
+        <w:t>MudStack</w:t>
+      </w:r>
+      <w:proofErr w:type="spellEnd"/>
+      <w:r>
+        <w:rPr>
+          <w:lang w:val="en-GB"/>
+        </w:rPr>
+        <w:t>. Below is my razor code.</w:t>
+      </w:r>
+    </w:p>
+    <w:p>
+      <w:pPr>
+        <w:spacing w:after="0" w:line="240" w:lineRule="auto"/>
+        <w:rPr>
+          <w:lang w:val="en-GB"/>
+        </w:rPr>
+      </w:pPr>
+      <w:r>
+        <w:rPr>
+          <w:lang w:val="en-GB"/>
+        </w:rPr>
+        <w:t>&lt;</w:t>
+      </w:r>
+      <w:proofErr w:type="spellStart"/>
+      <w:r>
+        <w:rPr>
+          <w:lang w:val="en-GB"/>
+        </w:rPr>
+        <w:t>MudStack</w:t>
+      </w:r>
+      <w:proofErr w:type="spellEnd"/>
+      <w:r>
+        <w:rPr>
+          <w:lang w:val="en-GB"/>
+        </w:rPr>
+        <w:t xml:space="preserve"> Row="true" </w:t>
+      </w:r>
+      <w:proofErr w:type="spellStart"/>
+      <w:r>
+        <w:rPr>
+          <w:lang w:val="en-GB"/>
+        </w:rPr>
+        <w:t>AlignItems</w:t>
+      </w:r>
+      <w:proofErr w:type="spellEnd"/>
+      <w:r>
+        <w:rPr>
+          <w:lang w:val="en-GB"/>
+        </w:rPr>
+        <w:t>="</w:t>
+      </w:r>
+      <w:proofErr w:type="spellStart"/>
+      <w:r>
+        <w:rPr>
+          <w:lang w:val="en-GB"/>
+        </w:rPr>
+        <w:t>AlignItems.Start</w:t>
+      </w:r>
+      <w:proofErr w:type="spellEnd"/>
+      <w:r>
+        <w:rPr>
+          <w:lang w:val="en-GB"/>
+        </w:rPr>
+        <w:t>" Justify="</w:t>
+      </w:r>
+      <w:proofErr w:type="spellStart"/>
+      <w:r>
+        <w:rPr>
+          <w:lang w:val="en-GB"/>
+        </w:rPr>
+        <w:t>Justify.Center</w:t>
+      </w:r>
+      <w:proofErr w:type="spellEnd"/>
+      <w:r>
+        <w:rPr>
+          <w:lang w:val="en-GB"/>
+        </w:rPr>
+        <w:t xml:space="preserve">" </w:t>
+      </w:r>
+      <w:proofErr w:type="spellStart"/>
+      <w:r>
+        <w:rPr>
+          <w:lang w:val="en-GB"/>
+        </w:rPr>
+        <w:t>StretchItems</w:t>
+      </w:r>
+      <w:proofErr w:type="spellEnd"/>
+      <w:r>
+        <w:rPr>
+          <w:lang w:val="en-GB"/>
+        </w:rPr>
+        <w:t>="</w:t>
+      </w:r>
+      <w:proofErr w:type="spellStart"/>
+      <w:r>
+        <w:rPr>
+          <w:lang w:val="en-GB"/>
+        </w:rPr>
+        <w:t>StretchItems.All</w:t>
+      </w:r>
+      <w:proofErr w:type="spellEnd"/>
+      <w:r>
+        <w:rPr>
+          <w:lang w:val="en-GB"/>
+        </w:rPr>
+        <w:t>"&gt;</w:t>
+      </w:r>
+    </w:p>
+    <w:p>
+      <w:pPr>
+        <w:spacing w:after="0" w:line="240" w:lineRule="auto"/>
+        <w:rPr>
+          <w:lang w:val="en-GB"/>
+        </w:rPr>
+      </w:pPr>
+      <w:r>
+        <w:rPr>
+          <w:lang w:val="en-GB"/>
+        </w:rPr>
+        <w:t xml:space="preserve">    &lt;</w:t>
+      </w:r>
+      <w:proofErr w:type="spellStart"/>
+      <w:r>
+        <w:rPr>
+          <w:lang w:val="en-GB"/>
+        </w:rPr>
+        <w:t>MudStack</w:t>
+      </w:r>
+      <w:proofErr w:type="spellEnd"/>
+      <w:r>
+        <w:rPr>
+          <w:lang w:val="en-GB"/>
+        </w:rPr>
+        <w:t xml:space="preserve"> </w:t>
+      </w:r>
+      <w:proofErr w:type="spellStart"/>
+      <w:r>
+        <w:rPr>
+          <w:lang w:val="en-GB"/>
+        </w:rPr>
+        <w:t>AlignItems</w:t>
+      </w:r>
+      <w:proofErr w:type="spellEnd"/>
+      <w:r>
+        <w:rPr>
+          <w:lang w:val="en-GB"/>
+        </w:rPr>
+        <w:t>="</w:t>
+      </w:r>
+      <w:proofErr w:type="spellStart"/>
+      <w:r>
+        <w:rPr>
+          <w:lang w:val="en-GB"/>
+        </w:rPr>
+        <w:t>AlignItems.Center</w:t>
+      </w:r>
+      <w:proofErr w:type="spellEnd"/>
+      <w:r>
+        <w:rPr>
+          <w:lang w:val="en-GB"/>
+        </w:rPr>
+        <w:t>" Justify="</w:t>
+      </w:r>
+      <w:proofErr w:type="spellStart"/>
+      <w:r>
+        <w:rPr>
+          <w:lang w:val="en-GB"/>
+        </w:rPr>
+        <w:t>Justify.Center</w:t>
+      </w:r>
+      <w:proofErr w:type="spellEnd"/>
+      <w:r>
+        <w:rPr>
+          <w:lang w:val="en-GB"/>
+        </w:rPr>
+        <w:t xml:space="preserve">" </w:t>
+      </w:r>
+      <w:proofErr w:type="spellStart"/>
+      <w:r>
+        <w:rPr>
+          <w:lang w:val="en-GB"/>
+        </w:rPr>
+        <w:t>StretchItems</w:t>
+      </w:r>
+      <w:proofErr w:type="spellEnd"/>
+      <w:r>
+        <w:rPr>
+          <w:lang w:val="en-GB"/>
+        </w:rPr>
+        <w:t>="</w:t>
+      </w:r>
+      <w:proofErr w:type="spellStart"/>
+      <w:r>
+        <w:rPr>
+          <w:lang w:val="en-GB"/>
+        </w:rPr>
+        <w:t>StretchItems.All</w:t>
+      </w:r>
+      <w:proofErr w:type="spellEnd"/>
+      <w:r>
+        <w:rPr>
+          <w:lang w:val="en-GB"/>
+        </w:rPr>
+        <w:t>" Spacing="2"&gt;</w:t>
+      </w:r>
+    </w:p>
+    <w:p>
+      <w:pPr>
+        <w:spacing w:after="0" w:line="240" w:lineRule="auto"/>
+        <w:rPr>
+          <w:lang w:val="en-GB"/>
+        </w:rPr>
+      </w:pPr>
+      <w:r>
+        <w:rPr>
+          <w:lang w:val="en-GB"/>
+        </w:rPr>
+        <w:t xml:space="preserve">        &lt;</w:t>
+      </w:r>
+      <w:proofErr w:type="spellStart"/>
+      <w:r>
+        <w:rPr>
+          <w:lang w:val="en-GB"/>
+        </w:rPr>
+        <w:t>MudButton</w:t>
+      </w:r>
+      <w:proofErr w:type="spellEnd"/>
+      <w:r>
+        <w:rPr>
+          <w:lang w:val="en-GB"/>
+        </w:rPr>
+        <w:t xml:space="preserve"> Variant="</w:t>
+      </w:r>
+      <w:proofErr w:type="spellStart"/>
+      <w:r>
+        <w:rPr>
+          <w:lang w:val="en-GB"/>
+        </w:rPr>
+        <w:t>Variant.Filled</w:t>
+      </w:r>
+      <w:proofErr w:type="spellEnd"/>
+      <w:r>
+        <w:rPr>
+          <w:lang w:val="en-GB"/>
+        </w:rPr>
+        <w:t xml:space="preserve">" </w:t>
+      </w:r>
+      <w:proofErr w:type="spellStart"/>
+      <w:r>
+        <w:rPr>
+          <w:lang w:val="en-GB"/>
+        </w:rPr>
+        <w:t>Color</w:t>
+      </w:r>
+      <w:proofErr w:type="spellEnd"/>
+      <w:r>
+        <w:rPr>
+          <w:lang w:val="en-GB"/>
+        </w:rPr>
+        <w:t>="</w:t>
+      </w:r>
+      <w:proofErr w:type="spellStart"/>
+      <w:r>
+        <w:rPr>
+          <w:lang w:val="en-GB"/>
+        </w:rPr>
+        <w:t>Color.Success</w:t>
+      </w:r>
+      <w:proofErr w:type="spellEnd"/>
+      <w:r>
+        <w:rPr>
+          <w:lang w:val="en-GB"/>
+        </w:rPr>
+        <w:t>" Size="</w:t>
+      </w:r>
+      <w:proofErr w:type="spellStart"/>
+      <w:r>
+        <w:rPr>
+          <w:lang w:val="en-GB"/>
+        </w:rPr>
+        <w:t>Size.Large</w:t>
+      </w:r>
+      <w:proofErr w:type="spellEnd"/>
+      <w:r>
+        <w:rPr>
+          <w:lang w:val="en-GB"/>
+        </w:rPr>
+        <w:t xml:space="preserve">" </w:t>
+      </w:r>
+      <w:proofErr w:type="spellStart"/>
+      <w:r>
+        <w:rPr>
+          <w:lang w:val="en-GB"/>
+        </w:rPr>
+        <w:t>DropShadow</w:t>
+      </w:r>
+      <w:proofErr w:type="spellEnd"/>
+      <w:r>
+        <w:rPr>
+          <w:lang w:val="en-GB"/>
+        </w:rPr>
+        <w:t>="true"&gt;36.00&lt;/</w:t>
+      </w:r>
+      <w:proofErr w:type="spellStart"/>
+      <w:r>
+        <w:rPr>
+          <w:lang w:val="en-GB"/>
+        </w:rPr>
+        <w:t>MudButton</w:t>
+      </w:r>
+      <w:proofErr w:type="spellEnd"/>
+      <w:r>
+        <w:rPr>
+          <w:lang w:val="en-GB"/>
+        </w:rPr>
+        <w:t>&gt;</w:t>
+      </w:r>
+    </w:p>
+    <w:p>
+      <w:pPr>
+        <w:spacing w:after="0" w:line="240" w:lineRule="auto"/>
+        <w:rPr>
+          <w:lang w:val="en-GB"/>
+        </w:rPr>
+      </w:pPr>
+      <w:r>
+        <w:rPr>
+          <w:lang w:val="en-GB"/>
+        </w:rPr>
+        <w:t xml:space="preserve">        &lt;</w:t>
+      </w:r>
+      <w:proofErr w:type="spellStart"/>
+      <w:r>
+        <w:rPr>
+          <w:lang w:val="en-GB"/>
+        </w:rPr>
+        <w:t>MudText</w:t>
+      </w:r>
+      <w:proofErr w:type="spellEnd"/>
+      <w:r>
+        <w:rPr>
+          <w:lang w:val="en-GB"/>
+        </w:rPr>
+        <w:t xml:space="preserve"> Typo="</w:t>
+      </w:r>
+      <w:proofErr w:type="spellStart"/>
+      <w:r>
+        <w:rPr>
+          <w:lang w:val="en-GB"/>
+        </w:rPr>
+        <w:t>Typo.caption</w:t>
+      </w:r>
+      <w:proofErr w:type="spellEnd"/>
+      <w:r>
+        <w:rPr>
+          <w:lang w:val="en-GB"/>
+        </w:rPr>
+        <w:t>"&gt;Annual Leave&lt;/</w:t>
+      </w:r>
+      <w:proofErr w:type="spellStart"/>
+      <w:r>
+        <w:rPr>
+          <w:lang w:val="en-GB"/>
+        </w:rPr>
+        <w:t>MudText</w:t>
+      </w:r>
+      <w:proofErr w:type="spellEnd"/>
+      <w:r>
+        <w:rPr>
+          <w:lang w:val="en-GB"/>
+        </w:rPr>
+        <w:t>&gt;</w:t>
+      </w:r>
+    </w:p>
+    <w:p>
+      <w:pPr>
+        <w:spacing w:after="0" w:line="240" w:lineRule="auto"/>
+        <w:rPr>
+          <w:lang w:val="en-GB"/>
+        </w:rPr>
+      </w:pPr>
+      <w:r>
+        <w:rPr>
+          <w:lang w:val="en-GB"/>
+        </w:rPr>
+        <w:t xml:space="preserve">    &lt;/</w:t>
+      </w:r>
+      <w:proofErr w:type="spellStart"/>
+      <w:r>
+        <w:rPr>
+          <w:lang w:val="en-GB"/>
+        </w:rPr>
+        <w:t>MudStack</w:t>
+      </w:r>
+      <w:proofErr w:type="spellEnd"/>
+      <w:r>
+        <w:rPr>
+          <w:lang w:val="en-GB"/>
+        </w:rPr>
+        <w:t>&gt;</w:t>
+      </w:r>
+    </w:p>
+    <w:p>
+      <w:pPr>
+        <w:spacing w:after="0" w:line="240" w:lineRule="auto"/>
+        <w:rPr>
+          <w:lang w:val="en-GB"/>
+        </w:rPr>
+      </w:pPr>
+      <w:r>
+        <w:rPr>
+          <w:lang w:val="en-GB"/>
+        </w:rPr>
+        <w:t xml:space="preserve">    &lt;</w:t>
+      </w:r>
+      <w:proofErr w:type="spellStart"/>
+      <w:r>
+        <w:rPr>
+          <w:lang w:val="en-GB"/>
+        </w:rPr>
+        <w:t>MudStack</w:t>
+      </w:r>
+      <w:proofErr w:type="spellEnd"/>
+      <w:r>
+        <w:rPr>
+          <w:lang w:val="en-GB"/>
+        </w:rPr>
+        <w:t xml:space="preserve"> </w:t>
+      </w:r>
+      <w:proofErr w:type="spellStart"/>
+      <w:r>
+        <w:rPr>
+          <w:lang w:val="en-GB"/>
+        </w:rPr>
+        <w:t>AlignItems</w:t>
+      </w:r>
+      <w:proofErr w:type="spellEnd"/>
+      <w:r>
+        <w:rPr>
+          <w:lang w:val="en-GB"/>
+        </w:rPr>
+        <w:t>="</w:t>
+      </w:r>
+      <w:proofErr w:type="spellStart"/>
+      <w:r>
+        <w:rPr>
+          <w:lang w:val="en-GB"/>
+        </w:rPr>
+        <w:t>AlignItems.Center</w:t>
+      </w:r>
+      <w:proofErr w:type="spellEnd"/>
+      <w:r>
+        <w:rPr>
+          <w:lang w:val="en-GB"/>
+        </w:rPr>
+        <w:t>" Justify="</w:t>
+      </w:r>
+      <w:proofErr w:type="spellStart"/>
+      <w:r>
+        <w:rPr>
+          <w:lang w:val="en-GB"/>
+        </w:rPr>
+        <w:t>Justify.Center</w:t>
+      </w:r>
+      <w:proofErr w:type="spellEnd"/>
+      <w:r>
+        <w:rPr>
+          <w:lang w:val="en-GB"/>
+        </w:rPr>
+        <w:t xml:space="preserve">" </w:t>
+      </w:r>
+      <w:proofErr w:type="spellStart"/>
+      <w:r>
+        <w:rPr>
+          <w:lang w:val="en-GB"/>
+        </w:rPr>
+        <w:t>StretchItems</w:t>
+      </w:r>
+      <w:proofErr w:type="spellEnd"/>
+      <w:r>
+        <w:rPr>
+          <w:lang w:val="en-GB"/>
+        </w:rPr>
+        <w:t>="</w:t>
+      </w:r>
+      <w:proofErr w:type="spellStart"/>
+      <w:r>
+        <w:rPr>
+          <w:lang w:val="en-GB"/>
+        </w:rPr>
+        <w:t>StretchItems.All</w:t>
+      </w:r>
+      <w:proofErr w:type="spellEnd"/>
+      <w:r>
+        <w:rPr>
+          <w:lang w:val="en-GB"/>
+        </w:rPr>
+        <w:t>" Spacing="2"&gt;</w:t>
+      </w:r>
+    </w:p>
+    <w:p>
+      <w:pPr>
+        <w:spacing w:after="0" w:line="240" w:lineRule="auto"/>
+        <w:rPr>
+          <w:lang w:val="en-GB"/>
+        </w:rPr>
+      </w:pPr>
+      <w:r>
+        <w:rPr>
+          <w:lang w:val="en-GB"/>
+        </w:rPr>
+        <w:t xml:space="preserve">        &lt;</w:t>
+      </w:r>
+      <w:proofErr w:type="spellStart"/>
+      <w:r>
+        <w:rPr>
+          <w:lang w:val="en-GB"/>
+        </w:rPr>
+        <w:t>MudButton</w:t>
+      </w:r>
+      <w:proofErr w:type="spellEnd"/>
+      <w:r>
+        <w:rPr>
+          <w:lang w:val="en-GB"/>
+        </w:rPr>
+        <w:t xml:space="preserve"> Variant="</w:t>
+      </w:r>
+      <w:proofErr w:type="spellStart"/>
+      <w:r>
+        <w:rPr>
+          <w:lang w:val="en-GB"/>
+        </w:rPr>
+        <w:t>Variant.Filled</w:t>
+      </w:r>
+      <w:proofErr w:type="spellEnd"/>
+      <w:r>
+        <w:rPr>
+          <w:lang w:val="en-GB"/>
+        </w:rPr>
+        <w:t xml:space="preserve">" </w:t>
+      </w:r>
+      <w:proofErr w:type="spellStart"/>
+      <w:r>
+        <w:rPr>
+          <w:lang w:val="en-GB"/>
+        </w:rPr>
+        <w:t>Color</w:t>
+      </w:r>
+      <w:proofErr w:type="spellEnd"/>
+      <w:r>
+        <w:rPr>
+          <w:lang w:val="en-GB"/>
+        </w:rPr>
+        <w:t>="</w:t>
+      </w:r>
+      <w:proofErr w:type="spellStart"/>
+      <w:r>
+        <w:rPr>
+          <w:lang w:val="en-GB"/>
+        </w:rPr>
+        <w:t>Color.Tertiary</w:t>
+      </w:r>
+      <w:proofErr w:type="spellEnd"/>
+      <w:r>
+        <w:rPr>
+          <w:lang w:val="en-GB"/>
+        </w:rPr>
+        <w:t>" Size="</w:t>
+      </w:r>
+      <w:proofErr w:type="spellStart"/>
+      <w:r>
+        <w:rPr>
+          <w:lang w:val="en-GB"/>
+        </w:rPr>
+        <w:t>Size.Large</w:t>
+      </w:r>
+      <w:proofErr w:type="spellEnd"/>
+      <w:r>
+        <w:rPr>
+          <w:lang w:val="en-GB"/>
+        </w:rPr>
+        <w:t xml:space="preserve">" </w:t>
+      </w:r>
+      <w:proofErr w:type="spellStart"/>
+      <w:r>
+        <w:rPr>
+          <w:lang w:val="en-GB"/>
+        </w:rPr>
+        <w:t>DropShadow</w:t>
+      </w:r>
+      <w:proofErr w:type="spellEnd"/>
+      <w:r>
+        <w:rPr>
+          <w:lang w:val="en-GB"/>
+        </w:rPr>
+        <w:t>="true"&gt;3.00&lt;/</w:t>
+      </w:r>
+      <w:proofErr w:type="spellStart"/>
+      <w:r>
+        <w:rPr>
+          <w:lang w:val="en-GB"/>
+        </w:rPr>
+        <w:t>MudButton</w:t>
+      </w:r>
+      <w:proofErr w:type="spellEnd"/>
+      <w:r>
+        <w:rPr>
+          <w:lang w:val="en-GB"/>
+        </w:rPr>
+        <w:t>&gt;</w:t>
+      </w:r>
+    </w:p>
+    <w:p>
+      <w:pPr>
+        <w:spacing w:after="0" w:line="240" w:lineRule="auto"/>
+        <w:rPr>
+          <w:lang w:val="en-GB"/>
+        </w:rPr>
+      </w:pPr>
+      <w:r>
+        <w:rPr>
+          <w:lang w:val="en-GB"/>
+        </w:rPr>
+        <w:t xml:space="preserve">        &lt;</w:t>
+      </w:r>
+      <w:proofErr w:type="spellStart"/>
+      <w:r>
+        <w:rPr>
+          <w:lang w:val="en-GB"/>
+        </w:rPr>
+        <w:t>MudText</w:t>
+      </w:r>
+      <w:proofErr w:type="spellEnd"/>
+      <w:r>
+        <w:rPr>
+          <w:lang w:val="en-GB"/>
+        </w:rPr>
+        <w:t xml:space="preserve"> Typo="</w:t>
+      </w:r>
+      <w:proofErr w:type="spellStart"/>
+      <w:r>
+        <w:rPr>
+          <w:lang w:val="en-GB"/>
+        </w:rPr>
+        <w:t>Typo.caption</w:t>
+      </w:r>
+      <w:proofErr w:type="spellEnd"/>
+      <w:r>
+        <w:rPr>
+          <w:lang w:val="en-GB"/>
+        </w:rPr>
+        <w:t>"&gt;Sick Leave&lt;/</w:t>
+      </w:r>
+      <w:proofErr w:type="spellStart"/>
+      <w:r>
+        <w:rPr>
+          <w:lang w:val="en-GB"/>
+        </w:rPr>
+        <w:t>MudText</w:t>
+      </w:r>
+      <w:proofErr w:type="spellEnd"/>
+      <w:r>
+        <w:rPr>
+          <w:lang w:val="en-GB"/>
+        </w:rPr>
+        <w:t>&gt;</w:t>
+      </w:r>
+    </w:p>
+    <w:p>
+      <w:pPr>
+        <w:spacing w:after="0" w:line="240" w:lineRule="auto"/>
+        <w:rPr>
+          <w:lang w:val="en-GB"/>
+        </w:rPr>
+      </w:pPr>
+      <w:r>
+        <w:rPr>
+          <w:lang w:val="en-GB"/>
+        </w:rPr>
+        <w:t xml:space="preserve">    &lt;/</w:t>
+      </w:r>
+      <w:proofErr w:type="spellStart"/>
+      <w:r>
+        <w:rPr>
+          <w:lang w:val="en-GB"/>
+        </w:rPr>
+        <w:t>MudStack</w:t>
+      </w:r>
+      <w:proofErr w:type="spellEnd"/>
+      <w:r>
+        <w:rPr>
+          <w:lang w:val="en-GB"/>
+        </w:rPr>
+        <w:t>&gt;</w:t>
+      </w:r>
+    </w:p>
+    <w:p>
+      <w:pPr>
+        <w:spacing w:after="0" w:line="240" w:lineRule="auto"/>
+        <w:rPr>
+          <w:lang w:val="en-GB"/>
+        </w:rPr>
+      </w:pPr>
+      <w:r>
+        <w:rPr>
+          <w:lang w:val="en-GB"/>
+        </w:rPr>
+        <w:t xml:space="preserve">    &lt;</w:t>
+      </w:r>
+      <w:proofErr w:type="spellStart"/>
+      <w:r>
+        <w:rPr>
+          <w:lang w:val="en-GB"/>
+        </w:rPr>
+        <w:t>MudStack</w:t>
+      </w:r>
+      <w:proofErr w:type="spellEnd"/>
+      <w:r>
+        <w:rPr>
+          <w:lang w:val="en-GB"/>
+        </w:rPr>
+        <w:t xml:space="preserve"> </w:t>
+      </w:r>
+      <w:proofErr w:type="spellStart"/>
+      <w:r>
+        <w:rPr>
+          <w:lang w:val="en-GB"/>
+        </w:rPr>
+        <w:t>AlignItems</w:t>
+      </w:r>
+      <w:proofErr w:type="spellEnd"/>
+      <w:r>
+        <w:rPr>
+          <w:lang w:val="en-GB"/>
+        </w:rPr>
+        <w:t>="</w:t>
+      </w:r>
+      <w:proofErr w:type="spellStart"/>
+      <w:r>
+        <w:rPr>
+          <w:lang w:val="en-GB"/>
+        </w:rPr>
+        <w:t>AlignItems.Center</w:t>
+      </w:r>
+      <w:proofErr w:type="spellEnd"/>
+      <w:r>
+        <w:rPr>
+          <w:lang w:val="en-GB"/>
+        </w:rPr>
+        <w:t>" Justify="</w:t>
+      </w:r>
+      <w:proofErr w:type="spellStart"/>
+      <w:r>
+        <w:rPr>
+          <w:lang w:val="en-GB"/>
+        </w:rPr>
+        <w:t>Justify.Center</w:t>
+      </w:r>
+      <w:proofErr w:type="spellEnd"/>
+      <w:r>
+        <w:rPr>
+          <w:lang w:val="en-GB"/>
+        </w:rPr>
+        <w:t xml:space="preserve">" </w:t>
+      </w:r>
+      <w:proofErr w:type="spellStart"/>
+      <w:r>
+        <w:rPr>
+          <w:lang w:val="en-GB"/>
+        </w:rPr>
+        <w:t>StretchItems</w:t>
+      </w:r>
+      <w:proofErr w:type="spellEnd"/>
+      <w:r>
+        <w:rPr>
+          <w:lang w:val="en-GB"/>
+        </w:rPr>
+        <w:t>="</w:t>
+      </w:r>
+      <w:proofErr w:type="spellStart"/>
+      <w:r>
+        <w:rPr>
+          <w:lang w:val="en-GB"/>
+        </w:rPr>
+        <w:t>StretchItems.All</w:t>
+      </w:r>
+      <w:proofErr w:type="spellEnd"/>
+      <w:r>
+        <w:rPr>
+          <w:lang w:val="en-GB"/>
+        </w:rPr>
+        <w:t>" Spacing="2"&gt;</w:t>
+      </w:r>
+    </w:p>
+    <w:p>
+      <w:pPr>
+        <w:spacing w:after="0" w:line="240" w:lineRule="auto"/>
+        <w:rPr>
+          <w:lang w:val="en-GB"/>
+        </w:rPr>
+      </w:pPr>
+      <w:r>
+        <w:rPr>
+          <w:lang w:val="en-GB"/>
+        </w:rPr>
+        <w:t xml:space="preserve">        &lt;</w:t>
+      </w:r>
+      <w:proofErr w:type="spellStart"/>
+      <w:r>
+        <w:rPr>
+          <w:lang w:val="en-GB"/>
+        </w:rPr>
+        <w:t>MudButton</w:t>
+      </w:r>
+      <w:proofErr w:type="spellEnd"/>
+      <w:r>
+        <w:rPr>
+          <w:lang w:val="en-GB"/>
+        </w:rPr>
+        <w:t xml:space="preserve"> Variant="</w:t>
+      </w:r>
+      <w:proofErr w:type="spellStart"/>
+      <w:r>
+        <w:rPr>
+          <w:lang w:val="en-GB"/>
+        </w:rPr>
+        <w:t>Variant.Filled</w:t>
+      </w:r>
+      <w:proofErr w:type="spellEnd"/>
+      <w:r>
+        <w:rPr>
+          <w:lang w:val="en-GB"/>
+        </w:rPr>
+        <w:t xml:space="preserve">" </w:t>
+      </w:r>
+      <w:proofErr w:type="spellStart"/>
+      <w:r>
+        <w:rPr>
+          <w:lang w:val="en-GB"/>
+        </w:rPr>
+        <w:t>Color</w:t>
+      </w:r>
+      <w:proofErr w:type="spellEnd"/>
+      <w:r>
+        <w:rPr>
+          <w:lang w:val="en-GB"/>
+        </w:rPr>
+        <w:t>="</w:t>
+      </w:r>
+      <w:proofErr w:type="spellStart"/>
+      <w:r>
+        <w:rPr>
+          <w:lang w:val="en-GB"/>
+        </w:rPr>
+        <w:t>Color.Primary</w:t>
+      </w:r>
+      <w:proofErr w:type="spellEnd"/>
+      <w:r>
+        <w:rPr>
+          <w:lang w:val="en-GB"/>
+        </w:rPr>
+        <w:t>" Size="</w:t>
+      </w:r>
+      <w:proofErr w:type="spellStart"/>
+      <w:r>
+        <w:rPr>
+          <w:lang w:val="en-GB"/>
+        </w:rPr>
+        <w:t>Size.Large</w:t>
+      </w:r>
+      <w:proofErr w:type="spellEnd"/>
+      <w:r>
+        <w:rPr>
+          <w:lang w:val="en-GB"/>
+        </w:rPr>
+        <w:t xml:space="preserve">" </w:t>
+      </w:r>
+      <w:proofErr w:type="spellStart"/>
+      <w:r>
+        <w:rPr>
+          <w:lang w:val="en-GB"/>
+        </w:rPr>
+        <w:t>DropShadow</w:t>
+      </w:r>
+      <w:proofErr w:type="spellEnd"/>
+      <w:r>
+        <w:rPr>
+          <w:lang w:val="en-GB"/>
+        </w:rPr>
+        <w:t>="true"&gt;1.00&lt;/</w:t>
+      </w:r>
+      <w:proofErr w:type="spellStart"/>
+      <w:r>
+        <w:rPr>
+          <w:lang w:val="en-GB"/>
+        </w:rPr>
+        <w:t>MudButton</w:t>
+      </w:r>
+      <w:proofErr w:type="spellEnd"/>
+      <w:r>
+        <w:rPr>
+          <w:lang w:val="en-GB"/>
+        </w:rPr>
+        <w:t>&gt;</w:t>
+      </w:r>
+    </w:p>
+    <w:p>
+      <w:pPr>
+        <w:spacing w:after="0" w:line="240" w:lineRule="auto"/>
+        <w:rPr>
+          <w:lang w:val="en-GB"/>
+        </w:rPr>
+      </w:pPr>
+      <w:r>
+        <w:rPr>
+          <w:lang w:val="en-GB"/>
+        </w:rPr>
+        <w:t xml:space="preserve">        &lt;</w:t>
+      </w:r>
+      <w:proofErr w:type="spellStart"/>
+      <w:r>
+        <w:rPr>
+          <w:lang w:val="en-GB"/>
+        </w:rPr>
+        <w:t>MudText</w:t>
+      </w:r>
+      <w:proofErr w:type="spellEnd"/>
+      <w:r>
+        <w:rPr>
+          <w:lang w:val="en-GB"/>
+        </w:rPr>
+        <w:t xml:space="preserve"> Typo="</w:t>
+      </w:r>
+      <w:proofErr w:type="spellStart"/>
+      <w:r>
+        <w:rPr>
+          <w:lang w:val="en-GB"/>
+        </w:rPr>
+        <w:t>Typo.caption</w:t>
+      </w:r>
+      <w:proofErr w:type="spellEnd"/>
+      <w:r>
+        <w:rPr>
+          <w:lang w:val="en-GB"/>
+        </w:rPr>
+        <w:t xml:space="preserve">"&gt;Day </w:t>
+      </w:r>
+      <w:proofErr w:type="gramStart"/>
+      <w:r>
+        <w:rPr>
+          <w:lang w:val="en-GB"/>
+        </w:rPr>
+        <w:t>In</w:t>
+      </w:r>
+      <w:proofErr w:type="gramEnd"/>
+      <w:r>
+        <w:rPr>
+          <w:lang w:val="en-GB"/>
+        </w:rPr>
+        <w:t xml:space="preserve"> Lieu&lt;/</w:t>
+      </w:r>
+      <w:proofErr w:type="spellStart"/>
+      <w:r>
+        <w:rPr>
+          <w:lang w:val="en-GB"/>
+        </w:rPr>
+        <w:t>MudText</w:t>
+      </w:r>
+      <w:proofErr w:type="spellEnd"/>
+      <w:r>
+        <w:rPr>
+          <w:lang w:val="en-GB"/>
+        </w:rPr>
+        <w:t>&gt;</w:t>
+      </w:r>
+    </w:p>
+    <w:p>
+      <w:pPr>
+        <w:spacing w:after="0" w:line="240" w:lineRule="auto"/>
+        <w:rPr>
+          <w:lang w:val="en-GB"/>
+        </w:rPr>
+      </w:pPr>
+      <w:r>
+        <w:rPr>
+          <w:lang w:val="en-GB"/>
+        </w:rPr>
+        <w:t xml:space="preserve">    &lt;/</w:t>
+      </w:r>
+      <w:proofErr w:type="spellStart"/>
+      <w:r>
+        <w:rPr>
+          <w:lang w:val="en-GB"/>
+        </w:rPr>
+        <w:t>MudStack</w:t>
+      </w:r>
+      <w:proofErr w:type="spellEnd"/>
+      <w:r>
+        <w:rPr>
+          <w:lang w:val="en-GB"/>
+        </w:rPr>
+        <w:t>&gt;</w:t>
+      </w:r>
+    </w:p>
+    <w:p>
+      <w:pPr>
+        <w:spacing w:after="0" w:line="240" w:lineRule="auto"/>
+      </w:pPr>
+      <w:r>
+        <w:rPr>
+          <w:lang w:val="en-GB"/>
+        </w:rPr>
+        <w:t>&lt;/</w:t>
+      </w:r>
+      <w:proofErr w:type="spellStart"/>
+      <w:r>
+        <w:rPr>
+          <w:lang w:val="en-GB"/>
+        </w:rPr>
+        <w:t>MudStack</w:t>
+      </w:r>
+      <w:proofErr w:type="spellEnd"/>
+      <w:r>
+        <w:rPr>
+          <w:lang w:val="en-GB"/>
+        </w:rPr>
+        <w:t>&gt;</w:t>
       </w:r>
     </w:p>
     <w:sectPr>

</xml_diff>

<commit_message>
Completed the logic for Punch In/Out and the calculation of total work duration
</commit_message>
<xml_diff>
--- a/Documentation/AI Prompts/Vibe Coding - TNA Dashboard.docx
+++ b/Documentation/AI Prompts/Vibe Coding - TNA Dashboard.docx
@@ -2055,6 +2055,1518 @@
       <w:proofErr w:type="spellEnd"/>
       <w:r>
         <w:t xml:space="preserve"> which will not be included in the data migration. Note that I am using Entity Framework Core and .NET 8.0</w:t>
+      </w:r>
+    </w:p>
+    <w:p>
+      <w:pPr>
+        <w:spacing w:after="0" w:line="240" w:lineRule="auto"/>
+      </w:pPr>
+    </w:p>
+    <w:p>
+      <w:pPr>
+        <w:spacing w:after="0" w:line="240" w:lineRule="auto"/>
+        <w:rPr>
+          <w:b/>
+          <w:bCs/>
+          <w:color w:val="EE0000"/>
+        </w:rPr>
+      </w:pPr>
+      <w:r>
+        <w:rPr>
+          <w:b/>
+          <w:bCs/>
+          <w:color w:val="EE0000"/>
+        </w:rPr>
+        <w:t>Prompt #</w:t>
+      </w:r>
+      <w:r>
+        <w:rPr>
+          <w:b/>
+          <w:bCs/>
+          <w:color w:val="EE0000"/>
+        </w:rPr>
+        <w:t>5</w:t>
+      </w:r>
+      <w:r>
+        <w:rPr>
+          <w:b/>
+          <w:bCs/>
+          <w:color w:val="EE0000"/>
+        </w:rPr>
+        <w:t>:</w:t>
+      </w:r>
+    </w:p>
+    <w:p>
+      <w:pPr>
+        <w:spacing w:after="0" w:line="240" w:lineRule="auto"/>
+      </w:pPr>
+      <w:r>
+        <w:t>I created a new model called “</w:t>
+      </w:r>
+      <w:proofErr w:type="spellStart"/>
+      <w:r>
+        <w:t>AttendanceSwipeLog</w:t>
+      </w:r>
+      <w:proofErr w:type="spellEnd"/>
+      <w:r>
+        <w:t xml:space="preserve">”.  Below is my code in in </w:t>
+      </w:r>
+      <w:proofErr w:type="spellStart"/>
+      <w:r>
+        <w:t>datacontext</w:t>
+      </w:r>
+      <w:proofErr w:type="spellEnd"/>
+      <w:r>
+        <w:t xml:space="preserve"> </w:t>
+      </w:r>
+      <w:proofErr w:type="spellStart"/>
+      <w:r>
+        <w:t>OnModelCreating</w:t>
+      </w:r>
+      <w:proofErr w:type="spellEnd"/>
+      <w:r>
+        <w:t xml:space="preserve"> event and the class schema. Now, tell me how to enable identity seed for “</w:t>
+      </w:r>
+      <w:proofErr w:type="spellStart"/>
+      <w:r>
+        <w:t>SwipeID</w:t>
+      </w:r>
+      <w:proofErr w:type="spellEnd"/>
+      <w:r>
+        <w:t>” property.</w:t>
+      </w:r>
+    </w:p>
+    <w:p>
+      <w:pPr>
+        <w:spacing w:after="0" w:line="240" w:lineRule="auto"/>
+      </w:pPr>
+    </w:p>
+    <w:p>
+      <w:pPr>
+        <w:spacing w:after="0" w:line="240" w:lineRule="auto"/>
+      </w:pPr>
+      <w:proofErr w:type="spellStart"/>
+      <w:r>
+        <w:t>AppDbContext</w:t>
+      </w:r>
+      <w:proofErr w:type="spellEnd"/>
+      <w:r>
+        <w:t xml:space="preserve"> – </w:t>
+      </w:r>
+      <w:proofErr w:type="spellStart"/>
+      <w:r>
+        <w:t>OnModelCreating</w:t>
+      </w:r>
+      <w:proofErr w:type="spellEnd"/>
+      <w:r>
+        <w:t xml:space="preserve"> code:</w:t>
+      </w:r>
+    </w:p>
+    <w:p>
+      <w:pPr>
+        <w:spacing w:after="0" w:line="240" w:lineRule="auto"/>
+      </w:pPr>
+      <w:proofErr w:type="spellStart"/>
+      <w:r>
+        <w:t>modelBuilder.Entity</w:t>
+      </w:r>
+      <w:proofErr w:type="spellEnd"/>
+      <w:r>
+        <w:t>&lt;</w:t>
+      </w:r>
+      <w:proofErr w:type="spellStart"/>
+      <w:r>
+        <w:t>AttendanceSwipeLog</w:t>
+      </w:r>
+      <w:proofErr w:type="spellEnd"/>
+      <w:proofErr w:type="gramStart"/>
+      <w:r>
+        <w:t>&gt;(</w:t>
+      </w:r>
+      <w:proofErr w:type="gramEnd"/>
+    </w:p>
+    <w:p>
+      <w:pPr>
+        <w:spacing w:after="0" w:line="240" w:lineRule="auto"/>
+      </w:pPr>
+      <w:r>
+        <w:t>entity =&gt;</w:t>
+      </w:r>
+    </w:p>
+    <w:p>
+      <w:pPr>
+        <w:spacing w:after="0" w:line="240" w:lineRule="auto"/>
+      </w:pPr>
+      <w:r>
+        <w:t>{</w:t>
+      </w:r>
+    </w:p>
+    <w:p>
+      <w:pPr>
+        <w:spacing w:after="0" w:line="240" w:lineRule="auto"/>
+      </w:pPr>
+      <w:r>
+        <w:t xml:space="preserve">    </w:t>
+      </w:r>
+      <w:proofErr w:type="spellStart"/>
+      <w:proofErr w:type="gramStart"/>
+      <w:r>
+        <w:t>entity.ToTable</w:t>
+      </w:r>
+      <w:proofErr w:type="spellEnd"/>
+      <w:proofErr w:type="gramEnd"/>
+      <w:r>
+        <w:t>("</w:t>
+      </w:r>
+      <w:proofErr w:type="spellStart"/>
+      <w:r>
+        <w:t>AttendanceSwipeLog</w:t>
+      </w:r>
+      <w:proofErr w:type="spellEnd"/>
+      <w:r>
+        <w:t>");</w:t>
+      </w:r>
+    </w:p>
+    <w:p>
+      <w:pPr>
+        <w:spacing w:after="0" w:line="240" w:lineRule="auto"/>
+      </w:pPr>
+      <w:r>
+        <w:t xml:space="preserve">    </w:t>
+      </w:r>
+      <w:proofErr w:type="spellStart"/>
+      <w:proofErr w:type="gramStart"/>
+      <w:r>
+        <w:t>entity.HasKey</w:t>
+      </w:r>
+      <w:proofErr w:type="spellEnd"/>
+      <w:proofErr w:type="gramEnd"/>
+      <w:r>
+        <w:t xml:space="preserve">(a =&gt; </w:t>
+      </w:r>
+      <w:proofErr w:type="spellStart"/>
+      <w:proofErr w:type="gramStart"/>
+      <w:r>
+        <w:t>a.SwipeID</w:t>
+      </w:r>
+      <w:proofErr w:type="spellEnd"/>
+      <w:proofErr w:type="gramEnd"/>
+      <w:r>
+        <w:t>)</w:t>
+      </w:r>
+    </w:p>
+    <w:p>
+      <w:pPr>
+        <w:spacing w:after="0" w:line="240" w:lineRule="auto"/>
+      </w:pPr>
+      <w:r>
+        <w:t xml:space="preserve">        </w:t>
+      </w:r>
+      <w:proofErr w:type="gramStart"/>
+      <w:r>
+        <w:t>.</w:t>
+      </w:r>
+      <w:proofErr w:type="spellStart"/>
+      <w:r>
+        <w:t>HasName</w:t>
+      </w:r>
+      <w:proofErr w:type="spellEnd"/>
+      <w:proofErr w:type="gramEnd"/>
+      <w:r>
+        <w:t>("</w:t>
+      </w:r>
+      <w:proofErr w:type="spellStart"/>
+      <w:r>
+        <w:t>PK_AttendanceSwipeLog_SwipeID</w:t>
+      </w:r>
+      <w:proofErr w:type="spellEnd"/>
+      <w:r>
+        <w:t>");</w:t>
+      </w:r>
+    </w:p>
+    <w:p>
+      <w:pPr>
+        <w:spacing w:after="0" w:line="240" w:lineRule="auto"/>
+      </w:pPr>
+      <w:r>
+        <w:t xml:space="preserve">    </w:t>
+      </w:r>
+      <w:proofErr w:type="spellStart"/>
+      <w:proofErr w:type="gramStart"/>
+      <w:r>
+        <w:t>entity.Property</w:t>
+      </w:r>
+      <w:proofErr w:type="spellEnd"/>
+      <w:proofErr w:type="gramEnd"/>
+      <w:r>
+        <w:t xml:space="preserve">(a =&gt; </w:t>
+      </w:r>
+      <w:proofErr w:type="spellStart"/>
+      <w:proofErr w:type="gramStart"/>
+      <w:r>
+        <w:t>a.SwipeLogDate</w:t>
+      </w:r>
+      <w:proofErr w:type="spellEnd"/>
+      <w:proofErr w:type="gramEnd"/>
+      <w:r>
+        <w:t>)</w:t>
+      </w:r>
+    </w:p>
+    <w:p>
+      <w:pPr>
+        <w:spacing w:after="0" w:line="240" w:lineRule="auto"/>
+      </w:pPr>
+      <w:r>
+        <w:t xml:space="preserve">          </w:t>
+      </w:r>
+      <w:proofErr w:type="gramStart"/>
+      <w:r>
+        <w:t>.</w:t>
+      </w:r>
+      <w:proofErr w:type="spellStart"/>
+      <w:r>
+        <w:t>HasDefaultValue</w:t>
+      </w:r>
+      <w:proofErr w:type="spellEnd"/>
+      <w:proofErr w:type="gramEnd"/>
+      <w:r>
+        <w:t>(</w:t>
+      </w:r>
+      <w:proofErr w:type="spellStart"/>
+      <w:r>
+        <w:t>DateTime.Now</w:t>
+      </w:r>
+      <w:proofErr w:type="spellEnd"/>
+      <w:r>
+        <w:t>);</w:t>
+      </w:r>
+    </w:p>
+    <w:p>
+      <w:pPr>
+        <w:spacing w:after="0" w:line="240" w:lineRule="auto"/>
+      </w:pPr>
+      <w:r>
+        <w:t xml:space="preserve">    </w:t>
+      </w:r>
+      <w:proofErr w:type="spellStart"/>
+      <w:proofErr w:type="gramStart"/>
+      <w:r>
+        <w:t>entity.HasIndex</w:t>
+      </w:r>
+      <w:proofErr w:type="spellEnd"/>
+      <w:proofErr w:type="gramEnd"/>
+      <w:r>
+        <w:t xml:space="preserve">(e =&gt; new </w:t>
+      </w:r>
+      <w:proofErr w:type="gramStart"/>
+      <w:r>
+        <w:t xml:space="preserve">{ </w:t>
+      </w:r>
+      <w:proofErr w:type="spellStart"/>
+      <w:r>
+        <w:t>e</w:t>
+      </w:r>
+      <w:proofErr w:type="gramEnd"/>
+      <w:r>
+        <w:t>.EmpNo</w:t>
+      </w:r>
+      <w:proofErr w:type="spellEnd"/>
+      <w:r>
+        <w:t xml:space="preserve">, </w:t>
+      </w:r>
+      <w:proofErr w:type="spellStart"/>
+      <w:proofErr w:type="gramStart"/>
+      <w:r>
+        <w:t>e.SwipeDate</w:t>
+      </w:r>
+      <w:proofErr w:type="spellEnd"/>
+      <w:proofErr w:type="gramEnd"/>
+      <w:r>
+        <w:t xml:space="preserve">, </w:t>
+      </w:r>
+      <w:proofErr w:type="spellStart"/>
+      <w:proofErr w:type="gramStart"/>
+      <w:r>
+        <w:t>e.SwipeTime</w:t>
+      </w:r>
+      <w:proofErr w:type="spellEnd"/>
+      <w:proofErr w:type="gramEnd"/>
+      <w:r>
+        <w:t xml:space="preserve"> })</w:t>
+      </w:r>
+    </w:p>
+    <w:p>
+      <w:pPr>
+        <w:spacing w:after="0" w:line="240" w:lineRule="auto"/>
+      </w:pPr>
+      <w:r>
+        <w:t xml:space="preserve">         </w:t>
+      </w:r>
+      <w:proofErr w:type="gramStart"/>
+      <w:r>
+        <w:t>.</w:t>
+      </w:r>
+      <w:proofErr w:type="spellStart"/>
+      <w:r>
+        <w:t>HasDatabaseName</w:t>
+      </w:r>
+      <w:proofErr w:type="spellEnd"/>
+      <w:proofErr w:type="gramEnd"/>
+      <w:r>
+        <w:t>("</w:t>
+      </w:r>
+      <w:proofErr w:type="spellStart"/>
+      <w:r>
+        <w:t>IX_AttendanceSwipeLog_CompoKeys</w:t>
+      </w:r>
+      <w:proofErr w:type="spellEnd"/>
+      <w:r>
+        <w:t>")</w:t>
+      </w:r>
+    </w:p>
+    <w:p>
+      <w:pPr>
+        <w:spacing w:after="0" w:line="240" w:lineRule="auto"/>
+      </w:pPr>
+      <w:r>
+        <w:t xml:space="preserve">         </w:t>
+      </w:r>
+      <w:proofErr w:type="gramStart"/>
+      <w:r>
+        <w:t>.</w:t>
+      </w:r>
+      <w:proofErr w:type="spellStart"/>
+      <w:r>
+        <w:t>IsUnique</w:t>
+      </w:r>
+      <w:proofErr w:type="spellEnd"/>
+      <w:proofErr w:type="gramEnd"/>
+      <w:r>
+        <w:t>();</w:t>
+      </w:r>
+    </w:p>
+    <w:p>
+      <w:pPr>
+        <w:spacing w:after="0" w:line="240" w:lineRule="auto"/>
+      </w:pPr>
+      <w:r>
+        <w:lastRenderedPageBreak/>
+        <w:t>});</w:t>
+      </w:r>
+    </w:p>
+    <w:p>
+      <w:pPr>
+        <w:spacing w:after="0" w:line="240" w:lineRule="auto"/>
+        <w:rPr>
+          <w:b/>
+          <w:bCs/>
+          <w:color w:val="EE0000"/>
+        </w:rPr>
+      </w:pPr>
+    </w:p>
+    <w:p>
+      <w:pPr>
+        <w:spacing w:after="0" w:line="240" w:lineRule="auto"/>
+      </w:pPr>
+      <w:r>
+        <w:t xml:space="preserve">public class </w:t>
+      </w:r>
+      <w:proofErr w:type="spellStart"/>
+      <w:r>
+        <w:t>AttendanceSwipeLog</w:t>
+      </w:r>
+      <w:proofErr w:type="spellEnd"/>
+    </w:p>
+    <w:p>
+      <w:pPr>
+        <w:spacing w:after="0" w:line="240" w:lineRule="auto"/>
+      </w:pPr>
+      <w:r>
+        <w:t>{</w:t>
+      </w:r>
+    </w:p>
+    <w:p>
+      <w:pPr>
+        <w:spacing w:after="0" w:line="240" w:lineRule="auto"/>
+      </w:pPr>
+      <w:r>
+        <w:t xml:space="preserve">    #region Properties</w:t>
+      </w:r>
+    </w:p>
+    <w:p>
+      <w:pPr>
+        <w:spacing w:after="0" w:line="240" w:lineRule="auto"/>
+      </w:pPr>
+      <w:r>
+        <w:t xml:space="preserve">    public double </w:t>
+      </w:r>
+      <w:proofErr w:type="spellStart"/>
+      <w:r>
+        <w:t>SwipeID</w:t>
+      </w:r>
+      <w:proofErr w:type="spellEnd"/>
+      <w:r>
+        <w:t xml:space="preserve"> </w:t>
+      </w:r>
+      <w:proofErr w:type="gramStart"/>
+      <w:r>
+        <w:t>{ get</w:t>
+      </w:r>
+      <w:proofErr w:type="gramEnd"/>
+      <w:r>
+        <w:t>; set</w:t>
+      </w:r>
+      <w:proofErr w:type="gramStart"/>
+      <w:r>
+        <w:t>; }</w:t>
+      </w:r>
+      <w:proofErr w:type="gramEnd"/>
+      <w:r>
+        <w:t xml:space="preserve">        </w:t>
+      </w:r>
+    </w:p>
+    <w:p>
+      <w:pPr>
+        <w:spacing w:after="0" w:line="240" w:lineRule="auto"/>
+      </w:pPr>
+      <w:r>
+        <w:t xml:space="preserve">    public int </w:t>
+      </w:r>
+      <w:proofErr w:type="spellStart"/>
+      <w:r>
+        <w:t>EmpNo</w:t>
+      </w:r>
+      <w:proofErr w:type="spellEnd"/>
+      <w:r>
+        <w:t xml:space="preserve"> </w:t>
+      </w:r>
+      <w:proofErr w:type="gramStart"/>
+      <w:r>
+        <w:t>{ get</w:t>
+      </w:r>
+      <w:proofErr w:type="gramEnd"/>
+      <w:r>
+        <w:t>; set</w:t>
+      </w:r>
+      <w:proofErr w:type="gramStart"/>
+      <w:r>
+        <w:t>; }</w:t>
+      </w:r>
+      <w:proofErr w:type="gramEnd"/>
+    </w:p>
+    <w:p>
+      <w:pPr>
+        <w:spacing w:after="0" w:line="240" w:lineRule="auto"/>
+      </w:pPr>
+    </w:p>
+    <w:p>
+      <w:pPr>
+        <w:spacing w:after="0" w:line="240" w:lineRule="auto"/>
+      </w:pPr>
+      <w:r>
+        <w:t xml:space="preserve">    [</w:t>
+      </w:r>
+      <w:proofErr w:type="gramStart"/>
+      <w:r>
+        <w:t>Column(</w:t>
+      </w:r>
+      <w:proofErr w:type="gramEnd"/>
+      <w:r>
+        <w:t>TypeName = "datetime")]</w:t>
+      </w:r>
+    </w:p>
+    <w:p>
+      <w:pPr>
+        <w:spacing w:after="0" w:line="240" w:lineRule="auto"/>
+      </w:pPr>
+      <w:r>
+        <w:t xml:space="preserve">    public </w:t>
+      </w:r>
+      <w:proofErr w:type="spellStart"/>
+      <w:r>
+        <w:t>DateTime</w:t>
+      </w:r>
+      <w:proofErr w:type="spellEnd"/>
+      <w:r>
+        <w:t xml:space="preserve"> </w:t>
+      </w:r>
+      <w:proofErr w:type="spellStart"/>
+      <w:r>
+        <w:t>SwipeDate</w:t>
+      </w:r>
+      <w:proofErr w:type="spellEnd"/>
+      <w:r>
+        <w:t xml:space="preserve"> </w:t>
+      </w:r>
+      <w:proofErr w:type="gramStart"/>
+      <w:r>
+        <w:t>{ get</w:t>
+      </w:r>
+      <w:proofErr w:type="gramEnd"/>
+      <w:r>
+        <w:t>; set</w:t>
+      </w:r>
+      <w:proofErr w:type="gramStart"/>
+      <w:r>
+        <w:t>; }</w:t>
+      </w:r>
+      <w:proofErr w:type="gramEnd"/>
+    </w:p>
+    <w:p>
+      <w:pPr>
+        <w:spacing w:after="0" w:line="240" w:lineRule="auto"/>
+      </w:pPr>
+    </w:p>
+    <w:p>
+      <w:pPr>
+        <w:spacing w:after="0" w:line="240" w:lineRule="auto"/>
+      </w:pPr>
+      <w:r>
+        <w:t xml:space="preserve">    [</w:t>
+      </w:r>
+      <w:proofErr w:type="gramStart"/>
+      <w:r>
+        <w:t>Column(</w:t>
+      </w:r>
+      <w:proofErr w:type="gramEnd"/>
+      <w:r>
+        <w:t>TypeName = "datetime")]</w:t>
+      </w:r>
+    </w:p>
+    <w:p>
+      <w:pPr>
+        <w:spacing w:after="0" w:line="240" w:lineRule="auto"/>
+      </w:pPr>
+      <w:r>
+        <w:t xml:space="preserve">    public </w:t>
+      </w:r>
+      <w:proofErr w:type="spellStart"/>
+      <w:r>
+        <w:t>DateTime</w:t>
+      </w:r>
+      <w:proofErr w:type="spellEnd"/>
+      <w:r>
+        <w:t xml:space="preserve">? </w:t>
+      </w:r>
+      <w:proofErr w:type="spellStart"/>
+      <w:r>
+        <w:t>SwipeTime</w:t>
+      </w:r>
+      <w:proofErr w:type="spellEnd"/>
+      <w:r>
+        <w:t xml:space="preserve"> </w:t>
+      </w:r>
+      <w:proofErr w:type="gramStart"/>
+      <w:r>
+        <w:t>{ get</w:t>
+      </w:r>
+      <w:proofErr w:type="gramEnd"/>
+      <w:r>
+        <w:t>; set</w:t>
+      </w:r>
+      <w:proofErr w:type="gramStart"/>
+      <w:r>
+        <w:t>; }</w:t>
+      </w:r>
+      <w:proofErr w:type="gramEnd"/>
+    </w:p>
+    <w:p>
+      <w:pPr>
+        <w:spacing w:after="0" w:line="240" w:lineRule="auto"/>
+      </w:pPr>
+    </w:p>
+    <w:p>
+      <w:pPr>
+        <w:spacing w:after="0" w:line="240" w:lineRule="auto"/>
+      </w:pPr>
+      <w:r>
+        <w:t xml:space="preserve">    [</w:t>
+      </w:r>
+      <w:proofErr w:type="gramStart"/>
+      <w:r>
+        <w:t>Column(</w:t>
+      </w:r>
+      <w:proofErr w:type="gramEnd"/>
+      <w:r>
+        <w:t>TypeName = "</w:t>
+      </w:r>
+      <w:proofErr w:type="gramStart"/>
+      <w:r>
+        <w:t>varchar(</w:t>
+      </w:r>
+      <w:proofErr w:type="gramEnd"/>
+      <w:r>
+        <w:t>20)")]</w:t>
+      </w:r>
+    </w:p>
+    <w:p>
+      <w:pPr>
+        <w:spacing w:after="0" w:line="240" w:lineRule="auto"/>
+      </w:pPr>
+      <w:r>
+        <w:t xml:space="preserve">    public string? </w:t>
+      </w:r>
+      <w:proofErr w:type="spellStart"/>
+      <w:r>
+        <w:t>SwipeType</w:t>
+      </w:r>
+      <w:proofErr w:type="spellEnd"/>
+      <w:r>
+        <w:t xml:space="preserve"> </w:t>
+      </w:r>
+      <w:proofErr w:type="gramStart"/>
+      <w:r>
+        <w:t>{ get</w:t>
+      </w:r>
+      <w:proofErr w:type="gramEnd"/>
+      <w:r>
+        <w:t>; set</w:t>
+      </w:r>
+      <w:proofErr w:type="gramStart"/>
+      <w:r>
+        <w:t>; }</w:t>
+      </w:r>
+      <w:proofErr w:type="gramEnd"/>
+    </w:p>
+    <w:p>
+      <w:pPr>
+        <w:spacing w:after="0" w:line="240" w:lineRule="auto"/>
+      </w:pPr>
+    </w:p>
+    <w:p>
+      <w:pPr>
+        <w:spacing w:after="0" w:line="240" w:lineRule="auto"/>
+      </w:pPr>
+      <w:r>
+        <w:t xml:space="preserve">    [</w:t>
+      </w:r>
+      <w:proofErr w:type="gramStart"/>
+      <w:r>
+        <w:t>Column(</w:t>
+      </w:r>
+      <w:proofErr w:type="gramEnd"/>
+      <w:r>
+        <w:t>TypeName = "</w:t>
+      </w:r>
+      <w:proofErr w:type="gramStart"/>
+      <w:r>
+        <w:t>varchar(</w:t>
+      </w:r>
+      <w:proofErr w:type="gramEnd"/>
+      <w:r>
+        <w:t>20)")]</w:t>
+      </w:r>
+    </w:p>
+    <w:p>
+      <w:pPr>
+        <w:spacing w:after="0" w:line="240" w:lineRule="auto"/>
+      </w:pPr>
+      <w:r>
+        <w:t xml:space="preserve">    public string? </w:t>
+      </w:r>
+      <w:proofErr w:type="spellStart"/>
+      <w:r>
+        <w:t>LocationCode</w:t>
+      </w:r>
+      <w:proofErr w:type="spellEnd"/>
+      <w:r>
+        <w:t xml:space="preserve"> </w:t>
+      </w:r>
+      <w:proofErr w:type="gramStart"/>
+      <w:r>
+        <w:t>{ get</w:t>
+      </w:r>
+      <w:proofErr w:type="gramEnd"/>
+      <w:r>
+        <w:t>; set</w:t>
+      </w:r>
+      <w:proofErr w:type="gramStart"/>
+      <w:r>
+        <w:t>; }</w:t>
+      </w:r>
+      <w:proofErr w:type="gramEnd"/>
+      <w:r>
+        <w:t xml:space="preserve"> = null;</w:t>
+      </w:r>
+    </w:p>
+    <w:p>
+      <w:pPr>
+        <w:spacing w:after="0" w:line="240" w:lineRule="auto"/>
+      </w:pPr>
+    </w:p>
+    <w:p>
+      <w:pPr>
+        <w:spacing w:after="0" w:line="240" w:lineRule="auto"/>
+      </w:pPr>
+      <w:r>
+        <w:t xml:space="preserve">    [</w:t>
+      </w:r>
+      <w:proofErr w:type="spellStart"/>
+      <w:r>
+        <w:t>NotMapped</w:t>
+      </w:r>
+      <w:proofErr w:type="spellEnd"/>
+      <w:r>
+        <w:t>]</w:t>
+      </w:r>
+    </w:p>
+    <w:p>
+      <w:pPr>
+        <w:spacing w:after="0" w:line="240" w:lineRule="auto"/>
+      </w:pPr>
+      <w:r>
+        <w:t xml:space="preserve">    public string? </w:t>
+      </w:r>
+      <w:proofErr w:type="spellStart"/>
+      <w:r>
+        <w:t>LocationName</w:t>
+      </w:r>
+      <w:proofErr w:type="spellEnd"/>
+      <w:r>
+        <w:t xml:space="preserve"> </w:t>
+      </w:r>
+      <w:proofErr w:type="gramStart"/>
+      <w:r>
+        <w:t>{ get</w:t>
+      </w:r>
+      <w:proofErr w:type="gramEnd"/>
+      <w:r>
+        <w:t>; set</w:t>
+      </w:r>
+      <w:proofErr w:type="gramStart"/>
+      <w:r>
+        <w:t>; }</w:t>
+      </w:r>
+      <w:proofErr w:type="gramEnd"/>
+      <w:r>
+        <w:t xml:space="preserve"> = null;</w:t>
+      </w:r>
+    </w:p>
+    <w:p>
+      <w:pPr>
+        <w:spacing w:after="0" w:line="240" w:lineRule="auto"/>
+      </w:pPr>
+    </w:p>
+    <w:p>
+      <w:pPr>
+        <w:spacing w:after="0" w:line="240" w:lineRule="auto"/>
+      </w:pPr>
+      <w:r>
+        <w:t xml:space="preserve">    [</w:t>
+      </w:r>
+      <w:proofErr w:type="gramStart"/>
+      <w:r>
+        <w:t>Column(</w:t>
+      </w:r>
+      <w:proofErr w:type="gramEnd"/>
+      <w:r>
+        <w:t>TypeName = "</w:t>
+      </w:r>
+      <w:proofErr w:type="gramStart"/>
+      <w:r>
+        <w:t>varchar(</w:t>
+      </w:r>
+      <w:proofErr w:type="gramEnd"/>
+      <w:r>
+        <w:t>20)")]</w:t>
+      </w:r>
+    </w:p>
+    <w:p>
+      <w:pPr>
+        <w:spacing w:after="0" w:line="240" w:lineRule="auto"/>
+      </w:pPr>
+      <w:r>
+        <w:t xml:space="preserve">    public string? </w:t>
+      </w:r>
+      <w:proofErr w:type="spellStart"/>
+      <w:r>
+        <w:t>ReaderCode</w:t>
+      </w:r>
+      <w:proofErr w:type="spellEnd"/>
+      <w:r>
+        <w:t xml:space="preserve"> </w:t>
+      </w:r>
+      <w:proofErr w:type="gramStart"/>
+      <w:r>
+        <w:t>{ get</w:t>
+      </w:r>
+      <w:proofErr w:type="gramEnd"/>
+      <w:r>
+        <w:t>; set</w:t>
+      </w:r>
+      <w:proofErr w:type="gramStart"/>
+      <w:r>
+        <w:t>; }</w:t>
+      </w:r>
+      <w:proofErr w:type="gramEnd"/>
+    </w:p>
+    <w:p>
+      <w:pPr>
+        <w:spacing w:after="0" w:line="240" w:lineRule="auto"/>
+      </w:pPr>
+      <w:r>
+        <w:t xml:space="preserve">        </w:t>
+      </w:r>
+    </w:p>
+    <w:p>
+      <w:pPr>
+        <w:spacing w:after="0" w:line="240" w:lineRule="auto"/>
+      </w:pPr>
+      <w:r>
+        <w:t xml:space="preserve">    [</w:t>
+      </w:r>
+      <w:proofErr w:type="spellStart"/>
+      <w:r>
+        <w:t>NotMapped</w:t>
+      </w:r>
+      <w:proofErr w:type="spellEnd"/>
+      <w:r>
+        <w:t>]</w:t>
+      </w:r>
+    </w:p>
+    <w:p>
+      <w:pPr>
+        <w:spacing w:after="0" w:line="240" w:lineRule="auto"/>
+      </w:pPr>
+      <w:r>
+        <w:t xml:space="preserve">    public string? </w:t>
+      </w:r>
+      <w:proofErr w:type="spellStart"/>
+      <w:r>
+        <w:t>ReaderName</w:t>
+      </w:r>
+      <w:proofErr w:type="spellEnd"/>
+      <w:r>
+        <w:t xml:space="preserve"> </w:t>
+      </w:r>
+      <w:proofErr w:type="gramStart"/>
+      <w:r>
+        <w:t>{ get</w:t>
+      </w:r>
+      <w:proofErr w:type="gramEnd"/>
+      <w:r>
+        <w:t>; set</w:t>
+      </w:r>
+      <w:proofErr w:type="gramStart"/>
+      <w:r>
+        <w:t>; }</w:t>
+      </w:r>
+      <w:proofErr w:type="gramEnd"/>
+    </w:p>
+    <w:p>
+      <w:pPr>
+        <w:spacing w:after="0" w:line="240" w:lineRule="auto"/>
+      </w:pPr>
+    </w:p>
+    <w:p>
+      <w:pPr>
+        <w:spacing w:after="0" w:line="240" w:lineRule="auto"/>
+      </w:pPr>
+      <w:r>
+        <w:t xml:space="preserve">    [</w:t>
+      </w:r>
+      <w:proofErr w:type="gramStart"/>
+      <w:r>
+        <w:t>Column(</w:t>
+      </w:r>
+      <w:proofErr w:type="gramEnd"/>
+      <w:r>
+        <w:t>TypeName = "</w:t>
+      </w:r>
+      <w:proofErr w:type="gramStart"/>
+      <w:r>
+        <w:t>varchar(</w:t>
+      </w:r>
+      <w:proofErr w:type="gramEnd"/>
+      <w:r>
+        <w:t>20)")]</w:t>
+      </w:r>
+    </w:p>
+    <w:p>
+      <w:pPr>
+        <w:spacing w:after="0" w:line="240" w:lineRule="auto"/>
+      </w:pPr>
+      <w:r>
+        <w:t xml:space="preserve">    public string? </w:t>
+      </w:r>
+      <w:proofErr w:type="spellStart"/>
+      <w:r>
+        <w:t>StatusCode</w:t>
+      </w:r>
+      <w:proofErr w:type="spellEnd"/>
+      <w:r>
+        <w:t xml:space="preserve"> </w:t>
+      </w:r>
+      <w:proofErr w:type="gramStart"/>
+      <w:r>
+        <w:t>{ get</w:t>
+      </w:r>
+      <w:proofErr w:type="gramEnd"/>
+      <w:r>
+        <w:t>; set</w:t>
+      </w:r>
+      <w:proofErr w:type="gramStart"/>
+      <w:r>
+        <w:t>; }</w:t>
+      </w:r>
+      <w:proofErr w:type="gramEnd"/>
+    </w:p>
+    <w:p>
+      <w:pPr>
+        <w:spacing w:after="0" w:line="240" w:lineRule="auto"/>
+      </w:pPr>
+    </w:p>
+    <w:p>
+      <w:pPr>
+        <w:spacing w:after="0" w:line="240" w:lineRule="auto"/>
+      </w:pPr>
+      <w:r>
+        <w:t xml:space="preserve">    [</w:t>
+      </w:r>
+      <w:proofErr w:type="gramStart"/>
+      <w:r>
+        <w:t>Column(</w:t>
+      </w:r>
+      <w:proofErr w:type="gramEnd"/>
+      <w:r>
+        <w:t>TypeName = "datetime")]</w:t>
+      </w:r>
+    </w:p>
+    <w:p>
+      <w:pPr>
+        <w:spacing w:after="0" w:line="240" w:lineRule="auto"/>
+      </w:pPr>
+      <w:r>
+        <w:t xml:space="preserve">    public </w:t>
+      </w:r>
+      <w:proofErr w:type="spellStart"/>
+      <w:r>
+        <w:t>DateTime</w:t>
+      </w:r>
+      <w:proofErr w:type="spellEnd"/>
+      <w:r>
+        <w:t xml:space="preserve">? </w:t>
+      </w:r>
+      <w:proofErr w:type="spellStart"/>
+      <w:r>
+        <w:t>SwipeLogDate</w:t>
+      </w:r>
+      <w:proofErr w:type="spellEnd"/>
+      <w:r>
+        <w:t xml:space="preserve"> </w:t>
+      </w:r>
+      <w:proofErr w:type="gramStart"/>
+      <w:r>
+        <w:t>{ get</w:t>
+      </w:r>
+      <w:proofErr w:type="gramEnd"/>
+      <w:r>
+        <w:t>; set</w:t>
+      </w:r>
+      <w:proofErr w:type="gramStart"/>
+      <w:r>
+        <w:t>; }</w:t>
+      </w:r>
+      <w:proofErr w:type="gramEnd"/>
+      <w:r>
+        <w:t xml:space="preserve"> = null;</w:t>
+      </w:r>
+    </w:p>
+    <w:p>
+      <w:pPr>
+        <w:spacing w:after="0" w:line="240" w:lineRule="auto"/>
+      </w:pPr>
+      <w:r>
+        <w:t xml:space="preserve">    #endregion</w:t>
+      </w:r>
+    </w:p>
+    <w:p>
+      <w:pPr>
+        <w:spacing w:after="0" w:line="240" w:lineRule="auto"/>
+      </w:pPr>
+      <w:r>
+        <w:t>}</w:t>
+      </w:r>
+    </w:p>
+    <w:p>
+      <w:r>
+        <w:br w:type="page"/>
+      </w:r>
+    </w:p>
+    <w:p>
+      <w:pPr>
+        <w:spacing w:after="0" w:line="240" w:lineRule="auto"/>
+        <w:rPr>
+          <w:b/>
+          <w:bCs/>
+          <w:color w:val="EE0000"/>
+        </w:rPr>
+      </w:pPr>
+      <w:r>
+        <w:rPr>
+          <w:b/>
+          <w:bCs/>
+          <w:color w:val="EE0000"/>
+        </w:rPr>
+        <w:lastRenderedPageBreak/>
+        <w:t>Prompt #</w:t>
+      </w:r>
+      <w:r>
+        <w:rPr>
+          <w:b/>
+          <w:bCs/>
+          <w:color w:val="EE0000"/>
+        </w:rPr>
+        <w:t>6</w:t>
+      </w:r>
+      <w:r>
+        <w:rPr>
+          <w:b/>
+          <w:bCs/>
+          <w:color w:val="EE0000"/>
+        </w:rPr>
+        <w:t>:</w:t>
+      </w:r>
+    </w:p>
+    <w:p>
+      <w:pPr>
+        <w:spacing w:after="0" w:line="240" w:lineRule="auto"/>
+      </w:pPr>
+      <w:r>
+        <w:t xml:space="preserve">I have successfully created the </w:t>
+      </w:r>
+      <w:proofErr w:type="spellStart"/>
+      <w:r>
+        <w:t>AttendanceSwipeLog</w:t>
+      </w:r>
+      <w:proofErr w:type="spellEnd"/>
+      <w:r>
+        <w:t xml:space="preserve"> table in SQL using EF Core data migration. The table schema is as follow:</w:t>
+      </w:r>
+    </w:p>
+    <w:p>
+      <w:pPr>
+        <w:spacing w:after="0" w:line="240" w:lineRule="auto"/>
+      </w:pPr>
+      <w:r>
+        <w:t>[</w:t>
+      </w:r>
+      <w:proofErr w:type="spellStart"/>
+      <w:r>
+        <w:t>EmpNo</w:t>
+      </w:r>
+      <w:proofErr w:type="spellEnd"/>
+      <w:r>
+        <w:t>] [int] NOT NULL,</w:t>
+      </w:r>
+    </w:p>
+    <w:p>
+      <w:pPr>
+        <w:spacing w:after="0" w:line="240" w:lineRule="auto"/>
+      </w:pPr>
+      <w:r>
+        <w:t>[</w:t>
+      </w:r>
+      <w:proofErr w:type="spellStart"/>
+      <w:r>
+        <w:t>SwipeDate</w:t>
+      </w:r>
+      <w:proofErr w:type="spellEnd"/>
+      <w:r>
+        <w:t>] [datetime] NOT NULL,</w:t>
+      </w:r>
+    </w:p>
+    <w:p>
+      <w:pPr>
+        <w:spacing w:after="0" w:line="240" w:lineRule="auto"/>
+      </w:pPr>
+      <w:r>
+        <w:t>[</w:t>
+      </w:r>
+      <w:proofErr w:type="spellStart"/>
+      <w:r>
+        <w:t>SwipeTime</w:t>
+      </w:r>
+      <w:proofErr w:type="spellEnd"/>
+      <w:r>
+        <w:t>] [datetime] NULL,</w:t>
+      </w:r>
+    </w:p>
+    <w:p>
+      <w:pPr>
+        <w:spacing w:after="0" w:line="240" w:lineRule="auto"/>
+      </w:pPr>
+      <w:r>
+        <w:t>[</w:t>
+      </w:r>
+      <w:proofErr w:type="spellStart"/>
+      <w:r>
+        <w:t>SwipeType</w:t>
+      </w:r>
+      <w:proofErr w:type="spellEnd"/>
+      <w:r>
+        <w:t>] [varchar</w:t>
+      </w:r>
+      <w:proofErr w:type="gramStart"/>
+      <w:r>
+        <w:t>](</w:t>
+      </w:r>
+      <w:proofErr w:type="gramEnd"/>
+      <w:r>
+        <w:t>20) NULL,</w:t>
+      </w:r>
+    </w:p>
+    <w:p>
+      <w:pPr>
+        <w:spacing w:after="0" w:line="240" w:lineRule="auto"/>
+      </w:pPr>
+      <w:r>
+        <w:t>[</w:t>
+      </w:r>
+      <w:proofErr w:type="spellStart"/>
+      <w:r>
+        <w:t>LocationCode</w:t>
+      </w:r>
+      <w:proofErr w:type="spellEnd"/>
+      <w:r>
+        <w:t>] [varchar</w:t>
+      </w:r>
+      <w:proofErr w:type="gramStart"/>
+      <w:r>
+        <w:t>](</w:t>
+      </w:r>
+      <w:proofErr w:type="gramEnd"/>
+      <w:r>
+        <w:t>20) NULL,</w:t>
+      </w:r>
+    </w:p>
+    <w:p>
+      <w:pPr>
+        <w:spacing w:after="0" w:line="240" w:lineRule="auto"/>
+      </w:pPr>
+      <w:r>
+        <w:t>[</w:t>
+      </w:r>
+      <w:proofErr w:type="spellStart"/>
+      <w:r>
+        <w:t>ReaderCode</w:t>
+      </w:r>
+      <w:proofErr w:type="spellEnd"/>
+      <w:r>
+        <w:t>] [varchar</w:t>
+      </w:r>
+      <w:proofErr w:type="gramStart"/>
+      <w:r>
+        <w:t>](</w:t>
+      </w:r>
+      <w:proofErr w:type="gramEnd"/>
+      <w:r>
+        <w:t>20) NULL,</w:t>
+      </w:r>
+    </w:p>
+    <w:p>
+      <w:pPr>
+        <w:spacing w:after="0" w:line="240" w:lineRule="auto"/>
+      </w:pPr>
+      <w:r>
+        <w:t>[</w:t>
+      </w:r>
+      <w:proofErr w:type="spellStart"/>
+      <w:r>
+        <w:t>StatusCode</w:t>
+      </w:r>
+      <w:proofErr w:type="spellEnd"/>
+      <w:r>
+        <w:t>] [varchar</w:t>
+      </w:r>
+      <w:proofErr w:type="gramStart"/>
+      <w:r>
+        <w:t>](</w:t>
+      </w:r>
+      <w:proofErr w:type="gramEnd"/>
+      <w:r>
+        <w:t>20) NULL,</w:t>
+      </w:r>
+    </w:p>
+    <w:p>
+      <w:pPr>
+        <w:spacing w:after="0" w:line="240" w:lineRule="auto"/>
+      </w:pPr>
+      <w:r>
+        <w:t>[</w:t>
+      </w:r>
+      <w:proofErr w:type="spellStart"/>
+      <w:r>
+        <w:t>SwipeLogDate</w:t>
+      </w:r>
+      <w:proofErr w:type="spellEnd"/>
+      <w:r>
+        <w:t>] [datetime] NULL,</w:t>
+      </w:r>
+    </w:p>
+    <w:p>
+      <w:pPr>
+        <w:spacing w:after="0" w:line="240" w:lineRule="auto"/>
+      </w:pPr>
+      <w:r>
+        <w:t>[</w:t>
+      </w:r>
+      <w:proofErr w:type="spellStart"/>
+      <w:r>
+        <w:t>SwipeID</w:t>
+      </w:r>
+      <w:proofErr w:type="spellEnd"/>
+      <w:r>
+        <w:t>] [</w:t>
+      </w:r>
+      <w:proofErr w:type="spellStart"/>
+      <w:r>
+        <w:t>bigint</w:t>
+      </w:r>
+      <w:proofErr w:type="spellEnd"/>
+      <w:r>
+        <w:t xml:space="preserve">] </w:t>
+      </w:r>
+      <w:proofErr w:type="gramStart"/>
+      <w:r>
+        <w:t>IDENTITY(</w:t>
+      </w:r>
+      <w:proofErr w:type="gramEnd"/>
+      <w:r>
+        <w:t>1,1) NOT NULL</w:t>
+      </w:r>
+    </w:p>
+    <w:p>
+      <w:pPr>
+        <w:spacing w:after="0" w:line="240" w:lineRule="auto"/>
+      </w:pPr>
+    </w:p>
+    <w:p>
+      <w:pPr>
+        <w:spacing w:after="0" w:line="240" w:lineRule="auto"/>
+      </w:pPr>
+      <w:r>
+        <w:t>Below is the sample attendance data for employee no. 10003632 on 31-Jan-2026:</w:t>
+      </w:r>
+    </w:p>
+    <w:p>
+      <w:pPr>
+        <w:spacing w:after="0" w:line="240" w:lineRule="auto"/>
+      </w:pPr>
+      <w:proofErr w:type="spellStart"/>
+      <w:r>
+        <w:t>EmpNo</w:t>
+      </w:r>
+      <w:proofErr w:type="spellEnd"/>
+      <w:r>
+        <w:tab/>
+      </w:r>
+      <w:r>
+        <w:tab/>
+      </w:r>
+      <w:proofErr w:type="spellStart"/>
+      <w:r>
+        <w:t>SwipeDate</w:t>
+      </w:r>
+      <w:proofErr w:type="spellEnd"/>
+      <w:r>
+        <w:tab/>
+      </w:r>
+      <w:r>
+        <w:tab/>
+      </w:r>
+      <w:r>
+        <w:tab/>
+      </w:r>
+      <w:proofErr w:type="spellStart"/>
+      <w:r>
+        <w:t>SwipeTime</w:t>
+      </w:r>
+      <w:proofErr w:type="spellEnd"/>
+      <w:r>
+        <w:tab/>
+      </w:r>
+      <w:r>
+        <w:tab/>
+      </w:r>
+      <w:r>
+        <w:tab/>
+      </w:r>
+      <w:proofErr w:type="spellStart"/>
+      <w:r>
+        <w:t>SwipeType</w:t>
+      </w:r>
+      <w:proofErr w:type="spellEnd"/>
+    </w:p>
+    <w:p>
+      <w:pPr>
+        <w:spacing w:after="0" w:line="240" w:lineRule="auto"/>
+      </w:pPr>
+      <w:r>
+        <w:t>10003632</w:t>
+      </w:r>
+      <w:r>
+        <w:tab/>
+        <w:t>2026-01-31 00:00:00.000</w:t>
+      </w:r>
+      <w:r>
+        <w:tab/>
+        <w:t>2026-01-31 01:11:01.660</w:t>
+      </w:r>
+      <w:r>
+        <w:tab/>
+        <w:t>IN</w:t>
+      </w:r>
+    </w:p>
+    <w:p>
+      <w:pPr>
+        <w:spacing w:after="0" w:line="240" w:lineRule="auto"/>
+      </w:pPr>
+      <w:r>
+        <w:t>10003632</w:t>
+      </w:r>
+      <w:r>
+        <w:tab/>
+        <w:t>2026-01-31 00:00:00.000</w:t>
+      </w:r>
+      <w:r>
+        <w:tab/>
+        <w:t>2026-01-31 01:11:11.380</w:t>
+      </w:r>
+      <w:r>
+        <w:tab/>
+        <w:t>OUT</w:t>
+      </w:r>
+    </w:p>
+    <w:p>
+      <w:pPr>
+        <w:spacing w:after="0" w:line="240" w:lineRule="auto"/>
+      </w:pPr>
+      <w:r>
+        <w:t>10003632</w:t>
+      </w:r>
+      <w:r>
+        <w:tab/>
+        <w:t>2026-01-31 00:00:00.000</w:t>
+      </w:r>
+      <w:r>
+        <w:tab/>
+        <w:t>2026-01-31 01:11:22.350</w:t>
+      </w:r>
+      <w:r>
+        <w:tab/>
+        <w:t>IN</w:t>
+      </w:r>
+    </w:p>
+    <w:p>
+      <w:pPr>
+        <w:spacing w:after="0" w:line="240" w:lineRule="auto"/>
+      </w:pPr>
+      <w:r>
+        <w:t>10003632</w:t>
+      </w:r>
+      <w:r>
+        <w:tab/>
+        <w:t>2026-01-31 00:00:00.000</w:t>
+      </w:r>
+      <w:r>
+        <w:tab/>
+        <w:t>2026-01-31 01:11:32.863</w:t>
+      </w:r>
+      <w:r>
+        <w:tab/>
+        <w:t>OUT</w:t>
+      </w:r>
+    </w:p>
+    <w:p>
+      <w:pPr>
+        <w:spacing w:after="0" w:line="240" w:lineRule="auto"/>
+      </w:pPr>
+      <w:r>
+        <w:t>10003632</w:t>
+      </w:r>
+      <w:r>
+        <w:tab/>
+        <w:t>2026-01-31 00:00:00.000</w:t>
+      </w:r>
+      <w:r>
+        <w:tab/>
+        <w:t>2026-01-31 01:13:14.417</w:t>
+      </w:r>
+      <w:r>
+        <w:tab/>
+        <w:t>IN</w:t>
+      </w:r>
+    </w:p>
+    <w:p>
+      <w:pPr>
+        <w:spacing w:after="0" w:line="240" w:lineRule="auto"/>
+      </w:pPr>
+      <w:r>
+        <w:t>10003632</w:t>
+      </w:r>
+      <w:r>
+        <w:tab/>
+        <w:t>2026-01-31 00:00:00.000</w:t>
+      </w:r>
+      <w:r>
+        <w:tab/>
+        <w:t>2026-01-31 01:13:19.470</w:t>
+      </w:r>
+      <w:r>
+        <w:tab/>
+        <w:t>OUT</w:t>
+      </w:r>
+    </w:p>
+    <w:p>
+      <w:pPr>
+        <w:spacing w:after="0" w:line="240" w:lineRule="auto"/>
+      </w:pPr>
+      <w:r>
+        <w:t>10003632</w:t>
+      </w:r>
+      <w:r>
+        <w:tab/>
+        <w:t>2026-01-31 00:00:00.000</w:t>
+      </w:r>
+      <w:r>
+        <w:tab/>
+        <w:t>2026-01-31 01:13:22.337</w:t>
+      </w:r>
+      <w:r>
+        <w:tab/>
+        <w:t>IN</w:t>
+      </w:r>
+    </w:p>
+    <w:p>
+      <w:pPr>
+        <w:spacing w:after="0" w:line="240" w:lineRule="auto"/>
+      </w:pPr>
+    </w:p>
+    <w:p>
+      <w:pPr>
+        <w:spacing w:after="0" w:line="240" w:lineRule="auto"/>
+      </w:pPr>
+      <w:r>
+        <w:t xml:space="preserve">Write an SQL query that calculates the work duration for each </w:t>
+      </w:r>
+      <w:proofErr w:type="gramStart"/>
+      <w:r>
+        <w:t>In</w:t>
+      </w:r>
+      <w:proofErr w:type="gramEnd"/>
+      <w:r>
+        <w:t>/Out pairing and calculate the overall total work duration for the day. Format the result in the following format: 00:00 (</w:t>
+      </w:r>
+      <w:proofErr w:type="spellStart"/>
+      <w:proofErr w:type="gramStart"/>
+      <w:r>
+        <w:t>hours:minute</w:t>
+      </w:r>
+      <w:proofErr w:type="spellEnd"/>
+      <w:proofErr w:type="gramEnd"/>
+      <w:r>
+        <w:t>)</w:t>
       </w:r>
     </w:p>
     <w:sectPr>
@@ -3124,7 +4636,7 @@
   <w:style w:type="paragraph" w:default="1" w:styleId="Normal">
     <w:name w:val="Normal"/>
     <w:qFormat/>
-    <w:rsid w:val="008E48B8"/>
+    <w:rsid w:val="000D4E06"/>
   </w:style>
   <w:style w:type="paragraph" w:styleId="Heading1">
     <w:name w:val="heading 1"/>
@@ -3328,7 +4840,6 @@
   <w:style w:type="character" w:default="1" w:styleId="DefaultParagraphFont">
     <w:name w:val="Default Paragraph Font"/>
     <w:uiPriority w:val="1"/>
-    <w:semiHidden/>
     <w:unhideWhenUsed/>
   </w:style>
   <w:style w:type="table" w:default="1" w:styleId="TableNormal">

</xml_diff>

<commit_message>
Working with the Raw Swipes section
</commit_message>
<xml_diff>
--- a/Documentation/AI Prompts/Vibe Coding - TNA Dashboard.docx
+++ b/Documentation/AI Prompts/Vibe Coding - TNA Dashboard.docx
@@ -2224,8 +2224,13 @@
       </w:r>
       <w:proofErr w:type="spellEnd"/>
       <w:r>
-        <w:t>");</w:t>
-      </w:r>
+        <w:t>"</w:t>
+      </w:r>
+      <w:proofErr w:type="gramStart"/>
+      <w:r>
+        <w:t>);</w:t>
+      </w:r>
+      <w:proofErr w:type="gramEnd"/>
     </w:p>
     <w:p>
       <w:pPr>
@@ -2281,8 +2286,13 @@
       </w:r>
       <w:proofErr w:type="spellEnd"/>
       <w:r>
-        <w:t>");</w:t>
-      </w:r>
+        <w:t>"</w:t>
+      </w:r>
+      <w:proofErr w:type="gramStart"/>
+      <w:r>
+        <w:t>);</w:t>
+      </w:r>
+      <w:proofErr w:type="gramEnd"/>
     </w:p>
     <w:p>
       <w:pPr>
@@ -2337,9 +2347,11 @@
         <w:t>DateTime.Now</w:t>
       </w:r>
       <w:proofErr w:type="spellEnd"/>
+      <w:proofErr w:type="gramStart"/>
       <w:r>
         <w:t>);</w:t>
       </w:r>
+      <w:proofErr w:type="gramEnd"/>
     </w:p>
     <w:p>
       <w:pPr>
@@ -2442,8 +2454,13 @@
       <w:proofErr w:type="spellEnd"/>
       <w:proofErr w:type="gramEnd"/>
       <w:r>
-        <w:t>();</w:t>
-      </w:r>
+        <w:t>(</w:t>
+      </w:r>
+      <w:proofErr w:type="gramStart"/>
+      <w:r>
+        <w:t>);</w:t>
+      </w:r>
+      <w:proofErr w:type="gramEnd"/>
     </w:p>
     <w:p>
       <w:pPr>
@@ -2786,8 +2803,13 @@
       </w:r>
       <w:proofErr w:type="gramEnd"/>
       <w:r>
-        <w:t xml:space="preserve"> = null;</w:t>
-      </w:r>
+        <w:t xml:space="preserve"> = </w:t>
+      </w:r>
+      <w:proofErr w:type="gramStart"/>
+      <w:r>
+        <w:t>null;</w:t>
+      </w:r>
+      <w:proofErr w:type="gramEnd"/>
     </w:p>
     <w:p>
       <w:pPr>
@@ -2839,8 +2861,13 @@
       </w:r>
       <w:proofErr w:type="gramEnd"/>
       <w:r>
-        <w:t xml:space="preserve"> = null;</w:t>
-      </w:r>
+        <w:t xml:space="preserve"> = </w:t>
+      </w:r>
+      <w:proofErr w:type="gramStart"/>
+      <w:r>
+        <w:t>null;</w:t>
+      </w:r>
+      <w:proofErr w:type="gramEnd"/>
     </w:p>
     <w:p>
       <w:pPr>
@@ -3069,8 +3096,13 @@
       </w:r>
       <w:proofErr w:type="gramEnd"/>
       <w:r>
-        <w:t xml:space="preserve"> = null;</w:t>
-      </w:r>
+        <w:t xml:space="preserve"> = </w:t>
+      </w:r>
+      <w:proofErr w:type="gramStart"/>
+      <w:r>
+        <w:t>null;</w:t>
+      </w:r>
+      <w:proofErr w:type="gramEnd"/>
     </w:p>
     <w:p>
       <w:pPr>
@@ -3556,7 +3588,15 @@
       </w:r>
       <w:proofErr w:type="gramEnd"/>
       <w:r>
-        <w:t>/Out pairing and calculate the overall total work duration for the day. Format the result in the following format: 00:00 (</w:t>
+        <w:t xml:space="preserve">/Out pairing and </w:t>
+      </w:r>
+      <w:proofErr w:type="gramStart"/>
+      <w:r>
+        <w:t>calculate</w:t>
+      </w:r>
+      <w:proofErr w:type="gramEnd"/>
+      <w:r>
+        <w:t xml:space="preserve"> the overall total work duration for the day. Format the result in the following format: 00:00 (</w:t>
       </w:r>
       <w:proofErr w:type="spellStart"/>
       <w:proofErr w:type="gramStart"/>
@@ -3567,6 +3607,114 @@
       <w:proofErr w:type="gramEnd"/>
       <w:r>
         <w:t>)</w:t>
+      </w:r>
+    </w:p>
+    <w:p>
+      <w:pPr>
+        <w:spacing w:after="0" w:line="240" w:lineRule="auto"/>
+      </w:pPr>
+    </w:p>
+    <w:p>
+      <w:pPr>
+        <w:spacing w:after="0" w:line="240" w:lineRule="auto"/>
+        <w:rPr>
+          <w:b/>
+          <w:bCs/>
+          <w:color w:val="EE0000"/>
+        </w:rPr>
+      </w:pPr>
+      <w:r>
+        <w:rPr>
+          <w:b/>
+          <w:bCs/>
+          <w:color w:val="EE0000"/>
+        </w:rPr>
+        <w:t>Prompt #</w:t>
+      </w:r>
+      <w:r>
+        <w:rPr>
+          <w:b/>
+          <w:bCs/>
+          <w:color w:val="EE0000"/>
+        </w:rPr>
+        <w:t>7</w:t>
+      </w:r>
+      <w:r>
+        <w:rPr>
+          <w:b/>
+          <w:bCs/>
+          <w:color w:val="EE0000"/>
+        </w:rPr>
+        <w:t>:</w:t>
+      </w:r>
+    </w:p>
+    <w:p>
+      <w:pPr>
+        <w:spacing w:after="0" w:line="240" w:lineRule="auto"/>
+      </w:pPr>
+      <w:r>
+        <w:t>Refactor</w:t>
+      </w:r>
+      <w:r>
+        <w:t xml:space="preserve"> the generated code to produce the work duration in terms of hours and minutes using the following sample format:</w:t>
+      </w:r>
+    </w:p>
+    <w:p>
+      <w:pPr>
+        <w:spacing w:after="0" w:line="240" w:lineRule="auto"/>
+      </w:pPr>
+      <w:r>
+        <w:t>8 hrs. 45 mins.</w:t>
+      </w:r>
+    </w:p>
+    <w:p>
+      <w:pPr>
+        <w:spacing w:after="0" w:line="240" w:lineRule="auto"/>
+      </w:pPr>
+    </w:p>
+    <w:p>
+      <w:pPr>
+        <w:spacing w:after="0" w:line="240" w:lineRule="auto"/>
+        <w:rPr>
+          <w:b/>
+          <w:bCs/>
+          <w:color w:val="EE0000"/>
+        </w:rPr>
+      </w:pPr>
+      <w:r>
+        <w:rPr>
+          <w:b/>
+          <w:bCs/>
+          <w:color w:val="EE0000"/>
+        </w:rPr>
+        <w:t>Prompt #8:</w:t>
+      </w:r>
+    </w:p>
+    <w:p>
+      <w:pPr>
+        <w:spacing w:after="0" w:line="240" w:lineRule="auto"/>
+      </w:pPr>
+      <w:r>
+        <w:t xml:space="preserve">Write an SQL query that will return all the swipe time of an employee on specific swipe date as a string where each swipe time is separated by a comma. </w:t>
+      </w:r>
+      <w:proofErr w:type="gramStart"/>
+      <w:r>
+        <w:t>A sample</w:t>
+      </w:r>
+      <w:proofErr w:type="gramEnd"/>
+      <w:r>
+        <w:t xml:space="preserve"> output result is as follows:</w:t>
+      </w:r>
+    </w:p>
+    <w:p>
+      <w:pPr>
+        <w:spacing w:after="0" w:line="240" w:lineRule="auto"/>
+      </w:pPr>
+      <w:r>
+        <w:rPr>
+          <w:lang w:val="en-GB"/>
+        </w:rPr>
+        <w:t>08:15 AM, 9:30 AM, 4:30 PM</w:t>
       </w:r>
     </w:p>
     <w:sectPr>

</xml_diff>

<commit_message>
Completed code for loading the attendance details based on the selected date
</commit_message>
<xml_diff>
--- a/Documentation/AI Prompts/Vibe Coding - TNA Dashboard.docx
+++ b/Documentation/AI Prompts/Vibe Coding - TNA Dashboard.docx
@@ -3709,12 +3709,3007 @@
     <w:p>
       <w:pPr>
         <w:spacing w:after="0" w:line="240" w:lineRule="auto"/>
+        <w:rPr>
+          <w:lang w:val="en-GB"/>
+        </w:rPr>
       </w:pPr>
       <w:r>
         <w:rPr>
           <w:lang w:val="en-GB"/>
         </w:rPr>
         <w:t>08:15 AM, 9:30 AM, 4:30 PM</w:t>
+      </w:r>
+    </w:p>
+    <w:p>
+      <w:pPr>
+        <w:rPr>
+          <w:lang w:val="en-GB"/>
+        </w:rPr>
+      </w:pPr>
+      <w:r>
+        <w:rPr>
+          <w:lang w:val="en-GB"/>
+        </w:rPr>
+        <w:br w:type="page"/>
+      </w:r>
+    </w:p>
+    <w:p>
+      <w:pPr>
+        <w:spacing w:after="0" w:line="240" w:lineRule="auto"/>
+        <w:rPr>
+          <w:b/>
+          <w:bCs/>
+          <w:color w:val="EE0000"/>
+        </w:rPr>
+      </w:pPr>
+      <w:r>
+        <w:rPr>
+          <w:b/>
+          <w:bCs/>
+          <w:color w:val="EE0000"/>
+        </w:rPr>
+        <w:lastRenderedPageBreak/>
+        <w:t>Prompt #</w:t>
+      </w:r>
+      <w:r>
+        <w:rPr>
+          <w:b/>
+          <w:bCs/>
+          <w:color w:val="EE0000"/>
+        </w:rPr>
+        <w:t>9</w:t>
+      </w:r>
+      <w:r>
+        <w:rPr>
+          <w:b/>
+          <w:bCs/>
+          <w:color w:val="EE0000"/>
+        </w:rPr>
+        <w:t>:</w:t>
+      </w:r>
+    </w:p>
+    <w:p>
+      <w:pPr>
+        <w:spacing w:after="0" w:line="240" w:lineRule="auto"/>
+      </w:pPr>
+      <w:r>
+        <w:t xml:space="preserve">Tell me how to pass the </w:t>
+      </w:r>
+      <w:proofErr w:type="spellStart"/>
+      <w:r>
+        <w:t>DatePicker’s</w:t>
+      </w:r>
+      <w:proofErr w:type="spellEnd"/>
+      <w:r>
+        <w:t xml:space="preserve"> selected date value to the </w:t>
+      </w:r>
+      <w:proofErr w:type="spellStart"/>
+      <w:proofErr w:type="gramStart"/>
+      <w:r>
+        <w:rPr>
+          <w:lang w:val="en-GB"/>
+        </w:rPr>
+        <w:t>GetAttendanceDetail</w:t>
+      </w:r>
+      <w:proofErr w:type="spellEnd"/>
+      <w:r>
+        <w:rPr>
+          <w:lang w:val="en-GB"/>
+        </w:rPr>
+        <w:t>(</w:t>
+      </w:r>
+      <w:proofErr w:type="gramEnd"/>
+      <w:r>
+        <w:rPr>
+          <w:lang w:val="en-GB"/>
+        </w:rPr>
+        <w:t>) method</w:t>
+      </w:r>
+    </w:p>
+    <w:p>
+      <w:pPr>
+        <w:spacing w:after="0" w:line="240" w:lineRule="auto"/>
+      </w:pPr>
+    </w:p>
+    <w:p>
+      <w:pPr>
+        <w:spacing w:after="0" w:line="240" w:lineRule="auto"/>
+        <w:rPr>
+          <w:lang w:val="en-GB"/>
+        </w:rPr>
+      </w:pPr>
+      <w:r>
+        <w:rPr>
+          <w:lang w:val="en-GB"/>
+        </w:rPr>
+        <w:t>&lt;</w:t>
+      </w:r>
+      <w:proofErr w:type="spellStart"/>
+      <w:r>
+        <w:rPr>
+          <w:b/>
+          <w:bCs/>
+          <w:lang w:val="en-GB"/>
+        </w:rPr>
+        <w:t>MudDatePicker</w:t>
+      </w:r>
+      <w:proofErr w:type="spellEnd"/>
+      <w:r>
+        <w:rPr>
+          <w:lang w:val="en-GB"/>
+        </w:rPr>
+        <w:t xml:space="preserve"> </w:t>
+      </w:r>
+      <w:proofErr w:type="spellStart"/>
+      <w:r>
+        <w:rPr>
+          <w:b/>
+          <w:bCs/>
+          <w:lang w:val="en-GB"/>
+        </w:rPr>
+        <w:t>PickerVariant</w:t>
+      </w:r>
+      <w:proofErr w:type="spellEnd"/>
+      <w:r>
+        <w:rPr>
+          <w:lang w:val="en-GB"/>
+        </w:rPr>
+        <w:t>="</w:t>
+      </w:r>
+      <w:proofErr w:type="spellStart"/>
+      <w:r>
+        <w:rPr>
+          <w:lang w:val="en-GB"/>
+        </w:rPr>
+        <w:t>PickerVariant.Static</w:t>
+      </w:r>
+      <w:proofErr w:type="spellEnd"/>
+      <w:r>
+        <w:rPr>
+          <w:lang w:val="en-GB"/>
+        </w:rPr>
+        <w:t>"</w:t>
+      </w:r>
+    </w:p>
+    <w:p>
+      <w:pPr>
+        <w:spacing w:after="0" w:line="240" w:lineRule="auto"/>
+        <w:rPr>
+          <w:lang w:val="en-GB"/>
+        </w:rPr>
+      </w:pPr>
+      <w:r>
+        <w:rPr>
+          <w:lang w:val="en-GB"/>
+        </w:rPr>
+        <w:t xml:space="preserve">    @ref="_picker"</w:t>
+      </w:r>
+    </w:p>
+    <w:p>
+      <w:pPr>
+        <w:spacing w:after="0" w:line="240" w:lineRule="auto"/>
+        <w:rPr>
+          <w:lang w:val="en-GB"/>
+        </w:rPr>
+      </w:pPr>
+      <w:r>
+        <w:rPr>
+          <w:lang w:val="en-GB"/>
+        </w:rPr>
+        <w:t xml:space="preserve">    </w:t>
+      </w:r>
+      <w:proofErr w:type="spellStart"/>
+      <w:r>
+        <w:rPr>
+          <w:b/>
+          <w:bCs/>
+          <w:lang w:val="en-GB"/>
+        </w:rPr>
+        <w:t>Color</w:t>
+      </w:r>
+      <w:proofErr w:type="spellEnd"/>
+      <w:r>
+        <w:rPr>
+          <w:lang w:val="en-GB"/>
+        </w:rPr>
+        <w:t>="</w:t>
+      </w:r>
+      <w:proofErr w:type="spellStart"/>
+      <w:r>
+        <w:rPr>
+          <w:lang w:val="en-GB"/>
+        </w:rPr>
+        <w:t>Color.Info</w:t>
+      </w:r>
+      <w:proofErr w:type="spellEnd"/>
+      <w:r>
+        <w:rPr>
+          <w:lang w:val="en-GB"/>
+        </w:rPr>
+        <w:t xml:space="preserve">" Rounded="true" </w:t>
+      </w:r>
+    </w:p>
+    <w:p>
+      <w:pPr>
+        <w:spacing w:after="0" w:line="240" w:lineRule="auto"/>
+        <w:rPr>
+          <w:lang w:val="en-GB"/>
+        </w:rPr>
+      </w:pPr>
+      <w:r>
+        <w:rPr>
+          <w:lang w:val="en-GB"/>
+        </w:rPr>
+        <w:t xml:space="preserve">    </w:t>
+      </w:r>
+      <w:r>
+        <w:rPr>
+          <w:b/>
+          <w:bCs/>
+          <w:lang w:val="en-GB"/>
+        </w:rPr>
+        <w:t>Elevation</w:t>
+      </w:r>
+      <w:r>
+        <w:rPr>
+          <w:lang w:val="en-GB"/>
+        </w:rPr>
+        <w:t>="0"</w:t>
+      </w:r>
+    </w:p>
+    <w:p>
+      <w:pPr>
+        <w:spacing w:after="0" w:line="240" w:lineRule="auto"/>
+        <w:rPr>
+          <w:lang w:val="en-GB"/>
+        </w:rPr>
+      </w:pPr>
+      <w:r>
+        <w:rPr>
+          <w:lang w:val="en-GB"/>
+        </w:rPr>
+        <w:t xml:space="preserve">    </w:t>
+      </w:r>
+      <w:r>
+        <w:rPr>
+          <w:b/>
+          <w:bCs/>
+          <w:lang w:val="en-GB"/>
+        </w:rPr>
+        <w:t>Orientation</w:t>
+      </w:r>
+      <w:r>
+        <w:rPr>
+          <w:lang w:val="en-GB"/>
+        </w:rPr>
+        <w:t>="</w:t>
+      </w:r>
+      <w:proofErr w:type="spellStart"/>
+      <w:r>
+        <w:rPr>
+          <w:lang w:val="en-GB"/>
+        </w:rPr>
+        <w:t>Orientation.Landscape</w:t>
+      </w:r>
+      <w:proofErr w:type="spellEnd"/>
+      <w:r>
+        <w:rPr>
+          <w:lang w:val="en-GB"/>
+        </w:rPr>
+        <w:t xml:space="preserve">" </w:t>
+      </w:r>
+    </w:p>
+    <w:p>
+      <w:pPr>
+        <w:spacing w:after="0" w:line="240" w:lineRule="auto"/>
+        <w:rPr>
+          <w:lang w:val="en-GB"/>
+        </w:rPr>
+      </w:pPr>
+      <w:r>
+        <w:rPr>
+          <w:lang w:val="en-GB"/>
+        </w:rPr>
+        <w:t xml:space="preserve">    </w:t>
+      </w:r>
+      <w:r>
+        <w:rPr>
+          <w:b/>
+          <w:bCs/>
+          <w:lang w:val="en-GB"/>
+        </w:rPr>
+        <w:t>Date</w:t>
+      </w:r>
+      <w:r>
+        <w:rPr>
+          <w:lang w:val="en-GB"/>
+        </w:rPr>
+        <w:t>="@_</w:t>
+      </w:r>
+      <w:proofErr w:type="spellStart"/>
+      <w:r>
+        <w:rPr>
+          <w:lang w:val="en-GB"/>
+        </w:rPr>
+        <w:t>selectedDate</w:t>
+      </w:r>
+      <w:proofErr w:type="spellEnd"/>
+      <w:r>
+        <w:rPr>
+          <w:lang w:val="en-GB"/>
+        </w:rPr>
+        <w:t>"</w:t>
+      </w:r>
+    </w:p>
+    <w:p>
+      <w:pPr>
+        <w:spacing w:after="0" w:line="240" w:lineRule="auto"/>
+        <w:rPr>
+          <w:lang w:val="en-GB"/>
+        </w:rPr>
+      </w:pPr>
+      <w:r>
+        <w:rPr>
+          <w:lang w:val="en-GB"/>
+        </w:rPr>
+        <w:t xml:space="preserve">    </w:t>
+      </w:r>
+      <w:proofErr w:type="spellStart"/>
+      <w:r>
+        <w:rPr>
+          <w:b/>
+          <w:bCs/>
+          <w:lang w:val="en-GB"/>
+        </w:rPr>
+        <w:t>DateChanged</w:t>
+      </w:r>
+      <w:proofErr w:type="spellEnd"/>
+      <w:r>
+        <w:rPr>
+          <w:lang w:val="en-GB"/>
+        </w:rPr>
+        <w:t>="</w:t>
+      </w:r>
+      <w:proofErr w:type="spellStart"/>
+      <w:r>
+        <w:rPr>
+          <w:lang w:val="en-GB"/>
+        </w:rPr>
+        <w:t>GetAttendanceDetail</w:t>
+      </w:r>
+      <w:proofErr w:type="spellEnd"/>
+      <w:r>
+        <w:rPr>
+          <w:lang w:val="en-GB"/>
+        </w:rPr>
+        <w:t>"&gt;</w:t>
+      </w:r>
+    </w:p>
+    <w:p>
+      <w:pPr>
+        <w:spacing w:after="0" w:line="240" w:lineRule="auto"/>
+        <w:rPr>
+          <w:lang w:val="en-GB"/>
+        </w:rPr>
+      </w:pPr>
+      <w:r>
+        <w:rPr>
+          <w:lang w:val="en-GB"/>
+        </w:rPr>
+        <w:t>&lt;/</w:t>
+      </w:r>
+      <w:proofErr w:type="spellStart"/>
+      <w:r>
+        <w:rPr>
+          <w:b/>
+          <w:bCs/>
+          <w:lang w:val="en-GB"/>
+        </w:rPr>
+        <w:t>MudDatePicker</w:t>
+      </w:r>
+      <w:proofErr w:type="spellEnd"/>
+      <w:r>
+        <w:rPr>
+          <w:lang w:val="en-GB"/>
+        </w:rPr>
+        <w:t>&gt;</w:t>
+      </w:r>
+    </w:p>
+    <w:p>
+      <w:pPr>
+        <w:spacing w:after="0" w:line="240" w:lineRule="auto"/>
+        <w:rPr>
+          <w:lang w:val="en-GB"/>
+        </w:rPr>
+      </w:pPr>
+    </w:p>
+    <w:p>
+      <w:pPr>
+        <w:spacing w:after="0" w:line="240" w:lineRule="auto"/>
+        <w:rPr>
+          <w:lang w:val="en-GB"/>
+        </w:rPr>
+      </w:pPr>
+      <w:r>
+        <w:rPr>
+          <w:lang w:val="en-GB"/>
+        </w:rPr>
+        <w:t xml:space="preserve">private async Task </w:t>
+      </w:r>
+      <w:proofErr w:type="spellStart"/>
+      <w:proofErr w:type="gramStart"/>
+      <w:r>
+        <w:rPr>
+          <w:lang w:val="en-GB"/>
+        </w:rPr>
+        <w:t>GetAttendanceDetail</w:t>
+      </w:r>
+      <w:proofErr w:type="spellEnd"/>
+      <w:r>
+        <w:rPr>
+          <w:lang w:val="en-GB"/>
+        </w:rPr>
+        <w:t>(</w:t>
+      </w:r>
+      <w:proofErr w:type="gramEnd"/>
+      <w:r>
+        <w:rPr>
+          <w:lang w:val="en-GB"/>
+        </w:rPr>
+        <w:t>)</w:t>
+      </w:r>
+    </w:p>
+    <w:p>
+      <w:pPr>
+        <w:spacing w:after="0" w:line="240" w:lineRule="auto"/>
+        <w:rPr>
+          <w:lang w:val="en-GB"/>
+        </w:rPr>
+      </w:pPr>
+      <w:r>
+        <w:rPr>
+          <w:lang w:val="en-GB"/>
+        </w:rPr>
+        <w:t>{</w:t>
+      </w:r>
+    </w:p>
+    <w:p>
+      <w:pPr>
+        <w:spacing w:after="0" w:line="240" w:lineRule="auto"/>
+        <w:rPr>
+          <w:lang w:val="en-GB"/>
+        </w:rPr>
+      </w:pPr>
+      <w:r>
+        <w:rPr>
+          <w:lang w:val="en-GB"/>
+        </w:rPr>
+        <w:t xml:space="preserve">    try</w:t>
+      </w:r>
+    </w:p>
+    <w:p>
+      <w:pPr>
+        <w:spacing w:after="0" w:line="240" w:lineRule="auto"/>
+        <w:rPr>
+          <w:lang w:val="en-GB"/>
+        </w:rPr>
+      </w:pPr>
+      <w:r>
+        <w:rPr>
+          <w:lang w:val="en-GB"/>
+        </w:rPr>
+        <w:t xml:space="preserve">    {</w:t>
+      </w:r>
+    </w:p>
+    <w:p>
+      <w:pPr>
+        <w:spacing w:after="0" w:line="240" w:lineRule="auto"/>
+        <w:rPr>
+          <w:lang w:val="en-GB"/>
+        </w:rPr>
+      </w:pPr>
+    </w:p>
+    <w:p>
+      <w:pPr>
+        <w:spacing w:after="0" w:line="240" w:lineRule="auto"/>
+        <w:rPr>
+          <w:lang w:val="en-GB"/>
+        </w:rPr>
+      </w:pPr>
+      <w:r>
+        <w:rPr>
+          <w:lang w:val="en-GB"/>
+        </w:rPr>
+        <w:t xml:space="preserve">        if (_</w:t>
+      </w:r>
+      <w:proofErr w:type="spellStart"/>
+      <w:r>
+        <w:rPr>
+          <w:lang w:val="en-GB"/>
+        </w:rPr>
+        <w:t>selectedDate</w:t>
+      </w:r>
+      <w:proofErr w:type="spellEnd"/>
+      <w:r>
+        <w:rPr>
+          <w:lang w:val="en-GB"/>
+        </w:rPr>
+        <w:t xml:space="preserve"> == null)</w:t>
+      </w:r>
+    </w:p>
+    <w:p>
+      <w:pPr>
+        <w:spacing w:after="0" w:line="240" w:lineRule="auto"/>
+        <w:rPr>
+          <w:lang w:val="en-GB"/>
+        </w:rPr>
+      </w:pPr>
+      <w:r>
+        <w:rPr>
+          <w:lang w:val="en-GB"/>
+        </w:rPr>
+        <w:t xml:space="preserve">            </w:t>
+      </w:r>
+      <w:proofErr w:type="gramStart"/>
+      <w:r>
+        <w:rPr>
+          <w:lang w:val="en-GB"/>
+        </w:rPr>
+        <w:t>return;</w:t>
+      </w:r>
+      <w:proofErr w:type="gramEnd"/>
+    </w:p>
+    <w:p>
+      <w:pPr>
+        <w:spacing w:after="0" w:line="240" w:lineRule="auto"/>
+        <w:rPr>
+          <w:lang w:val="en-GB"/>
+        </w:rPr>
+      </w:pPr>
+    </w:p>
+    <w:p>
+      <w:pPr>
+        <w:spacing w:after="0" w:line="240" w:lineRule="auto"/>
+        <w:rPr>
+          <w:lang w:val="en-GB"/>
+        </w:rPr>
+      </w:pPr>
+      <w:r>
+        <w:rPr>
+          <w:lang w:val="en-GB"/>
+        </w:rPr>
+        <w:t xml:space="preserve">        var </w:t>
+      </w:r>
+      <w:proofErr w:type="spellStart"/>
+      <w:r>
+        <w:rPr>
+          <w:lang w:val="en-GB"/>
+        </w:rPr>
+        <w:t>attendanceResult</w:t>
+      </w:r>
+      <w:proofErr w:type="spellEnd"/>
+      <w:r>
+        <w:rPr>
+          <w:lang w:val="en-GB"/>
+        </w:rPr>
+        <w:t xml:space="preserve"> = await </w:t>
+      </w:r>
+      <w:proofErr w:type="spellStart"/>
+      <w:r>
+        <w:rPr>
+          <w:lang w:val="en-GB"/>
+        </w:rPr>
+        <w:t>AttendanceService.GetAttendanceDetailAsync</w:t>
+      </w:r>
+      <w:proofErr w:type="spellEnd"/>
+      <w:r>
+        <w:rPr>
+          <w:lang w:val="en-GB"/>
+        </w:rPr>
+        <w:t>(_</w:t>
+      </w:r>
+      <w:proofErr w:type="spellStart"/>
+      <w:r>
+        <w:rPr>
+          <w:lang w:val="en-GB"/>
+        </w:rPr>
+        <w:t>currentEmpNo</w:t>
+      </w:r>
+      <w:proofErr w:type="spellEnd"/>
+      <w:r>
+        <w:rPr>
+          <w:lang w:val="en-GB"/>
+        </w:rPr>
+        <w:t>, _</w:t>
+      </w:r>
+      <w:proofErr w:type="spellStart"/>
+      <w:proofErr w:type="gramStart"/>
+      <w:r>
+        <w:rPr>
+          <w:lang w:val="en-GB"/>
+        </w:rPr>
+        <w:t>selectedDate</w:t>
+      </w:r>
+      <w:proofErr w:type="spellEnd"/>
+      <w:r>
+        <w:rPr>
+          <w:lang w:val="en-GB"/>
+        </w:rPr>
+        <w:t>!.</w:t>
+      </w:r>
+      <w:proofErr w:type="spellStart"/>
+      <w:proofErr w:type="gramEnd"/>
+      <w:r>
+        <w:rPr>
+          <w:lang w:val="en-GB"/>
+        </w:rPr>
+        <w:t>Value.Date</w:t>
+      </w:r>
+      <w:proofErr w:type="spellEnd"/>
+      <w:proofErr w:type="gramStart"/>
+      <w:r>
+        <w:rPr>
+          <w:lang w:val="en-GB"/>
+        </w:rPr>
+        <w:t>);</w:t>
+      </w:r>
+      <w:proofErr w:type="gramEnd"/>
+    </w:p>
+    <w:p>
+      <w:pPr>
+        <w:spacing w:after="0" w:line="240" w:lineRule="auto"/>
+        <w:rPr>
+          <w:lang w:val="en-GB"/>
+        </w:rPr>
+      </w:pPr>
+      <w:r>
+        <w:rPr>
+          <w:lang w:val="en-GB"/>
+        </w:rPr>
+        <w:t xml:space="preserve">        if (</w:t>
+      </w:r>
+      <w:proofErr w:type="spellStart"/>
+      <w:r>
+        <w:rPr>
+          <w:lang w:val="en-GB"/>
+        </w:rPr>
+        <w:t>attendanceResult.Success</w:t>
+      </w:r>
+      <w:proofErr w:type="spellEnd"/>
+      <w:r>
+        <w:rPr>
+          <w:lang w:val="en-GB"/>
+        </w:rPr>
+        <w:t>)</w:t>
+      </w:r>
+    </w:p>
+    <w:p>
+      <w:pPr>
+        <w:spacing w:after="0" w:line="240" w:lineRule="auto"/>
+        <w:rPr>
+          <w:lang w:val="en-GB"/>
+        </w:rPr>
+      </w:pPr>
+      <w:r>
+        <w:rPr>
+          <w:lang w:val="en-GB"/>
+        </w:rPr>
+        <w:t xml:space="preserve">        {</w:t>
+      </w:r>
+    </w:p>
+    <w:p>
+      <w:pPr>
+        <w:spacing w:after="0" w:line="240" w:lineRule="auto"/>
+        <w:rPr>
+          <w:lang w:val="en-GB"/>
+        </w:rPr>
+      </w:pPr>
+      <w:r>
+        <w:rPr>
+          <w:lang w:val="en-GB"/>
+        </w:rPr>
+        <w:t xml:space="preserve">            _</w:t>
+      </w:r>
+      <w:proofErr w:type="spellStart"/>
+      <w:r>
+        <w:rPr>
+          <w:lang w:val="en-GB"/>
+        </w:rPr>
+        <w:t>attendanceDetail</w:t>
+      </w:r>
+      <w:proofErr w:type="spellEnd"/>
+      <w:r>
+        <w:rPr>
+          <w:lang w:val="en-GB"/>
+        </w:rPr>
+        <w:t xml:space="preserve"> = </w:t>
+      </w:r>
+      <w:proofErr w:type="spellStart"/>
+      <w:proofErr w:type="gramStart"/>
+      <w:r>
+        <w:rPr>
+          <w:lang w:val="en-GB"/>
+        </w:rPr>
+        <w:t>attendanceResult</w:t>
+      </w:r>
+      <w:proofErr w:type="spellEnd"/>
+      <w:r>
+        <w:rPr>
+          <w:lang w:val="en-GB"/>
+        </w:rPr>
+        <w:t>!.Value;</w:t>
+      </w:r>
+      <w:proofErr w:type="gramEnd"/>
+    </w:p>
+    <w:p>
+      <w:pPr>
+        <w:spacing w:after="0" w:line="240" w:lineRule="auto"/>
+        <w:rPr>
+          <w:lang w:val="en-GB"/>
+        </w:rPr>
+      </w:pPr>
+    </w:p>
+    <w:p>
+      <w:pPr>
+        <w:spacing w:after="0" w:line="240" w:lineRule="auto"/>
+        <w:rPr>
+          <w:lang w:val="en-GB"/>
+        </w:rPr>
+      </w:pPr>
+      <w:r>
+        <w:rPr>
+          <w:lang w:val="en-GB"/>
+        </w:rPr>
+        <w:t xml:space="preserve">            if (_</w:t>
+      </w:r>
+      <w:proofErr w:type="spellStart"/>
+      <w:proofErr w:type="gramStart"/>
+      <w:r>
+        <w:rPr>
+          <w:lang w:val="en-GB"/>
+        </w:rPr>
+        <w:t>attendanceDetail</w:t>
+      </w:r>
+      <w:proofErr w:type="spellEnd"/>
+      <w:r>
+        <w:rPr>
+          <w:lang w:val="en-GB"/>
+        </w:rPr>
+        <w:t xml:space="preserve"> !</w:t>
+      </w:r>
+      <w:proofErr w:type="gramEnd"/>
+      <w:r>
+        <w:rPr>
+          <w:lang w:val="en-GB"/>
+        </w:rPr>
+        <w:t>= null)</w:t>
+      </w:r>
+    </w:p>
+    <w:p>
+      <w:pPr>
+        <w:spacing w:after="0" w:line="240" w:lineRule="auto"/>
+        <w:rPr>
+          <w:lang w:val="en-GB"/>
+        </w:rPr>
+      </w:pPr>
+      <w:r>
+        <w:rPr>
+          <w:lang w:val="en-GB"/>
+        </w:rPr>
+        <w:t xml:space="preserve">            {</w:t>
+      </w:r>
+    </w:p>
+    <w:p>
+      <w:pPr>
+        <w:spacing w:after="0" w:line="240" w:lineRule="auto"/>
+        <w:rPr>
+          <w:lang w:val="en-GB"/>
+        </w:rPr>
+      </w:pPr>
+      <w:r>
+        <w:rPr>
+          <w:lang w:val="en-GB"/>
+        </w:rPr>
+        <w:t xml:space="preserve">                #region Get the First Time </w:t>
+      </w:r>
+      <w:proofErr w:type="gramStart"/>
+      <w:r>
+        <w:rPr>
+          <w:lang w:val="en-GB"/>
+        </w:rPr>
+        <w:t>In</w:t>
+      </w:r>
+      <w:proofErr w:type="gramEnd"/>
+      <w:r>
+        <w:rPr>
+          <w:lang w:val="en-GB"/>
+        </w:rPr>
+        <w:t xml:space="preserve"> and Last Time Out</w:t>
+      </w:r>
+    </w:p>
+    <w:p>
+      <w:pPr>
+        <w:spacing w:after="0" w:line="240" w:lineRule="auto"/>
+        <w:rPr>
+          <w:lang w:val="en-GB"/>
+        </w:rPr>
+      </w:pPr>
+      <w:r>
+        <w:rPr>
+          <w:lang w:val="en-GB"/>
+        </w:rPr>
+        <w:t xml:space="preserve">                if (_</w:t>
+      </w:r>
+      <w:proofErr w:type="spellStart"/>
+      <w:proofErr w:type="gramStart"/>
+      <w:r>
+        <w:rPr>
+          <w:lang w:val="en-GB"/>
+        </w:rPr>
+        <w:t>attendanceDetail.FirstTimeIn.HasValue</w:t>
+      </w:r>
+      <w:proofErr w:type="spellEnd"/>
+      <w:proofErr w:type="gramEnd"/>
+      <w:r>
+        <w:rPr>
+          <w:lang w:val="en-GB"/>
+        </w:rPr>
+        <w:t>)</w:t>
+      </w:r>
+    </w:p>
+    <w:p>
+      <w:pPr>
+        <w:spacing w:after="0" w:line="240" w:lineRule="auto"/>
+        <w:rPr>
+          <w:lang w:val="en-GB"/>
+        </w:rPr>
+      </w:pPr>
+      <w:r>
+        <w:rPr>
+          <w:lang w:val="en-GB"/>
+        </w:rPr>
+        <w:t xml:space="preserve">                    _</w:t>
+      </w:r>
+      <w:proofErr w:type="spellStart"/>
+      <w:r>
+        <w:rPr>
+          <w:lang w:val="en-GB"/>
+        </w:rPr>
+        <w:t>firstTimeIn</w:t>
+      </w:r>
+      <w:proofErr w:type="spellEnd"/>
+      <w:r>
+        <w:rPr>
+          <w:lang w:val="en-GB"/>
+        </w:rPr>
+        <w:t xml:space="preserve"> = $"{_attendanceDetail.FirstTimeIn:</w:t>
+      </w:r>
+      <w:proofErr w:type="gramStart"/>
+      <w:r>
+        <w:rPr>
+          <w:lang w:val="en-GB"/>
+        </w:rPr>
+        <w:t>dd}{GetOrdinal(</w:t>
+      </w:r>
+      <w:proofErr w:type="gramEnd"/>
+      <w:r>
+        <w:rPr>
+          <w:lang w:val="en-GB"/>
+        </w:rPr>
+        <w:t>_</w:t>
+      </w:r>
+      <w:proofErr w:type="gramStart"/>
+      <w:r>
+        <w:rPr>
+          <w:lang w:val="en-GB"/>
+        </w:rPr>
+        <w:t>attendanceDetail.FirstTimeIn.Value.Day</w:t>
+      </w:r>
+      <w:proofErr w:type="gramEnd"/>
+      <w:r>
+        <w:rPr>
+          <w:lang w:val="en-GB"/>
+        </w:rPr>
+        <w:t>)} {_</w:t>
+      </w:r>
+      <w:proofErr w:type="spellStart"/>
+      <w:proofErr w:type="gramStart"/>
+      <w:r>
+        <w:rPr>
+          <w:lang w:val="en-GB"/>
+        </w:rPr>
+        <w:t>attendanceDetail.FirstTimeIn:MMM</w:t>
+      </w:r>
+      <w:proofErr w:type="spellEnd"/>
+      <w:proofErr w:type="gramEnd"/>
+      <w:r>
+        <w:rPr>
+          <w:lang w:val="en-GB"/>
+        </w:rPr>
+        <w:t xml:space="preserve"> </w:t>
+      </w:r>
+      <w:proofErr w:type="spellStart"/>
+      <w:r>
+        <w:rPr>
+          <w:lang w:val="en-GB"/>
+        </w:rPr>
+        <w:t>yyyy</w:t>
+      </w:r>
+      <w:proofErr w:type="spellEnd"/>
+      <w:r>
+        <w:rPr>
+          <w:lang w:val="en-GB"/>
+        </w:rPr>
+        <w:t xml:space="preserve"> </w:t>
+      </w:r>
+      <w:proofErr w:type="spellStart"/>
+      <w:r>
+        <w:rPr>
+          <w:lang w:val="en-GB"/>
+        </w:rPr>
+        <w:t>hh:</w:t>
+      </w:r>
+      <w:proofErr w:type="gramStart"/>
+      <w:r>
+        <w:rPr>
+          <w:lang w:val="en-GB"/>
+        </w:rPr>
+        <w:t>mm:ss</w:t>
+      </w:r>
+      <w:proofErr w:type="spellEnd"/>
+      <w:proofErr w:type="gramEnd"/>
+      <w:r>
+        <w:rPr>
+          <w:lang w:val="en-GB"/>
+        </w:rPr>
+        <w:t xml:space="preserve"> </w:t>
+      </w:r>
+      <w:proofErr w:type="spellStart"/>
+      <w:r>
+        <w:rPr>
+          <w:lang w:val="en-GB"/>
+        </w:rPr>
+        <w:t>tt</w:t>
+      </w:r>
+      <w:proofErr w:type="spellEnd"/>
+      <w:r>
+        <w:rPr>
+          <w:lang w:val="en-GB"/>
+        </w:rPr>
+        <w:t>}</w:t>
+      </w:r>
+      <w:proofErr w:type="gramStart"/>
+      <w:r>
+        <w:rPr>
+          <w:lang w:val="en-GB"/>
+        </w:rPr>
+        <w:t>";</w:t>
+      </w:r>
+      <w:proofErr w:type="gramEnd"/>
+    </w:p>
+    <w:p>
+      <w:pPr>
+        <w:spacing w:after="0" w:line="240" w:lineRule="auto"/>
+        <w:rPr>
+          <w:lang w:val="en-GB"/>
+        </w:rPr>
+      </w:pPr>
+      <w:r>
+        <w:rPr>
+          <w:lang w:val="en-GB"/>
+        </w:rPr>
+        <w:t xml:space="preserve">                else</w:t>
+      </w:r>
+    </w:p>
+    <w:p>
+      <w:pPr>
+        <w:spacing w:after="0" w:line="240" w:lineRule="auto"/>
+        <w:rPr>
+          <w:lang w:val="en-GB"/>
+        </w:rPr>
+      </w:pPr>
+      <w:r>
+        <w:rPr>
+          <w:lang w:val="en-GB"/>
+        </w:rPr>
+        <w:t xml:space="preserve">                    _</w:t>
+      </w:r>
+      <w:proofErr w:type="spellStart"/>
+      <w:r>
+        <w:rPr>
+          <w:lang w:val="en-GB"/>
+        </w:rPr>
+        <w:t>firstTimeIn</w:t>
+      </w:r>
+      <w:proofErr w:type="spellEnd"/>
+      <w:r>
+        <w:rPr>
+          <w:lang w:val="en-GB"/>
+        </w:rPr>
+        <w:t xml:space="preserve"> = </w:t>
+      </w:r>
+      <w:proofErr w:type="spellStart"/>
+      <w:proofErr w:type="gramStart"/>
+      <w:r>
+        <w:rPr>
+          <w:lang w:val="en-GB"/>
+        </w:rPr>
+        <w:t>string.Empty</w:t>
+      </w:r>
+      <w:proofErr w:type="spellEnd"/>
+      <w:proofErr w:type="gramEnd"/>
+      <w:r>
+        <w:rPr>
+          <w:lang w:val="en-GB"/>
+        </w:rPr>
+        <w:t>;</w:t>
+      </w:r>
+    </w:p>
+    <w:p>
+      <w:pPr>
+        <w:spacing w:after="0" w:line="240" w:lineRule="auto"/>
+        <w:rPr>
+          <w:lang w:val="en-GB"/>
+        </w:rPr>
+      </w:pPr>
+    </w:p>
+    <w:p>
+      <w:pPr>
+        <w:spacing w:after="0" w:line="240" w:lineRule="auto"/>
+        <w:rPr>
+          <w:lang w:val="en-GB"/>
+        </w:rPr>
+      </w:pPr>
+      <w:r>
+        <w:rPr>
+          <w:lang w:val="en-GB"/>
+        </w:rPr>
+        <w:t xml:space="preserve">                if (_</w:t>
+      </w:r>
+      <w:proofErr w:type="spellStart"/>
+      <w:proofErr w:type="gramStart"/>
+      <w:r>
+        <w:rPr>
+          <w:lang w:val="en-GB"/>
+        </w:rPr>
+        <w:t>attendanceDetail.LastTimeOut.HasValue</w:t>
+      </w:r>
+      <w:proofErr w:type="spellEnd"/>
+      <w:proofErr w:type="gramEnd"/>
+      <w:r>
+        <w:rPr>
+          <w:lang w:val="en-GB"/>
+        </w:rPr>
+        <w:t>)</w:t>
+      </w:r>
+    </w:p>
+    <w:p>
+      <w:pPr>
+        <w:spacing w:after="0" w:line="240" w:lineRule="auto"/>
+        <w:rPr>
+          <w:lang w:val="en-GB"/>
+        </w:rPr>
+      </w:pPr>
+      <w:r>
+        <w:rPr>
+          <w:lang w:val="en-GB"/>
+        </w:rPr>
+        <w:t xml:space="preserve">                    _</w:t>
+      </w:r>
+      <w:proofErr w:type="spellStart"/>
+      <w:r>
+        <w:rPr>
+          <w:lang w:val="en-GB"/>
+        </w:rPr>
+        <w:t>lastTimeOut</w:t>
+      </w:r>
+      <w:proofErr w:type="spellEnd"/>
+      <w:r>
+        <w:rPr>
+          <w:lang w:val="en-GB"/>
+        </w:rPr>
+        <w:t xml:space="preserve"> = $"{_attendanceDetail.LastTimeOut:</w:t>
+      </w:r>
+      <w:proofErr w:type="gramStart"/>
+      <w:r>
+        <w:rPr>
+          <w:lang w:val="en-GB"/>
+        </w:rPr>
+        <w:t>dd}{GetOrdinal(</w:t>
+      </w:r>
+      <w:proofErr w:type="gramEnd"/>
+      <w:r>
+        <w:rPr>
+          <w:lang w:val="en-GB"/>
+        </w:rPr>
+        <w:t>_</w:t>
+      </w:r>
+      <w:proofErr w:type="gramStart"/>
+      <w:r>
+        <w:rPr>
+          <w:lang w:val="en-GB"/>
+        </w:rPr>
+        <w:t>attendanceDetail.LastTimeOut.Value.Day</w:t>
+      </w:r>
+      <w:proofErr w:type="gramEnd"/>
+      <w:r>
+        <w:rPr>
+          <w:lang w:val="en-GB"/>
+        </w:rPr>
+        <w:t>)} {_</w:t>
+      </w:r>
+      <w:proofErr w:type="spellStart"/>
+      <w:proofErr w:type="gramStart"/>
+      <w:r>
+        <w:rPr>
+          <w:lang w:val="en-GB"/>
+        </w:rPr>
+        <w:t>attendanceDetail.LastTimeOut:MMM</w:t>
+      </w:r>
+      <w:proofErr w:type="spellEnd"/>
+      <w:proofErr w:type="gramEnd"/>
+      <w:r>
+        <w:rPr>
+          <w:lang w:val="en-GB"/>
+        </w:rPr>
+        <w:t xml:space="preserve"> </w:t>
+      </w:r>
+      <w:proofErr w:type="spellStart"/>
+      <w:r>
+        <w:rPr>
+          <w:lang w:val="en-GB"/>
+        </w:rPr>
+        <w:t>yyyy</w:t>
+      </w:r>
+      <w:proofErr w:type="spellEnd"/>
+      <w:r>
+        <w:rPr>
+          <w:lang w:val="en-GB"/>
+        </w:rPr>
+        <w:t xml:space="preserve"> </w:t>
+      </w:r>
+      <w:proofErr w:type="spellStart"/>
+      <w:r>
+        <w:rPr>
+          <w:lang w:val="en-GB"/>
+        </w:rPr>
+        <w:t>hh:</w:t>
+      </w:r>
+      <w:proofErr w:type="gramStart"/>
+      <w:r>
+        <w:rPr>
+          <w:lang w:val="en-GB"/>
+        </w:rPr>
+        <w:t>mm:ss</w:t>
+      </w:r>
+      <w:proofErr w:type="spellEnd"/>
+      <w:proofErr w:type="gramEnd"/>
+      <w:r>
+        <w:rPr>
+          <w:lang w:val="en-GB"/>
+        </w:rPr>
+        <w:t xml:space="preserve"> </w:t>
+      </w:r>
+      <w:proofErr w:type="spellStart"/>
+      <w:r>
+        <w:rPr>
+          <w:lang w:val="en-GB"/>
+        </w:rPr>
+        <w:t>tt</w:t>
+      </w:r>
+      <w:proofErr w:type="spellEnd"/>
+      <w:r>
+        <w:rPr>
+          <w:lang w:val="en-GB"/>
+        </w:rPr>
+        <w:t>}</w:t>
+      </w:r>
+      <w:proofErr w:type="gramStart"/>
+      <w:r>
+        <w:rPr>
+          <w:lang w:val="en-GB"/>
+        </w:rPr>
+        <w:t>";</w:t>
+      </w:r>
+      <w:proofErr w:type="gramEnd"/>
+    </w:p>
+    <w:p>
+      <w:pPr>
+        <w:spacing w:after="0" w:line="240" w:lineRule="auto"/>
+        <w:rPr>
+          <w:lang w:val="en-GB"/>
+        </w:rPr>
+      </w:pPr>
+      <w:r>
+        <w:rPr>
+          <w:lang w:val="en-GB"/>
+        </w:rPr>
+        <w:t xml:space="preserve">                else</w:t>
+      </w:r>
+    </w:p>
+    <w:p>
+      <w:pPr>
+        <w:spacing w:after="0" w:line="240" w:lineRule="auto"/>
+        <w:rPr>
+          <w:lang w:val="en-GB"/>
+        </w:rPr>
+      </w:pPr>
+      <w:r>
+        <w:rPr>
+          <w:lang w:val="en-GB"/>
+        </w:rPr>
+        <w:t xml:space="preserve">                    _</w:t>
+      </w:r>
+      <w:proofErr w:type="spellStart"/>
+      <w:r>
+        <w:rPr>
+          <w:lang w:val="en-GB"/>
+        </w:rPr>
+        <w:t>lastTimeOut</w:t>
+      </w:r>
+      <w:proofErr w:type="spellEnd"/>
+      <w:r>
+        <w:rPr>
+          <w:lang w:val="en-GB"/>
+        </w:rPr>
+        <w:t xml:space="preserve"> = </w:t>
+      </w:r>
+      <w:proofErr w:type="spellStart"/>
+      <w:proofErr w:type="gramStart"/>
+      <w:r>
+        <w:rPr>
+          <w:lang w:val="en-GB"/>
+        </w:rPr>
+        <w:t>string.Empty</w:t>
+      </w:r>
+      <w:proofErr w:type="spellEnd"/>
+      <w:proofErr w:type="gramEnd"/>
+      <w:r>
+        <w:rPr>
+          <w:lang w:val="en-GB"/>
+        </w:rPr>
+        <w:t>;</w:t>
+      </w:r>
+    </w:p>
+    <w:p>
+      <w:pPr>
+        <w:spacing w:after="0" w:line="240" w:lineRule="auto"/>
+        <w:rPr>
+          <w:lang w:val="en-GB"/>
+        </w:rPr>
+      </w:pPr>
+      <w:r>
+        <w:rPr>
+          <w:lang w:val="en-GB"/>
+        </w:rPr>
+        <w:t xml:space="preserve">                #endregion</w:t>
+      </w:r>
+    </w:p>
+    <w:p>
+      <w:pPr>
+        <w:spacing w:after="0" w:line="240" w:lineRule="auto"/>
+        <w:rPr>
+          <w:lang w:val="en-GB"/>
+        </w:rPr>
+      </w:pPr>
+    </w:p>
+    <w:p>
+      <w:pPr>
+        <w:spacing w:after="0" w:line="240" w:lineRule="auto"/>
+        <w:rPr>
+          <w:lang w:val="en-GB"/>
+        </w:rPr>
+      </w:pPr>
+      <w:r>
+        <w:rPr>
+          <w:lang w:val="en-GB"/>
+        </w:rPr>
+        <w:lastRenderedPageBreak/>
+        <w:t xml:space="preserve">                    #region Populate the raw swipe chips</w:t>
+      </w:r>
+    </w:p>
+    <w:p>
+      <w:pPr>
+        <w:spacing w:after="0" w:line="240" w:lineRule="auto"/>
+        <w:rPr>
+          <w:lang w:val="en-GB"/>
+        </w:rPr>
+      </w:pPr>
+      <w:r>
+        <w:rPr>
+          <w:lang w:val="en-GB"/>
+        </w:rPr>
+        <w:t xml:space="preserve">                    //</w:t>
+      </w:r>
+      <w:proofErr w:type="spellStart"/>
+      <w:r>
+        <w:rPr>
+          <w:lang w:val="en-GB"/>
+        </w:rPr>
+        <w:t>AttendanceSwipeDTO</w:t>
+      </w:r>
+      <w:proofErr w:type="spellEnd"/>
+      <w:r>
+        <w:rPr>
+          <w:lang w:val="en-GB"/>
+        </w:rPr>
+        <w:t xml:space="preserve"> </w:t>
+      </w:r>
+      <w:proofErr w:type="spellStart"/>
+      <w:r>
+        <w:rPr>
+          <w:lang w:val="en-GB"/>
+        </w:rPr>
+        <w:t>punchSwipe</w:t>
+      </w:r>
+      <w:proofErr w:type="spellEnd"/>
+      <w:r>
+        <w:rPr>
+          <w:lang w:val="en-GB"/>
+        </w:rPr>
+        <w:t xml:space="preserve"> = new </w:t>
+      </w:r>
+      <w:proofErr w:type="spellStart"/>
+      <w:proofErr w:type="gramStart"/>
+      <w:r>
+        <w:rPr>
+          <w:lang w:val="en-GB"/>
+        </w:rPr>
+        <w:t>AttendanceSwipeDTO</w:t>
+      </w:r>
+      <w:proofErr w:type="spellEnd"/>
+      <w:r>
+        <w:rPr>
+          <w:lang w:val="en-GB"/>
+        </w:rPr>
+        <w:t>(</w:t>
+      </w:r>
+      <w:proofErr w:type="gramEnd"/>
+      <w:r>
+        <w:rPr>
+          <w:lang w:val="en-GB"/>
+        </w:rPr>
+        <w:t>)</w:t>
+      </w:r>
+    </w:p>
+    <w:p>
+      <w:pPr>
+        <w:spacing w:after="0" w:line="240" w:lineRule="auto"/>
+        <w:rPr>
+          <w:lang w:val="en-GB"/>
+        </w:rPr>
+      </w:pPr>
+      <w:r>
+        <w:rPr>
+          <w:lang w:val="en-GB"/>
+        </w:rPr>
+        <w:t xml:space="preserve">                    //{</w:t>
+      </w:r>
+    </w:p>
+    <w:p>
+      <w:pPr>
+        <w:spacing w:after="0" w:line="240" w:lineRule="auto"/>
+        <w:rPr>
+          <w:lang w:val="en-GB"/>
+        </w:rPr>
+      </w:pPr>
+      <w:r>
+        <w:rPr>
+          <w:lang w:val="en-GB"/>
+        </w:rPr>
+        <w:t xml:space="preserve">                    //    </w:t>
+      </w:r>
+      <w:proofErr w:type="spellStart"/>
+      <w:r>
+        <w:rPr>
+          <w:lang w:val="en-GB"/>
+        </w:rPr>
+        <w:t>EmpNo</w:t>
+      </w:r>
+      <w:proofErr w:type="spellEnd"/>
+      <w:r>
+        <w:rPr>
+          <w:lang w:val="en-GB"/>
+        </w:rPr>
+        <w:t xml:space="preserve"> = _</w:t>
+      </w:r>
+      <w:proofErr w:type="spellStart"/>
+      <w:r>
+        <w:rPr>
+          <w:lang w:val="en-GB"/>
+        </w:rPr>
+        <w:t>currentEmpNo</w:t>
+      </w:r>
+      <w:proofErr w:type="spellEnd"/>
+      <w:r>
+        <w:rPr>
+          <w:lang w:val="en-GB"/>
+        </w:rPr>
+        <w:t>,</w:t>
+      </w:r>
+    </w:p>
+    <w:p>
+      <w:pPr>
+        <w:spacing w:after="0" w:line="240" w:lineRule="auto"/>
+        <w:rPr>
+          <w:lang w:val="en-GB"/>
+        </w:rPr>
+      </w:pPr>
+      <w:r>
+        <w:rPr>
+          <w:lang w:val="en-GB"/>
+        </w:rPr>
+        <w:t xml:space="preserve">                    //    </w:t>
+      </w:r>
+      <w:proofErr w:type="spellStart"/>
+      <w:r>
+        <w:rPr>
+          <w:lang w:val="en-GB"/>
+        </w:rPr>
+        <w:t>SwipeDate</w:t>
+      </w:r>
+      <w:proofErr w:type="spellEnd"/>
+      <w:r>
+        <w:rPr>
+          <w:lang w:val="en-GB"/>
+        </w:rPr>
+        <w:t xml:space="preserve"> = </w:t>
+      </w:r>
+      <w:proofErr w:type="spellStart"/>
+      <w:r>
+        <w:rPr>
+          <w:lang w:val="en-GB"/>
+        </w:rPr>
+        <w:t>punchTime.Date</w:t>
+      </w:r>
+      <w:proofErr w:type="spellEnd"/>
+      <w:r>
+        <w:rPr>
+          <w:lang w:val="en-GB"/>
+        </w:rPr>
+        <w:t>,</w:t>
+      </w:r>
+    </w:p>
+    <w:p>
+      <w:pPr>
+        <w:spacing w:after="0" w:line="240" w:lineRule="auto"/>
+        <w:rPr>
+          <w:lang w:val="en-GB"/>
+        </w:rPr>
+      </w:pPr>
+      <w:r>
+        <w:rPr>
+          <w:lang w:val="en-GB"/>
+        </w:rPr>
+        <w:t xml:space="preserve">                    //    </w:t>
+      </w:r>
+      <w:proofErr w:type="spellStart"/>
+      <w:r>
+        <w:rPr>
+          <w:lang w:val="en-GB"/>
+        </w:rPr>
+        <w:t>SwipeTime</w:t>
+      </w:r>
+      <w:proofErr w:type="spellEnd"/>
+      <w:r>
+        <w:rPr>
+          <w:lang w:val="en-GB"/>
+        </w:rPr>
+        <w:t xml:space="preserve"> = </w:t>
+      </w:r>
+      <w:proofErr w:type="spellStart"/>
+      <w:r>
+        <w:rPr>
+          <w:lang w:val="en-GB"/>
+        </w:rPr>
+        <w:t>punchTime</w:t>
+      </w:r>
+      <w:proofErr w:type="spellEnd"/>
+      <w:r>
+        <w:rPr>
+          <w:lang w:val="en-GB"/>
+        </w:rPr>
+        <w:t>,</w:t>
+      </w:r>
+    </w:p>
+    <w:p>
+      <w:pPr>
+        <w:spacing w:after="0" w:line="240" w:lineRule="auto"/>
+        <w:rPr>
+          <w:lang w:val="en-GB"/>
+        </w:rPr>
+      </w:pPr>
+      <w:r>
+        <w:rPr>
+          <w:lang w:val="en-GB"/>
+        </w:rPr>
+        <w:t xml:space="preserve">                    //    </w:t>
+      </w:r>
+      <w:proofErr w:type="spellStart"/>
+      <w:r>
+        <w:rPr>
+          <w:lang w:val="en-GB"/>
+        </w:rPr>
+        <w:t>SwipeLogDate</w:t>
+      </w:r>
+      <w:proofErr w:type="spellEnd"/>
+      <w:r>
+        <w:rPr>
+          <w:lang w:val="en-GB"/>
+        </w:rPr>
+        <w:t xml:space="preserve"> = </w:t>
+      </w:r>
+      <w:proofErr w:type="spellStart"/>
+      <w:r>
+        <w:rPr>
+          <w:lang w:val="en-GB"/>
+        </w:rPr>
+        <w:t>DateTime.Now</w:t>
+      </w:r>
+      <w:proofErr w:type="spellEnd"/>
+    </w:p>
+    <w:p>
+      <w:pPr>
+        <w:spacing w:after="0" w:line="240" w:lineRule="auto"/>
+        <w:rPr>
+          <w:lang w:val="en-GB"/>
+        </w:rPr>
+      </w:pPr>
+      <w:r>
+        <w:rPr>
+          <w:lang w:val="en-GB"/>
+        </w:rPr>
+        <w:t xml:space="preserve">                    //</w:t>
+      </w:r>
+      <w:proofErr w:type="gramStart"/>
+      <w:r>
+        <w:rPr>
+          <w:lang w:val="en-GB"/>
+        </w:rPr>
+        <w:t>};</w:t>
+      </w:r>
+      <w:proofErr w:type="gramEnd"/>
+    </w:p>
+    <w:p>
+      <w:pPr>
+        <w:spacing w:after="0" w:line="240" w:lineRule="auto"/>
+        <w:rPr>
+          <w:lang w:val="en-GB"/>
+        </w:rPr>
+      </w:pPr>
+    </w:p>
+    <w:p>
+      <w:pPr>
+        <w:spacing w:after="0" w:line="240" w:lineRule="auto"/>
+        <w:rPr>
+          <w:lang w:val="en-GB"/>
+        </w:rPr>
+      </w:pPr>
+      <w:r>
+        <w:rPr>
+          <w:lang w:val="en-GB"/>
+        </w:rPr>
+        <w:t xml:space="preserve">                    //_</w:t>
+      </w:r>
+      <w:proofErr w:type="spellStart"/>
+      <w:r>
+        <w:rPr>
+          <w:lang w:val="en-GB"/>
+        </w:rPr>
+        <w:t>attendanceChips.Add</w:t>
+      </w:r>
+      <w:proofErr w:type="spellEnd"/>
+      <w:r>
+        <w:rPr>
+          <w:lang w:val="en-GB"/>
+        </w:rPr>
+        <w:t>(</w:t>
+      </w:r>
+      <w:proofErr w:type="spellStart"/>
+      <w:r>
+        <w:rPr>
+          <w:lang w:val="en-GB"/>
+        </w:rPr>
+        <w:t>punchSwipe</w:t>
+      </w:r>
+      <w:proofErr w:type="spellEnd"/>
+      <w:proofErr w:type="gramStart"/>
+      <w:r>
+        <w:rPr>
+          <w:lang w:val="en-GB"/>
+        </w:rPr>
+        <w:t>);</w:t>
+      </w:r>
+      <w:proofErr w:type="gramEnd"/>
+    </w:p>
+    <w:p>
+      <w:pPr>
+        <w:spacing w:after="0" w:line="240" w:lineRule="auto"/>
+        <w:rPr>
+          <w:lang w:val="en-GB"/>
+        </w:rPr>
+      </w:pPr>
+      <w:r>
+        <w:rPr>
+          <w:lang w:val="en-GB"/>
+        </w:rPr>
+        <w:t xml:space="preserve">                    #endregion</w:t>
+      </w:r>
+    </w:p>
+    <w:p>
+      <w:pPr>
+        <w:spacing w:after="0" w:line="240" w:lineRule="auto"/>
+        <w:rPr>
+          <w:lang w:val="en-GB"/>
+        </w:rPr>
+      </w:pPr>
+      <w:r>
+        <w:rPr>
+          <w:lang w:val="en-GB"/>
+        </w:rPr>
+        <w:t xml:space="preserve">            }</w:t>
+      </w:r>
+    </w:p>
+    <w:p>
+      <w:pPr>
+        <w:spacing w:after="0" w:line="240" w:lineRule="auto"/>
+        <w:rPr>
+          <w:lang w:val="en-GB"/>
+        </w:rPr>
+      </w:pPr>
+      <w:r>
+        <w:rPr>
+          <w:lang w:val="en-GB"/>
+        </w:rPr>
+        <w:t xml:space="preserve">        }</w:t>
+      </w:r>
+    </w:p>
+    <w:p>
+      <w:pPr>
+        <w:spacing w:after="0" w:line="240" w:lineRule="auto"/>
+        <w:rPr>
+          <w:lang w:val="en-GB"/>
+        </w:rPr>
+      </w:pPr>
+      <w:r>
+        <w:rPr>
+          <w:lang w:val="en-GB"/>
+        </w:rPr>
+        <w:t xml:space="preserve">        else</w:t>
+      </w:r>
+    </w:p>
+    <w:p>
+      <w:pPr>
+        <w:spacing w:after="0" w:line="240" w:lineRule="auto"/>
+        <w:rPr>
+          <w:lang w:val="en-GB"/>
+        </w:rPr>
+      </w:pPr>
+      <w:r>
+        <w:rPr>
+          <w:lang w:val="en-GB"/>
+        </w:rPr>
+        <w:t xml:space="preserve">            _</w:t>
+      </w:r>
+      <w:proofErr w:type="spellStart"/>
+      <w:r>
+        <w:rPr>
+          <w:lang w:val="en-GB"/>
+        </w:rPr>
+        <w:t>errorMessage.Append</w:t>
+      </w:r>
+      <w:proofErr w:type="spellEnd"/>
+      <w:r>
+        <w:rPr>
+          <w:lang w:val="en-GB"/>
+        </w:rPr>
+        <w:t>(</w:t>
+      </w:r>
+      <w:proofErr w:type="spellStart"/>
+      <w:r>
+        <w:rPr>
+          <w:lang w:val="en-GB"/>
+        </w:rPr>
+        <w:t>attendanceResult.Error</w:t>
+      </w:r>
+      <w:proofErr w:type="spellEnd"/>
+      <w:proofErr w:type="gramStart"/>
+      <w:r>
+        <w:rPr>
+          <w:lang w:val="en-GB"/>
+        </w:rPr>
+        <w:t>);</w:t>
+      </w:r>
+      <w:proofErr w:type="gramEnd"/>
+    </w:p>
+    <w:p>
+      <w:pPr>
+        <w:spacing w:after="0" w:line="240" w:lineRule="auto"/>
+        <w:rPr>
+          <w:lang w:val="en-GB"/>
+        </w:rPr>
+      </w:pPr>
+      <w:r>
+        <w:rPr>
+          <w:lang w:val="en-GB"/>
+        </w:rPr>
+        <w:t xml:space="preserve">    }</w:t>
+      </w:r>
+    </w:p>
+    <w:p>
+      <w:pPr>
+        <w:spacing w:after="0" w:line="240" w:lineRule="auto"/>
+        <w:rPr>
+          <w:lang w:val="en-GB"/>
+        </w:rPr>
+      </w:pPr>
+      <w:r>
+        <w:rPr>
+          <w:lang w:val="en-GB"/>
+        </w:rPr>
+        <w:t xml:space="preserve">    catch (Exception ex)</w:t>
+      </w:r>
+    </w:p>
+    <w:p>
+      <w:pPr>
+        <w:spacing w:after="0" w:line="240" w:lineRule="auto"/>
+        <w:rPr>
+          <w:lang w:val="en-GB"/>
+        </w:rPr>
+      </w:pPr>
+      <w:r>
+        <w:rPr>
+          <w:lang w:val="en-GB"/>
+        </w:rPr>
+        <w:t xml:space="preserve">    {</w:t>
+      </w:r>
+    </w:p>
+    <w:p>
+      <w:pPr>
+        <w:spacing w:after="0" w:line="240" w:lineRule="auto"/>
+        <w:rPr>
+          <w:lang w:val="en-GB"/>
+        </w:rPr>
+      </w:pPr>
+      <w:r>
+        <w:rPr>
+          <w:lang w:val="en-GB"/>
+        </w:rPr>
+        <w:t xml:space="preserve">        // Set the error message</w:t>
+      </w:r>
+    </w:p>
+    <w:p>
+      <w:pPr>
+        <w:spacing w:after="0" w:line="240" w:lineRule="auto"/>
+        <w:rPr>
+          <w:lang w:val="en-GB"/>
+        </w:rPr>
+      </w:pPr>
+      <w:r>
+        <w:rPr>
+          <w:lang w:val="en-GB"/>
+        </w:rPr>
+        <w:t xml:space="preserve">        _</w:t>
+      </w:r>
+      <w:proofErr w:type="spellStart"/>
+      <w:r>
+        <w:rPr>
+          <w:lang w:val="en-GB"/>
+        </w:rPr>
+        <w:t>errorMessage.Append</w:t>
+      </w:r>
+      <w:proofErr w:type="spellEnd"/>
+      <w:r>
+        <w:rPr>
+          <w:lang w:val="en-GB"/>
+        </w:rPr>
+        <w:t>(</w:t>
+      </w:r>
+      <w:proofErr w:type="spellStart"/>
+      <w:proofErr w:type="gramStart"/>
+      <w:r>
+        <w:rPr>
+          <w:lang w:val="en-GB"/>
+        </w:rPr>
+        <w:t>ex.Message.ToString</w:t>
+      </w:r>
+      <w:proofErr w:type="spellEnd"/>
+      <w:proofErr w:type="gramEnd"/>
+      <w:r>
+        <w:rPr>
+          <w:lang w:val="en-GB"/>
+        </w:rPr>
+        <w:t>()</w:t>
+      </w:r>
+      <w:proofErr w:type="gramStart"/>
+      <w:r>
+        <w:rPr>
+          <w:lang w:val="en-GB"/>
+        </w:rPr>
+        <w:t>);</w:t>
+      </w:r>
+      <w:proofErr w:type="gramEnd"/>
+    </w:p>
+    <w:p>
+      <w:pPr>
+        <w:spacing w:after="0" w:line="240" w:lineRule="auto"/>
+        <w:rPr>
+          <w:lang w:val="en-GB"/>
+        </w:rPr>
+      </w:pPr>
+    </w:p>
+    <w:p>
+      <w:pPr>
+        <w:spacing w:after="0" w:line="240" w:lineRule="auto"/>
+        <w:rPr>
+          <w:lang w:val="en-GB"/>
+        </w:rPr>
+      </w:pPr>
+      <w:r>
+        <w:rPr>
+          <w:lang w:val="en-GB"/>
+        </w:rPr>
+        <w:t xml:space="preserve">        </w:t>
+      </w:r>
+      <w:proofErr w:type="spellStart"/>
+      <w:r>
+        <w:rPr>
+          <w:lang w:val="en-GB"/>
+        </w:rPr>
+        <w:t>ShowHideError</w:t>
+      </w:r>
+      <w:proofErr w:type="spellEnd"/>
+      <w:r>
+        <w:rPr>
+          <w:lang w:val="en-GB"/>
+        </w:rPr>
+        <w:t>(true</w:t>
+      </w:r>
+      <w:proofErr w:type="gramStart"/>
+      <w:r>
+        <w:rPr>
+          <w:lang w:val="en-GB"/>
+        </w:rPr>
+        <w:t>);</w:t>
+      </w:r>
+      <w:proofErr w:type="gramEnd"/>
+    </w:p>
+    <w:p>
+      <w:pPr>
+        <w:spacing w:after="0" w:line="240" w:lineRule="auto"/>
+        <w:rPr>
+          <w:lang w:val="en-GB"/>
+        </w:rPr>
+      </w:pPr>
+      <w:r>
+        <w:rPr>
+          <w:lang w:val="en-GB"/>
+        </w:rPr>
+        <w:t xml:space="preserve">    }</w:t>
+      </w:r>
+    </w:p>
+    <w:p>
+      <w:pPr>
+        <w:spacing w:after="0" w:line="240" w:lineRule="auto"/>
+        <w:rPr>
+          <w:lang w:val="en-GB"/>
+        </w:rPr>
+      </w:pPr>
+      <w:r>
+        <w:rPr>
+          <w:lang w:val="en-GB"/>
+        </w:rPr>
+        <w:t>}</w:t>
+      </w:r>
+    </w:p>
+    <w:p>
+      <w:pPr>
+        <w:spacing w:after="0" w:line="240" w:lineRule="auto"/>
+        <w:rPr>
+          <w:lang w:val="en-GB"/>
+        </w:rPr>
+      </w:pPr>
+    </w:p>
+    <w:p>
+      <w:pPr>
+        <w:spacing w:after="0" w:line="240" w:lineRule="auto"/>
+        <w:rPr>
+          <w:lang w:val="en-GB"/>
+        </w:rPr>
+      </w:pPr>
+      <w:r>
+        <w:rPr>
+          <w:lang w:val="en-GB"/>
+        </w:rPr>
+        <w:t>&lt;</w:t>
+      </w:r>
+      <w:proofErr w:type="spellStart"/>
+      <w:r>
+        <w:rPr>
+          <w:b/>
+          <w:bCs/>
+          <w:lang w:val="en-GB"/>
+        </w:rPr>
+        <w:t>MudDatePicker</w:t>
+      </w:r>
+      <w:proofErr w:type="spellEnd"/>
+      <w:r>
+        <w:rPr>
+          <w:lang w:val="en-GB"/>
+        </w:rPr>
+        <w:t xml:space="preserve"> </w:t>
+      </w:r>
+      <w:proofErr w:type="spellStart"/>
+      <w:r>
+        <w:rPr>
+          <w:b/>
+          <w:bCs/>
+          <w:lang w:val="en-GB"/>
+        </w:rPr>
+        <w:t>PickerVariant</w:t>
+      </w:r>
+      <w:proofErr w:type="spellEnd"/>
+      <w:r>
+        <w:rPr>
+          <w:lang w:val="en-GB"/>
+        </w:rPr>
+        <w:t>="</w:t>
+      </w:r>
+      <w:proofErr w:type="spellStart"/>
+      <w:r>
+        <w:rPr>
+          <w:lang w:val="en-GB"/>
+        </w:rPr>
+        <w:t>PickerVariant.Static</w:t>
+      </w:r>
+      <w:proofErr w:type="spellEnd"/>
+      <w:r>
+        <w:rPr>
+          <w:lang w:val="en-GB"/>
+        </w:rPr>
+        <w:t>"</w:t>
+      </w:r>
+    </w:p>
+    <w:p>
+      <w:pPr>
+        <w:spacing w:after="0" w:line="240" w:lineRule="auto"/>
+        <w:rPr>
+          <w:lang w:val="en-GB"/>
+        </w:rPr>
+      </w:pPr>
+      <w:r>
+        <w:rPr>
+          <w:lang w:val="en-GB"/>
+        </w:rPr>
+        <w:t xml:space="preserve">    @ref="_picker"</w:t>
+      </w:r>
+    </w:p>
+    <w:p>
+      <w:pPr>
+        <w:spacing w:after="0" w:line="240" w:lineRule="auto"/>
+        <w:rPr>
+          <w:lang w:val="en-GB"/>
+        </w:rPr>
+      </w:pPr>
+      <w:r>
+        <w:rPr>
+          <w:lang w:val="en-GB"/>
+        </w:rPr>
+        <w:t xml:space="preserve">    </w:t>
+      </w:r>
+      <w:proofErr w:type="spellStart"/>
+      <w:r>
+        <w:rPr>
+          <w:b/>
+          <w:bCs/>
+          <w:lang w:val="en-GB"/>
+        </w:rPr>
+        <w:t>Color</w:t>
+      </w:r>
+      <w:proofErr w:type="spellEnd"/>
+      <w:r>
+        <w:rPr>
+          <w:lang w:val="en-GB"/>
+        </w:rPr>
+        <w:t>="</w:t>
+      </w:r>
+      <w:proofErr w:type="spellStart"/>
+      <w:r>
+        <w:rPr>
+          <w:lang w:val="en-GB"/>
+        </w:rPr>
+        <w:t>Color.Info</w:t>
+      </w:r>
+      <w:proofErr w:type="spellEnd"/>
+      <w:r>
+        <w:rPr>
+          <w:lang w:val="en-GB"/>
+        </w:rPr>
+        <w:t xml:space="preserve">" </w:t>
+      </w:r>
+    </w:p>
+    <w:p>
+      <w:pPr>
+        <w:spacing w:after="0" w:line="240" w:lineRule="auto"/>
+        <w:rPr>
+          <w:lang w:val="en-GB"/>
+        </w:rPr>
+      </w:pPr>
+      <w:r>
+        <w:rPr>
+          <w:lang w:val="en-GB"/>
+        </w:rPr>
+        <w:t xml:space="preserve">    Rounded="true"</w:t>
+      </w:r>
+    </w:p>
+    <w:p>
+      <w:pPr>
+        <w:spacing w:after="0" w:line="240" w:lineRule="auto"/>
+        <w:rPr>
+          <w:lang w:val="en-GB"/>
+        </w:rPr>
+      </w:pPr>
+      <w:r>
+        <w:rPr>
+          <w:lang w:val="en-GB"/>
+        </w:rPr>
+        <w:t xml:space="preserve"> </w:t>
+      </w:r>
+      <w:r>
+        <w:rPr>
+          <w:b/>
+          <w:bCs/>
+          <w:lang w:val="en-GB"/>
+        </w:rPr>
+        <w:t xml:space="preserve">   Elevat</w:t>
+      </w:r>
+      <w:r>
+        <w:rPr>
+          <w:lang w:val="en-GB"/>
+        </w:rPr>
+        <w:t>ion="0"</w:t>
+      </w:r>
+    </w:p>
+    <w:p>
+      <w:pPr>
+        <w:spacing w:after="0" w:line="240" w:lineRule="auto"/>
+        <w:rPr>
+          <w:lang w:val="en-GB"/>
+        </w:rPr>
+      </w:pPr>
+      <w:r>
+        <w:rPr>
+          <w:lang w:val="en-GB"/>
+        </w:rPr>
+        <w:t xml:space="preserve">    </w:t>
+      </w:r>
+      <w:r>
+        <w:rPr>
+          <w:b/>
+          <w:bCs/>
+          <w:lang w:val="en-GB"/>
+        </w:rPr>
+        <w:t>Orientation</w:t>
+      </w:r>
+      <w:r>
+        <w:rPr>
+          <w:lang w:val="en-GB"/>
+        </w:rPr>
+        <w:t>="</w:t>
+      </w:r>
+      <w:proofErr w:type="spellStart"/>
+      <w:r>
+        <w:rPr>
+          <w:lang w:val="en-GB"/>
+        </w:rPr>
+        <w:t>Orientation.Landscape</w:t>
+      </w:r>
+      <w:proofErr w:type="spellEnd"/>
+      <w:r>
+        <w:rPr>
+          <w:lang w:val="en-GB"/>
+        </w:rPr>
+        <w:t xml:space="preserve">" </w:t>
+      </w:r>
+    </w:p>
+    <w:p>
+      <w:pPr>
+        <w:spacing w:after="0" w:line="240" w:lineRule="auto"/>
+        <w:rPr>
+          <w:lang w:val="en-GB"/>
+        </w:rPr>
+      </w:pPr>
+      <w:r>
+        <w:rPr>
+          <w:lang w:val="en-GB"/>
+        </w:rPr>
+        <w:t xml:space="preserve">    </w:t>
+      </w:r>
+      <w:r>
+        <w:rPr>
+          <w:b/>
+          <w:bCs/>
+          <w:lang w:val="en-GB"/>
+        </w:rPr>
+        <w:t>Date</w:t>
+      </w:r>
+      <w:r>
+        <w:rPr>
+          <w:lang w:val="en-GB"/>
+        </w:rPr>
+        <w:t>="@_</w:t>
+      </w:r>
+      <w:proofErr w:type="spellStart"/>
+      <w:r>
+        <w:rPr>
+          <w:lang w:val="en-GB"/>
+        </w:rPr>
+        <w:t>selectedDate</w:t>
+      </w:r>
+      <w:proofErr w:type="spellEnd"/>
+      <w:r>
+        <w:rPr>
+          <w:lang w:val="en-GB"/>
+        </w:rPr>
+        <w:t>"</w:t>
+      </w:r>
+    </w:p>
+    <w:p>
+      <w:pPr>
+        <w:spacing w:after="0" w:line="240" w:lineRule="auto"/>
+        <w:rPr>
+          <w:lang w:val="en-GB"/>
+        </w:rPr>
+      </w:pPr>
+      <w:r>
+        <w:rPr>
+          <w:lang w:val="en-GB"/>
+        </w:rPr>
+        <w:t xml:space="preserve">    </w:t>
+      </w:r>
+      <w:proofErr w:type="spellStart"/>
+      <w:r>
+        <w:rPr>
+          <w:b/>
+          <w:bCs/>
+          <w:lang w:val="en-GB"/>
+        </w:rPr>
+        <w:t>DateChanged</w:t>
+      </w:r>
+      <w:proofErr w:type="spellEnd"/>
+      <w:r>
+        <w:rPr>
+          <w:lang w:val="en-GB"/>
+        </w:rPr>
+        <w:t>="</w:t>
+      </w:r>
+      <w:proofErr w:type="spellStart"/>
+      <w:r>
+        <w:rPr>
+          <w:lang w:val="en-GB"/>
+        </w:rPr>
+        <w:t>GetAttendanceDetail</w:t>
+      </w:r>
+      <w:proofErr w:type="spellEnd"/>
+      <w:r>
+        <w:rPr>
+          <w:lang w:val="en-GB"/>
+        </w:rPr>
+        <w:t xml:space="preserve">"&gt;    </w:t>
+      </w:r>
+    </w:p>
+    <w:p>
+      <w:pPr>
+        <w:spacing w:after="0" w:line="240" w:lineRule="auto"/>
+        <w:rPr>
+          <w:lang w:val="en-GB"/>
+        </w:rPr>
+      </w:pPr>
+      <w:r>
+        <w:rPr>
+          <w:lang w:val="en-GB"/>
+        </w:rPr>
+        <w:t>&lt;/</w:t>
+      </w:r>
+      <w:proofErr w:type="spellStart"/>
+      <w:r>
+        <w:rPr>
+          <w:b/>
+          <w:bCs/>
+          <w:lang w:val="en-GB"/>
+        </w:rPr>
+        <w:t>MudDatePicker</w:t>
+      </w:r>
+      <w:proofErr w:type="spellEnd"/>
+      <w:r>
+        <w:rPr>
+          <w:lang w:val="en-GB"/>
+        </w:rPr>
+        <w:t>&gt;</w:t>
+      </w:r>
+    </w:p>
+    <w:p>
+      <w:pPr>
+        <w:spacing w:after="0" w:line="240" w:lineRule="auto"/>
+      </w:pPr>
+    </w:p>
+    <w:p>
+      <w:pPr>
+        <w:spacing w:after="0" w:line="240" w:lineRule="auto"/>
+        <w:rPr>
+          <w:b/>
+          <w:bCs/>
+          <w:color w:val="EE0000"/>
+        </w:rPr>
+      </w:pPr>
+      <w:r>
+        <w:rPr>
+          <w:b/>
+          <w:bCs/>
+          <w:color w:val="EE0000"/>
+        </w:rPr>
+        <w:t>Prompt #</w:t>
+      </w:r>
+      <w:r>
+        <w:rPr>
+          <w:b/>
+          <w:bCs/>
+          <w:color w:val="EE0000"/>
+        </w:rPr>
+        <w:t>10</w:t>
+      </w:r>
+      <w:r>
+        <w:rPr>
+          <w:b/>
+          <w:bCs/>
+          <w:color w:val="EE0000"/>
+        </w:rPr>
+        <w:t>:</w:t>
+      </w:r>
+    </w:p>
+    <w:p>
+      <w:pPr>
+        <w:spacing w:after="0" w:line="240" w:lineRule="auto"/>
+      </w:pPr>
+    </w:p>
+    <w:p>
+      <w:pPr>
+        <w:spacing w:after="0" w:line="240" w:lineRule="auto"/>
+      </w:pPr>
+      <w:r>
+        <w:t xml:space="preserve">Updating the code as follows produces this error: </w:t>
+      </w:r>
+      <w:r>
+        <w:t>There is no argument given that corresponds to the required parameter '</w:t>
+      </w:r>
+      <w:proofErr w:type="spellStart"/>
+      <w:r>
+        <w:t>selectedDate</w:t>
+      </w:r>
+      <w:proofErr w:type="spellEnd"/>
+      <w:r>
+        <w:t>' of '</w:t>
+      </w:r>
+      <w:proofErr w:type="spellStart"/>
+      <w:r>
+        <w:t>TNADashboard.GetAttendanceDetail</w:t>
+      </w:r>
+      <w:proofErr w:type="spellEnd"/>
+      <w:r>
+        <w:t>(</w:t>
+      </w:r>
+      <w:proofErr w:type="spellStart"/>
+      <w:r>
+        <w:t>DateTime</w:t>
+      </w:r>
+      <w:proofErr w:type="spellEnd"/>
+      <w:r>
+        <w:t>?)'</w:t>
+      </w:r>
+    </w:p>
+    <w:p>
+      <w:pPr>
+        <w:spacing w:after="0" w:line="240" w:lineRule="auto"/>
+      </w:pPr>
+    </w:p>
+    <w:p>
+      <w:pPr>
+        <w:spacing w:after="0" w:line="240" w:lineRule="auto"/>
+      </w:pPr>
+      <w:r>
+        <w:t xml:space="preserve">private async Task </w:t>
+      </w:r>
+      <w:proofErr w:type="spellStart"/>
+      <w:proofErr w:type="gramStart"/>
+      <w:r>
+        <w:t>GetAttendanceDetail</w:t>
+      </w:r>
+      <w:proofErr w:type="spellEnd"/>
+      <w:r>
+        <w:t>(</w:t>
+      </w:r>
+      <w:proofErr w:type="spellStart"/>
+      <w:proofErr w:type="gramEnd"/>
+      <w:r>
+        <w:t>DateTime</w:t>
+      </w:r>
+      <w:proofErr w:type="spellEnd"/>
+      <w:r>
+        <w:t xml:space="preserve">? </w:t>
+      </w:r>
+      <w:proofErr w:type="spellStart"/>
+      <w:r>
+        <w:t>selectedDate</w:t>
+      </w:r>
+      <w:proofErr w:type="spellEnd"/>
+      <w:r>
+        <w:t>)</w:t>
+      </w:r>
+    </w:p>
+    <w:p>
+      <w:pPr>
+        <w:spacing w:after="0" w:line="240" w:lineRule="auto"/>
+      </w:pPr>
+      <w:r>
+        <w:t>{</w:t>
+      </w:r>
+    </w:p>
+    <w:p>
+      <w:pPr>
+        <w:spacing w:after="0" w:line="240" w:lineRule="auto"/>
+      </w:pPr>
+      <w:r>
+        <w:t xml:space="preserve">    try</w:t>
+      </w:r>
+    </w:p>
+    <w:p>
+      <w:pPr>
+        <w:spacing w:after="0" w:line="240" w:lineRule="auto"/>
+      </w:pPr>
+      <w:r>
+        <w:t xml:space="preserve">    {</w:t>
+      </w:r>
+    </w:p>
+    <w:p>
+      <w:pPr>
+        <w:spacing w:after="0" w:line="240" w:lineRule="auto"/>
+      </w:pPr>
+      <w:r>
+        <w:lastRenderedPageBreak/>
+        <w:t xml:space="preserve">        _</w:t>
+      </w:r>
+      <w:proofErr w:type="spellStart"/>
+      <w:r>
+        <w:t>selectedDate</w:t>
+      </w:r>
+      <w:proofErr w:type="spellEnd"/>
+      <w:r>
+        <w:t xml:space="preserve"> = </w:t>
+      </w:r>
+      <w:proofErr w:type="spellStart"/>
+      <w:proofErr w:type="gramStart"/>
+      <w:r>
+        <w:t>selectedDate</w:t>
+      </w:r>
+      <w:proofErr w:type="spellEnd"/>
+      <w:r>
+        <w:t>;</w:t>
+      </w:r>
+      <w:proofErr w:type="gramEnd"/>
+    </w:p>
+    <w:p>
+      <w:pPr>
+        <w:spacing w:after="0" w:line="240" w:lineRule="auto"/>
+      </w:pPr>
+    </w:p>
+    <w:p>
+      <w:pPr>
+        <w:spacing w:after="0" w:line="240" w:lineRule="auto"/>
+      </w:pPr>
+      <w:r>
+        <w:t xml:space="preserve">        if (_</w:t>
+      </w:r>
+      <w:proofErr w:type="spellStart"/>
+      <w:r>
+        <w:t>selectedDate</w:t>
+      </w:r>
+      <w:proofErr w:type="spellEnd"/>
+      <w:r>
+        <w:t xml:space="preserve"> == null)</w:t>
+      </w:r>
+    </w:p>
+    <w:p>
+      <w:pPr>
+        <w:spacing w:after="0" w:line="240" w:lineRule="auto"/>
+      </w:pPr>
+      <w:r>
+        <w:t xml:space="preserve">            </w:t>
+      </w:r>
+      <w:proofErr w:type="gramStart"/>
+      <w:r>
+        <w:t>return;</w:t>
+      </w:r>
+      <w:proofErr w:type="gramEnd"/>
+    </w:p>
+    <w:p>
+      <w:pPr>
+        <w:spacing w:after="0" w:line="240" w:lineRule="auto"/>
+      </w:pPr>
+    </w:p>
+    <w:p>
+      <w:pPr>
+        <w:spacing w:after="0" w:line="240" w:lineRule="auto"/>
+      </w:pPr>
+      <w:r>
+        <w:t xml:space="preserve">        var </w:t>
+      </w:r>
+      <w:proofErr w:type="spellStart"/>
+      <w:r>
+        <w:t>attendanceResult</w:t>
+      </w:r>
+      <w:proofErr w:type="spellEnd"/>
+      <w:r>
+        <w:t xml:space="preserve"> = await </w:t>
+      </w:r>
+      <w:proofErr w:type="spellStart"/>
+      <w:r>
+        <w:t>AttendanceService.GetAttendanceDetailAsync</w:t>
+      </w:r>
+      <w:proofErr w:type="spellEnd"/>
+      <w:r>
+        <w:t>(_</w:t>
+      </w:r>
+      <w:proofErr w:type="spellStart"/>
+      <w:r>
+        <w:t>currentEmpNo</w:t>
+      </w:r>
+      <w:proofErr w:type="spellEnd"/>
+      <w:r>
+        <w:t>, _</w:t>
+      </w:r>
+      <w:proofErr w:type="spellStart"/>
+      <w:proofErr w:type="gramStart"/>
+      <w:r>
+        <w:t>selectedDate</w:t>
+      </w:r>
+      <w:proofErr w:type="spellEnd"/>
+      <w:r>
+        <w:t>!.</w:t>
+      </w:r>
+      <w:proofErr w:type="spellStart"/>
+      <w:proofErr w:type="gramEnd"/>
+      <w:r>
+        <w:t>Value.Date</w:t>
+      </w:r>
+      <w:proofErr w:type="spellEnd"/>
+      <w:proofErr w:type="gramStart"/>
+      <w:r>
+        <w:t>);</w:t>
+      </w:r>
+      <w:proofErr w:type="gramEnd"/>
+    </w:p>
+    <w:p>
+      <w:pPr>
+        <w:spacing w:after="0" w:line="240" w:lineRule="auto"/>
+      </w:pPr>
+      <w:r>
+        <w:t xml:space="preserve">        if (</w:t>
+      </w:r>
+      <w:proofErr w:type="spellStart"/>
+      <w:r>
+        <w:t>attendanceResult.Success</w:t>
+      </w:r>
+      <w:proofErr w:type="spellEnd"/>
+      <w:r>
+        <w:t>)</w:t>
+      </w:r>
+    </w:p>
+    <w:p>
+      <w:pPr>
+        <w:spacing w:after="0" w:line="240" w:lineRule="auto"/>
+      </w:pPr>
+      <w:r>
+        <w:t xml:space="preserve">        {</w:t>
+      </w:r>
+    </w:p>
+    <w:p>
+      <w:pPr>
+        <w:spacing w:after="0" w:line="240" w:lineRule="auto"/>
+      </w:pPr>
+      <w:r>
+        <w:t xml:space="preserve">            _</w:t>
+      </w:r>
+      <w:proofErr w:type="spellStart"/>
+      <w:r>
+        <w:t>attendanceDetail</w:t>
+      </w:r>
+      <w:proofErr w:type="spellEnd"/>
+      <w:r>
+        <w:t xml:space="preserve"> = </w:t>
+      </w:r>
+      <w:proofErr w:type="spellStart"/>
+      <w:proofErr w:type="gramStart"/>
+      <w:r>
+        <w:t>attendanceResult</w:t>
+      </w:r>
+      <w:proofErr w:type="spellEnd"/>
+      <w:r>
+        <w:t>!.Value;</w:t>
+      </w:r>
+      <w:proofErr w:type="gramEnd"/>
+    </w:p>
+    <w:p>
+      <w:pPr>
+        <w:spacing w:after="0" w:line="240" w:lineRule="auto"/>
+      </w:pPr>
+    </w:p>
+    <w:p>
+      <w:pPr>
+        <w:spacing w:after="0" w:line="240" w:lineRule="auto"/>
+      </w:pPr>
+      <w:r>
+        <w:t xml:space="preserve">            if (_</w:t>
+      </w:r>
+      <w:proofErr w:type="spellStart"/>
+      <w:proofErr w:type="gramStart"/>
+      <w:r>
+        <w:t>attendanceDetail</w:t>
+      </w:r>
+      <w:proofErr w:type="spellEnd"/>
+      <w:r>
+        <w:t xml:space="preserve"> !</w:t>
+      </w:r>
+      <w:proofErr w:type="gramEnd"/>
+      <w:r>
+        <w:t>= null)</w:t>
+      </w:r>
+    </w:p>
+    <w:p>
+      <w:pPr>
+        <w:spacing w:after="0" w:line="240" w:lineRule="auto"/>
+      </w:pPr>
+      <w:r>
+        <w:t xml:space="preserve">            {</w:t>
+      </w:r>
+    </w:p>
+    <w:p>
+      <w:pPr>
+        <w:spacing w:after="0" w:line="240" w:lineRule="auto"/>
+      </w:pPr>
+      <w:r>
+        <w:t xml:space="preserve">                #region Get the First Time </w:t>
+      </w:r>
+      <w:proofErr w:type="gramStart"/>
+      <w:r>
+        <w:t>In</w:t>
+      </w:r>
+      <w:proofErr w:type="gramEnd"/>
+      <w:r>
+        <w:t xml:space="preserve"> and Last Time Out</w:t>
+      </w:r>
+    </w:p>
+    <w:p>
+      <w:pPr>
+        <w:spacing w:after="0" w:line="240" w:lineRule="auto"/>
+      </w:pPr>
+      <w:r>
+        <w:t xml:space="preserve">                if (_</w:t>
+      </w:r>
+      <w:proofErr w:type="spellStart"/>
+      <w:proofErr w:type="gramStart"/>
+      <w:r>
+        <w:t>attendanceDetail.FirstTimeIn.HasValue</w:t>
+      </w:r>
+      <w:proofErr w:type="spellEnd"/>
+      <w:proofErr w:type="gramEnd"/>
+      <w:r>
+        <w:t>)</w:t>
+      </w:r>
+    </w:p>
+    <w:p>
+      <w:pPr>
+        <w:spacing w:after="0" w:line="240" w:lineRule="auto"/>
+      </w:pPr>
+      <w:r>
+        <w:t xml:space="preserve">                    _</w:t>
+      </w:r>
+      <w:proofErr w:type="spellStart"/>
+      <w:r>
+        <w:t>firstTimeIn</w:t>
+      </w:r>
+      <w:proofErr w:type="spellEnd"/>
+      <w:r>
+        <w:t xml:space="preserve"> = $"{_attendanceDetail.FirstTimeIn:</w:t>
+      </w:r>
+      <w:proofErr w:type="gramStart"/>
+      <w:r>
+        <w:t>dd}{GetOrdinal(</w:t>
+      </w:r>
+      <w:proofErr w:type="gramEnd"/>
+      <w:r>
+        <w:t>_</w:t>
+      </w:r>
+      <w:proofErr w:type="gramStart"/>
+      <w:r>
+        <w:t>attendanceDetail.FirstTimeIn.Value.Day</w:t>
+      </w:r>
+      <w:proofErr w:type="gramEnd"/>
+      <w:r>
+        <w:t>)} {_</w:t>
+      </w:r>
+      <w:proofErr w:type="spellStart"/>
+      <w:proofErr w:type="gramStart"/>
+      <w:r>
+        <w:t>attendanceDetail.FirstTimeIn:MMM</w:t>
+      </w:r>
+      <w:proofErr w:type="spellEnd"/>
+      <w:proofErr w:type="gramEnd"/>
+      <w:r>
+        <w:t xml:space="preserve"> </w:t>
+      </w:r>
+      <w:proofErr w:type="spellStart"/>
+      <w:r>
+        <w:t>yyyy</w:t>
+      </w:r>
+      <w:proofErr w:type="spellEnd"/>
+      <w:r>
+        <w:t xml:space="preserve"> </w:t>
+      </w:r>
+      <w:proofErr w:type="spellStart"/>
+      <w:r>
+        <w:t>hh:</w:t>
+      </w:r>
+      <w:proofErr w:type="gramStart"/>
+      <w:r>
+        <w:t>mm:ss</w:t>
+      </w:r>
+      <w:proofErr w:type="spellEnd"/>
+      <w:proofErr w:type="gramEnd"/>
+      <w:r>
+        <w:t xml:space="preserve"> </w:t>
+      </w:r>
+      <w:proofErr w:type="spellStart"/>
+      <w:r>
+        <w:t>tt</w:t>
+      </w:r>
+      <w:proofErr w:type="spellEnd"/>
+      <w:r>
+        <w:t>}</w:t>
+      </w:r>
+      <w:proofErr w:type="gramStart"/>
+      <w:r>
+        <w:t>";</w:t>
+      </w:r>
+      <w:proofErr w:type="gramEnd"/>
+    </w:p>
+    <w:p>
+      <w:pPr>
+        <w:spacing w:after="0" w:line="240" w:lineRule="auto"/>
+      </w:pPr>
+      <w:r>
+        <w:t xml:space="preserve">                else</w:t>
+      </w:r>
+    </w:p>
+    <w:p>
+      <w:pPr>
+        <w:spacing w:after="0" w:line="240" w:lineRule="auto"/>
+      </w:pPr>
+      <w:r>
+        <w:t xml:space="preserve">                    _</w:t>
+      </w:r>
+      <w:proofErr w:type="spellStart"/>
+      <w:r>
+        <w:t>firstTimeIn</w:t>
+      </w:r>
+      <w:proofErr w:type="spellEnd"/>
+      <w:r>
+        <w:t xml:space="preserve"> = </w:t>
+      </w:r>
+      <w:proofErr w:type="spellStart"/>
+      <w:proofErr w:type="gramStart"/>
+      <w:r>
+        <w:t>string.Empty</w:t>
+      </w:r>
+      <w:proofErr w:type="spellEnd"/>
+      <w:proofErr w:type="gramEnd"/>
+      <w:r>
+        <w:t>;</w:t>
+      </w:r>
+    </w:p>
+    <w:p>
+      <w:pPr>
+        <w:spacing w:after="0" w:line="240" w:lineRule="auto"/>
+      </w:pPr>
+    </w:p>
+    <w:p>
+      <w:pPr>
+        <w:spacing w:after="0" w:line="240" w:lineRule="auto"/>
+      </w:pPr>
+      <w:r>
+        <w:t xml:space="preserve">                if (_</w:t>
+      </w:r>
+      <w:proofErr w:type="spellStart"/>
+      <w:proofErr w:type="gramStart"/>
+      <w:r>
+        <w:t>attendanceDetail.LastTimeOut.HasValue</w:t>
+      </w:r>
+      <w:proofErr w:type="spellEnd"/>
+      <w:proofErr w:type="gramEnd"/>
+      <w:r>
+        <w:t>)</w:t>
+      </w:r>
+    </w:p>
+    <w:p>
+      <w:pPr>
+        <w:spacing w:after="0" w:line="240" w:lineRule="auto"/>
+      </w:pPr>
+      <w:r>
+        <w:t xml:space="preserve">                    _</w:t>
+      </w:r>
+      <w:proofErr w:type="spellStart"/>
+      <w:r>
+        <w:t>lastTimeOut</w:t>
+      </w:r>
+      <w:proofErr w:type="spellEnd"/>
+      <w:r>
+        <w:t xml:space="preserve"> = $"{_attendanceDetail.LastTimeOut:</w:t>
+      </w:r>
+      <w:proofErr w:type="gramStart"/>
+      <w:r>
+        <w:t>dd}{GetOrdinal(</w:t>
+      </w:r>
+      <w:proofErr w:type="gramEnd"/>
+      <w:r>
+        <w:t>_</w:t>
+      </w:r>
+      <w:proofErr w:type="gramStart"/>
+      <w:r>
+        <w:t>attendanceDetail.LastTimeOut.Value.Day</w:t>
+      </w:r>
+      <w:proofErr w:type="gramEnd"/>
+      <w:r>
+        <w:t>)} {_</w:t>
+      </w:r>
+      <w:proofErr w:type="spellStart"/>
+      <w:proofErr w:type="gramStart"/>
+      <w:r>
+        <w:t>attendanceDetail.LastTimeOut:MMM</w:t>
+      </w:r>
+      <w:proofErr w:type="spellEnd"/>
+      <w:proofErr w:type="gramEnd"/>
+      <w:r>
+        <w:t xml:space="preserve"> </w:t>
+      </w:r>
+      <w:proofErr w:type="spellStart"/>
+      <w:r>
+        <w:t>yyyy</w:t>
+      </w:r>
+      <w:proofErr w:type="spellEnd"/>
+      <w:r>
+        <w:t xml:space="preserve"> </w:t>
+      </w:r>
+      <w:proofErr w:type="spellStart"/>
+      <w:r>
+        <w:t>hh:</w:t>
+      </w:r>
+      <w:proofErr w:type="gramStart"/>
+      <w:r>
+        <w:t>mm:ss</w:t>
+      </w:r>
+      <w:proofErr w:type="spellEnd"/>
+      <w:proofErr w:type="gramEnd"/>
+      <w:r>
+        <w:t xml:space="preserve"> </w:t>
+      </w:r>
+      <w:proofErr w:type="spellStart"/>
+      <w:r>
+        <w:t>tt</w:t>
+      </w:r>
+      <w:proofErr w:type="spellEnd"/>
+      <w:r>
+        <w:t>}</w:t>
+      </w:r>
+      <w:proofErr w:type="gramStart"/>
+      <w:r>
+        <w:t>";</w:t>
+      </w:r>
+      <w:proofErr w:type="gramEnd"/>
+    </w:p>
+    <w:p>
+      <w:pPr>
+        <w:spacing w:after="0" w:line="240" w:lineRule="auto"/>
+      </w:pPr>
+      <w:r>
+        <w:t xml:space="preserve">                else</w:t>
+      </w:r>
+    </w:p>
+    <w:p>
+      <w:pPr>
+        <w:spacing w:after="0" w:line="240" w:lineRule="auto"/>
+      </w:pPr>
+      <w:r>
+        <w:t xml:space="preserve">                    _</w:t>
+      </w:r>
+      <w:proofErr w:type="spellStart"/>
+      <w:r>
+        <w:t>lastTimeOut</w:t>
+      </w:r>
+      <w:proofErr w:type="spellEnd"/>
+      <w:r>
+        <w:t xml:space="preserve"> = </w:t>
+      </w:r>
+      <w:proofErr w:type="spellStart"/>
+      <w:proofErr w:type="gramStart"/>
+      <w:r>
+        <w:t>string.Empty</w:t>
+      </w:r>
+      <w:proofErr w:type="spellEnd"/>
+      <w:proofErr w:type="gramEnd"/>
+      <w:r>
+        <w:t>;</w:t>
+      </w:r>
+    </w:p>
+    <w:p>
+      <w:pPr>
+        <w:spacing w:after="0" w:line="240" w:lineRule="auto"/>
+      </w:pPr>
+      <w:r>
+        <w:t xml:space="preserve">                #endregion               </w:t>
+      </w:r>
+    </w:p>
+    <w:p>
+      <w:pPr>
+        <w:spacing w:after="0" w:line="240" w:lineRule="auto"/>
+      </w:pPr>
+      <w:r>
+        <w:t xml:space="preserve">            }</w:t>
+      </w:r>
+    </w:p>
+    <w:p>
+      <w:pPr>
+        <w:spacing w:after="0" w:line="240" w:lineRule="auto"/>
+      </w:pPr>
+      <w:r>
+        <w:t xml:space="preserve">        }</w:t>
+      </w:r>
+    </w:p>
+    <w:p>
+      <w:pPr>
+        <w:spacing w:after="0" w:line="240" w:lineRule="auto"/>
+      </w:pPr>
+      <w:r>
+        <w:t xml:space="preserve">        else</w:t>
+      </w:r>
+    </w:p>
+    <w:p>
+      <w:pPr>
+        <w:spacing w:after="0" w:line="240" w:lineRule="auto"/>
+      </w:pPr>
+      <w:r>
+        <w:t xml:space="preserve">            _</w:t>
+      </w:r>
+      <w:proofErr w:type="spellStart"/>
+      <w:r>
+        <w:t>errorMessage.Append</w:t>
+      </w:r>
+      <w:proofErr w:type="spellEnd"/>
+      <w:r>
+        <w:t>(</w:t>
+      </w:r>
+      <w:proofErr w:type="spellStart"/>
+      <w:r>
+        <w:t>attendanceResult.Error</w:t>
+      </w:r>
+      <w:proofErr w:type="spellEnd"/>
+      <w:proofErr w:type="gramStart"/>
+      <w:r>
+        <w:t>);</w:t>
+      </w:r>
+      <w:proofErr w:type="gramEnd"/>
+    </w:p>
+    <w:p>
+      <w:pPr>
+        <w:spacing w:after="0" w:line="240" w:lineRule="auto"/>
+      </w:pPr>
+      <w:r>
+        <w:t xml:space="preserve">    }</w:t>
+      </w:r>
+    </w:p>
+    <w:p>
+      <w:pPr>
+        <w:spacing w:after="0" w:line="240" w:lineRule="auto"/>
+      </w:pPr>
+      <w:r>
+        <w:t xml:space="preserve">    catch (Exception ex)</w:t>
+      </w:r>
+    </w:p>
+    <w:p>
+      <w:pPr>
+        <w:spacing w:after="0" w:line="240" w:lineRule="auto"/>
+      </w:pPr>
+      <w:r>
+        <w:t xml:space="preserve">    {</w:t>
+      </w:r>
+    </w:p>
+    <w:p>
+      <w:pPr>
+        <w:spacing w:after="0" w:line="240" w:lineRule="auto"/>
+      </w:pPr>
+      <w:r>
+        <w:t xml:space="preserve">        // Set the error message</w:t>
+      </w:r>
+    </w:p>
+    <w:p>
+      <w:pPr>
+        <w:spacing w:after="0" w:line="240" w:lineRule="auto"/>
+      </w:pPr>
+      <w:r>
+        <w:t xml:space="preserve">        _</w:t>
+      </w:r>
+      <w:proofErr w:type="spellStart"/>
+      <w:r>
+        <w:t>errorMessage.Append</w:t>
+      </w:r>
+      <w:proofErr w:type="spellEnd"/>
+      <w:r>
+        <w:t>(</w:t>
+      </w:r>
+      <w:proofErr w:type="spellStart"/>
+      <w:proofErr w:type="gramStart"/>
+      <w:r>
+        <w:t>ex.Message.ToString</w:t>
+      </w:r>
+      <w:proofErr w:type="spellEnd"/>
+      <w:proofErr w:type="gramEnd"/>
+      <w:r>
+        <w:t>()</w:t>
+      </w:r>
+      <w:proofErr w:type="gramStart"/>
+      <w:r>
+        <w:t>);</w:t>
+      </w:r>
+      <w:proofErr w:type="gramEnd"/>
+    </w:p>
+    <w:p>
+      <w:pPr>
+        <w:spacing w:after="0" w:line="240" w:lineRule="auto"/>
+      </w:pPr>
+    </w:p>
+    <w:p>
+      <w:pPr>
+        <w:spacing w:after="0" w:line="240" w:lineRule="auto"/>
+      </w:pPr>
+      <w:r>
+        <w:t xml:space="preserve">        </w:t>
+      </w:r>
+      <w:proofErr w:type="spellStart"/>
+      <w:r>
+        <w:t>ShowHideError</w:t>
+      </w:r>
+      <w:proofErr w:type="spellEnd"/>
+      <w:r>
+        <w:t>(true</w:t>
+      </w:r>
+      <w:proofErr w:type="gramStart"/>
+      <w:r>
+        <w:t>);</w:t>
+      </w:r>
+      <w:proofErr w:type="gramEnd"/>
+    </w:p>
+    <w:p>
+      <w:pPr>
+        <w:spacing w:after="0" w:line="240" w:lineRule="auto"/>
+      </w:pPr>
+      <w:r>
+        <w:t xml:space="preserve">    }</w:t>
+      </w:r>
+    </w:p>
+    <w:p>
+      <w:pPr>
+        <w:spacing w:after="0" w:line="240" w:lineRule="auto"/>
+      </w:pPr>
+      <w:r>
+        <w:t>}</w:t>
       </w:r>
     </w:p>
     <w:sectPr>

</xml_diff>

<commit_message>
Checked in changes in staging
</commit_message>
<xml_diff>
--- a/Documentation/AI Prompts/Vibe Coding - TNA Dashboard.docx
+++ b/Documentation/AI Prompts/Vibe Coding - TNA Dashboard.docx
@@ -4662,6 +4662,182 @@
         <w:rPr>
           <w:lang w:val="en-GB"/>
         </w:rPr>
+        <w:t xml:space="preserve"> tt}</w:t>
+      </w:r>
+      <w:proofErr w:type="gramStart"/>
+      <w:r>
+        <w:rPr>
+          <w:lang w:val="en-GB"/>
+        </w:rPr>
+        <w:t>";</w:t>
+      </w:r>
+      <w:proofErr w:type="gramEnd"/>
+    </w:p>
+    <w:p>
+      <w:pPr>
+        <w:spacing w:after="0" w:line="240" w:lineRule="auto"/>
+        <w:rPr>
+          <w:lang w:val="en-GB"/>
+        </w:rPr>
+      </w:pPr>
+      <w:r>
+        <w:rPr>
+          <w:lang w:val="en-GB"/>
+        </w:rPr>
+        <w:t xml:space="preserve">                else</w:t>
+      </w:r>
+    </w:p>
+    <w:p>
+      <w:pPr>
+        <w:spacing w:after="0" w:line="240" w:lineRule="auto"/>
+        <w:rPr>
+          <w:lang w:val="en-GB"/>
+        </w:rPr>
+      </w:pPr>
+      <w:r>
+        <w:rPr>
+          <w:lang w:val="en-GB"/>
+        </w:rPr>
+        <w:t xml:space="preserve">                    _</w:t>
+      </w:r>
+      <w:proofErr w:type="spellStart"/>
+      <w:r>
+        <w:rPr>
+          <w:lang w:val="en-GB"/>
+        </w:rPr>
+        <w:t>firstTimeIn</w:t>
+      </w:r>
+      <w:proofErr w:type="spellEnd"/>
+      <w:r>
+        <w:rPr>
+          <w:lang w:val="en-GB"/>
+        </w:rPr>
+        <w:t xml:space="preserve"> = </w:t>
+      </w:r>
+      <w:proofErr w:type="spellStart"/>
+      <w:proofErr w:type="gramStart"/>
+      <w:r>
+        <w:rPr>
+          <w:lang w:val="en-GB"/>
+        </w:rPr>
+        <w:t>string.Empty</w:t>
+      </w:r>
+      <w:proofErr w:type="spellEnd"/>
+      <w:proofErr w:type="gramEnd"/>
+      <w:r>
+        <w:rPr>
+          <w:lang w:val="en-GB"/>
+        </w:rPr>
+        <w:t>;</w:t>
+      </w:r>
+    </w:p>
+    <w:p>
+      <w:pPr>
+        <w:spacing w:after="0" w:line="240" w:lineRule="auto"/>
+        <w:rPr>
+          <w:lang w:val="en-GB"/>
+        </w:rPr>
+      </w:pPr>
+    </w:p>
+    <w:p>
+      <w:pPr>
+        <w:spacing w:after="0" w:line="240" w:lineRule="auto"/>
+        <w:rPr>
+          <w:lang w:val="en-GB"/>
+        </w:rPr>
+      </w:pPr>
+      <w:r>
+        <w:rPr>
+          <w:lang w:val="en-GB"/>
+        </w:rPr>
+        <w:t xml:space="preserve">                if (_</w:t>
+      </w:r>
+      <w:proofErr w:type="spellStart"/>
+      <w:proofErr w:type="gramStart"/>
+      <w:r>
+        <w:rPr>
+          <w:lang w:val="en-GB"/>
+        </w:rPr>
+        <w:t>attendanceDetail.LastTimeOut.HasValue</w:t>
+      </w:r>
+      <w:proofErr w:type="spellEnd"/>
+      <w:proofErr w:type="gramEnd"/>
+      <w:r>
+        <w:rPr>
+          <w:lang w:val="en-GB"/>
+        </w:rPr>
+        <w:t>)</w:t>
+      </w:r>
+    </w:p>
+    <w:p>
+      <w:pPr>
+        <w:spacing w:after="0" w:line="240" w:lineRule="auto"/>
+        <w:rPr>
+          <w:lang w:val="en-GB"/>
+        </w:rPr>
+      </w:pPr>
+      <w:r>
+        <w:rPr>
+          <w:lang w:val="en-GB"/>
+        </w:rPr>
+        <w:t xml:space="preserve">                    _</w:t>
+      </w:r>
+      <w:proofErr w:type="spellStart"/>
+      <w:r>
+        <w:rPr>
+          <w:lang w:val="en-GB"/>
+        </w:rPr>
+        <w:t>lastTimeOut</w:t>
+      </w:r>
+      <w:proofErr w:type="spellEnd"/>
+      <w:r>
+        <w:rPr>
+          <w:lang w:val="en-GB"/>
+        </w:rPr>
+        <w:t xml:space="preserve"> = $"{_attendanceDetail.LastTimeOut:</w:t>
+      </w:r>
+      <w:proofErr w:type="gramStart"/>
+      <w:r>
+        <w:rPr>
+          <w:lang w:val="en-GB"/>
+        </w:rPr>
+        <w:t>dd}{GetOrdinal(</w:t>
+      </w:r>
+      <w:proofErr w:type="gramEnd"/>
+      <w:r>
+        <w:rPr>
+          <w:lang w:val="en-GB"/>
+        </w:rPr>
+        <w:t>_</w:t>
+      </w:r>
+      <w:proofErr w:type="gramStart"/>
+      <w:r>
+        <w:rPr>
+          <w:lang w:val="en-GB"/>
+        </w:rPr>
+        <w:t>attendanceDetail.LastTimeOut.Value.Day</w:t>
+      </w:r>
+      <w:proofErr w:type="gramEnd"/>
+      <w:r>
+        <w:rPr>
+          <w:lang w:val="en-GB"/>
+        </w:rPr>
+        <w:t>)} {_</w:t>
+      </w:r>
+      <w:proofErr w:type="spellStart"/>
+      <w:proofErr w:type="gramStart"/>
+      <w:r>
+        <w:rPr>
+          <w:lang w:val="en-GB"/>
+        </w:rPr>
+        <w:t>attendanceDetail.LastTimeOut:MMM</w:t>
+      </w:r>
+      <w:proofErr w:type="spellEnd"/>
+      <w:proofErr w:type="gramEnd"/>
+      <w:r>
+        <w:rPr>
+          <w:lang w:val="en-GB"/>
+        </w:rPr>
         <w:t xml:space="preserve"> </w:t>
       </w:r>
       <w:proofErr w:type="spellStart"/>
@@ -4669,185 +4845,9 @@
         <w:rPr>
           <w:lang w:val="en-GB"/>
         </w:rPr>
-        <w:t>tt</w:t>
-      </w:r>
-      <w:proofErr w:type="spellEnd"/>
-      <w:r>
-        <w:rPr>
-          <w:lang w:val="en-GB"/>
-        </w:rPr>
-        <w:t>}</w:t>
-      </w:r>
-      <w:proofErr w:type="gramStart"/>
-      <w:r>
-        <w:rPr>
-          <w:lang w:val="en-GB"/>
-        </w:rPr>
-        <w:t>";</w:t>
-      </w:r>
-      <w:proofErr w:type="gramEnd"/>
-    </w:p>
-    <w:p>
-      <w:pPr>
-        <w:spacing w:after="0" w:line="240" w:lineRule="auto"/>
-        <w:rPr>
-          <w:lang w:val="en-GB"/>
-        </w:rPr>
-      </w:pPr>
-      <w:r>
-        <w:rPr>
-          <w:lang w:val="en-GB"/>
-        </w:rPr>
-        <w:t xml:space="preserve">                else</w:t>
-      </w:r>
-    </w:p>
-    <w:p>
-      <w:pPr>
-        <w:spacing w:after="0" w:line="240" w:lineRule="auto"/>
-        <w:rPr>
-          <w:lang w:val="en-GB"/>
-        </w:rPr>
-      </w:pPr>
-      <w:r>
-        <w:rPr>
-          <w:lang w:val="en-GB"/>
-        </w:rPr>
-        <w:t xml:space="preserve">                    _</w:t>
-      </w:r>
-      <w:proofErr w:type="spellStart"/>
-      <w:r>
-        <w:rPr>
-          <w:lang w:val="en-GB"/>
-        </w:rPr>
-        <w:t>firstTimeIn</w:t>
-      </w:r>
-      <w:proofErr w:type="spellEnd"/>
-      <w:r>
-        <w:rPr>
-          <w:lang w:val="en-GB"/>
-        </w:rPr>
-        <w:t xml:space="preserve"> = </w:t>
-      </w:r>
-      <w:proofErr w:type="spellStart"/>
-      <w:proofErr w:type="gramStart"/>
-      <w:r>
-        <w:rPr>
-          <w:lang w:val="en-GB"/>
-        </w:rPr>
-        <w:t>string.Empty</w:t>
-      </w:r>
-      <w:proofErr w:type="spellEnd"/>
-      <w:proofErr w:type="gramEnd"/>
-      <w:r>
-        <w:rPr>
-          <w:lang w:val="en-GB"/>
-        </w:rPr>
-        <w:t>;</w:t>
-      </w:r>
-    </w:p>
-    <w:p>
-      <w:pPr>
-        <w:spacing w:after="0" w:line="240" w:lineRule="auto"/>
-        <w:rPr>
-          <w:lang w:val="en-GB"/>
-        </w:rPr>
-      </w:pPr>
-    </w:p>
-    <w:p>
-      <w:pPr>
-        <w:spacing w:after="0" w:line="240" w:lineRule="auto"/>
-        <w:rPr>
-          <w:lang w:val="en-GB"/>
-        </w:rPr>
-      </w:pPr>
-      <w:r>
-        <w:rPr>
-          <w:lang w:val="en-GB"/>
-        </w:rPr>
-        <w:t xml:space="preserve">                if (_</w:t>
-      </w:r>
-      <w:proofErr w:type="spellStart"/>
-      <w:proofErr w:type="gramStart"/>
-      <w:r>
-        <w:rPr>
-          <w:lang w:val="en-GB"/>
-        </w:rPr>
-        <w:t>attendanceDetail.LastTimeOut.HasValue</w:t>
-      </w:r>
-      <w:proofErr w:type="spellEnd"/>
-      <w:proofErr w:type="gramEnd"/>
-      <w:r>
-        <w:rPr>
-          <w:lang w:val="en-GB"/>
-        </w:rPr>
-        <w:t>)</w:t>
-      </w:r>
-    </w:p>
-    <w:p>
-      <w:pPr>
-        <w:spacing w:after="0" w:line="240" w:lineRule="auto"/>
-        <w:rPr>
-          <w:lang w:val="en-GB"/>
-        </w:rPr>
-      </w:pPr>
-      <w:r>
-        <w:rPr>
-          <w:lang w:val="en-GB"/>
-        </w:rPr>
-        <w:t xml:space="preserve">                    _</w:t>
-      </w:r>
-      <w:proofErr w:type="spellStart"/>
-      <w:r>
-        <w:rPr>
-          <w:lang w:val="en-GB"/>
-        </w:rPr>
-        <w:t>lastTimeOut</w:t>
-      </w:r>
-      <w:proofErr w:type="spellEnd"/>
-      <w:r>
-        <w:rPr>
-          <w:lang w:val="en-GB"/>
-        </w:rPr>
-        <w:t xml:space="preserve"> = $"{_attendanceDetail.LastTimeOut:</w:t>
-      </w:r>
-      <w:proofErr w:type="gramStart"/>
-      <w:r>
-        <w:rPr>
-          <w:lang w:val="en-GB"/>
-        </w:rPr>
-        <w:t>dd}{GetOrdinal(</w:t>
-      </w:r>
-      <w:proofErr w:type="gramEnd"/>
-      <w:r>
-        <w:rPr>
-          <w:lang w:val="en-GB"/>
-        </w:rPr>
-        <w:t>_</w:t>
-      </w:r>
-      <w:proofErr w:type="gramStart"/>
-      <w:r>
-        <w:rPr>
-          <w:lang w:val="en-GB"/>
-        </w:rPr>
-        <w:t>attendanceDetail.LastTimeOut.Value.Day</w:t>
-      </w:r>
-      <w:proofErr w:type="gramEnd"/>
-      <w:r>
-        <w:rPr>
-          <w:lang w:val="en-GB"/>
-        </w:rPr>
-        <w:t>)} {_</w:t>
-      </w:r>
-      <w:proofErr w:type="spellStart"/>
-      <w:proofErr w:type="gramStart"/>
-      <w:r>
-        <w:rPr>
-          <w:lang w:val="en-GB"/>
-        </w:rPr>
-        <w:t>attendanceDetail.LastTimeOut:MMM</w:t>
-      </w:r>
-      <w:proofErr w:type="spellEnd"/>
-      <w:proofErr w:type="gramEnd"/>
+        <w:t>yyyy</w:t>
+      </w:r>
+      <w:proofErr w:type="spellEnd"/>
       <w:r>
         <w:rPr>
           <w:lang w:val="en-GB"/>
@@ -4859,20 +4859,6 @@
         <w:rPr>
           <w:lang w:val="en-GB"/>
         </w:rPr>
-        <w:t>yyyy</w:t>
-      </w:r>
-      <w:proofErr w:type="spellEnd"/>
-      <w:r>
-        <w:rPr>
-          <w:lang w:val="en-GB"/>
-        </w:rPr>
-        <w:t xml:space="preserve"> </w:t>
-      </w:r>
-      <w:proofErr w:type="spellStart"/>
-      <w:r>
-        <w:rPr>
-          <w:lang w:val="en-GB"/>
-        </w:rPr>
         <w:t>hh:</w:t>
       </w:r>
       <w:proofErr w:type="gramStart"/>
@@ -4888,21 +4874,7 @@
         <w:rPr>
           <w:lang w:val="en-GB"/>
         </w:rPr>
-        <w:t xml:space="preserve"> </w:t>
-      </w:r>
-      <w:proofErr w:type="spellStart"/>
-      <w:r>
-        <w:rPr>
-          <w:lang w:val="en-GB"/>
-        </w:rPr>
-        <w:t>tt</w:t>
-      </w:r>
-      <w:proofErr w:type="spellEnd"/>
-      <w:r>
-        <w:rPr>
-          <w:lang w:val="en-GB"/>
-        </w:rPr>
-        <w:t>}</w:t>
+        <w:t xml:space="preserve"> tt}</w:t>
       </w:r>
       <w:proofErr w:type="gramStart"/>
       <w:r>
@@ -6366,350 +6338,448 @@
       <w:proofErr w:type="spellEnd"/>
       <w:proofErr w:type="gramEnd"/>
       <w:r>
+        <w:t xml:space="preserve"> tt}</w:t>
+      </w:r>
+      <w:proofErr w:type="gramStart"/>
+      <w:r>
+        <w:t>";</w:t>
+      </w:r>
+      <w:proofErr w:type="gramEnd"/>
+    </w:p>
+    <w:p>
+      <w:pPr>
+        <w:spacing w:after="0" w:line="240" w:lineRule="auto"/>
+      </w:pPr>
+      <w:r>
+        <w:t xml:space="preserve">                else</w:t>
+      </w:r>
+    </w:p>
+    <w:p>
+      <w:pPr>
+        <w:spacing w:after="0" w:line="240" w:lineRule="auto"/>
+      </w:pPr>
+      <w:r>
+        <w:t xml:space="preserve">                    _</w:t>
+      </w:r>
+      <w:proofErr w:type="spellStart"/>
+      <w:r>
+        <w:t>firstTimeIn</w:t>
+      </w:r>
+      <w:proofErr w:type="spellEnd"/>
+      <w:r>
+        <w:t xml:space="preserve"> = </w:t>
+      </w:r>
+      <w:proofErr w:type="spellStart"/>
+      <w:proofErr w:type="gramStart"/>
+      <w:r>
+        <w:t>string.Empty</w:t>
+      </w:r>
+      <w:proofErr w:type="spellEnd"/>
+      <w:proofErr w:type="gramEnd"/>
+      <w:r>
+        <w:t>;</w:t>
+      </w:r>
+    </w:p>
+    <w:p>
+      <w:pPr>
+        <w:spacing w:after="0" w:line="240" w:lineRule="auto"/>
+      </w:pPr>
+    </w:p>
+    <w:p>
+      <w:pPr>
+        <w:spacing w:after="0" w:line="240" w:lineRule="auto"/>
+      </w:pPr>
+      <w:r>
+        <w:t xml:space="preserve">                if (_</w:t>
+      </w:r>
+      <w:proofErr w:type="spellStart"/>
+      <w:proofErr w:type="gramStart"/>
+      <w:r>
+        <w:t>attendanceDetail.LastTimeOut.HasValue</w:t>
+      </w:r>
+      <w:proofErr w:type="spellEnd"/>
+      <w:proofErr w:type="gramEnd"/>
+      <w:r>
+        <w:t>)</w:t>
+      </w:r>
+    </w:p>
+    <w:p>
+      <w:pPr>
+        <w:spacing w:after="0" w:line="240" w:lineRule="auto"/>
+      </w:pPr>
+      <w:r>
+        <w:t xml:space="preserve">                    _</w:t>
+      </w:r>
+      <w:proofErr w:type="spellStart"/>
+      <w:r>
+        <w:t>lastTimeOut</w:t>
+      </w:r>
+      <w:proofErr w:type="spellEnd"/>
+      <w:r>
+        <w:t xml:space="preserve"> = $"{_attendanceDetail.LastTimeOut:</w:t>
+      </w:r>
+      <w:proofErr w:type="gramStart"/>
+      <w:r>
+        <w:t>dd}{GetOrdinal(</w:t>
+      </w:r>
+      <w:proofErr w:type="gramEnd"/>
+      <w:r>
+        <w:t>_</w:t>
+      </w:r>
+      <w:proofErr w:type="gramStart"/>
+      <w:r>
+        <w:t>attendanceDetail.LastTimeOut.Value.Day</w:t>
+      </w:r>
+      <w:proofErr w:type="gramEnd"/>
+      <w:r>
+        <w:t>)} {_</w:t>
+      </w:r>
+      <w:proofErr w:type="spellStart"/>
+      <w:proofErr w:type="gramStart"/>
+      <w:r>
+        <w:t>attendanceDetail.LastTimeOut:MMM</w:t>
+      </w:r>
+      <w:proofErr w:type="spellEnd"/>
+      <w:proofErr w:type="gramEnd"/>
+      <w:r>
         <w:t xml:space="preserve"> </w:t>
       </w:r>
       <w:proofErr w:type="spellStart"/>
       <w:r>
-        <w:t>tt</w:t>
-      </w:r>
-      <w:proofErr w:type="spellEnd"/>
+        <w:t>yyyy</w:t>
+      </w:r>
+      <w:proofErr w:type="spellEnd"/>
+      <w:r>
+        <w:t xml:space="preserve"> </w:t>
+      </w:r>
+      <w:proofErr w:type="spellStart"/>
+      <w:r>
+        <w:t>hh:</w:t>
+      </w:r>
+      <w:proofErr w:type="gramStart"/>
+      <w:r>
+        <w:t>mm:ss</w:t>
+      </w:r>
+      <w:proofErr w:type="spellEnd"/>
+      <w:proofErr w:type="gramEnd"/>
+      <w:r>
+        <w:t xml:space="preserve"> tt}</w:t>
+      </w:r>
+      <w:proofErr w:type="gramStart"/>
+      <w:r>
+        <w:t>";</w:t>
+      </w:r>
+      <w:proofErr w:type="gramEnd"/>
+    </w:p>
+    <w:p>
+      <w:pPr>
+        <w:spacing w:after="0" w:line="240" w:lineRule="auto"/>
+      </w:pPr>
+      <w:r>
+        <w:t xml:space="preserve">                else</w:t>
+      </w:r>
+    </w:p>
+    <w:p>
+      <w:pPr>
+        <w:spacing w:after="0" w:line="240" w:lineRule="auto"/>
+      </w:pPr>
+      <w:r>
+        <w:t xml:space="preserve">                    _</w:t>
+      </w:r>
+      <w:proofErr w:type="spellStart"/>
+      <w:r>
+        <w:t>lastTimeOut</w:t>
+      </w:r>
+      <w:proofErr w:type="spellEnd"/>
+      <w:r>
+        <w:t xml:space="preserve"> = </w:t>
+      </w:r>
+      <w:proofErr w:type="spellStart"/>
+      <w:proofErr w:type="gramStart"/>
+      <w:r>
+        <w:t>string.Empty</w:t>
+      </w:r>
+      <w:proofErr w:type="spellEnd"/>
+      <w:proofErr w:type="gramEnd"/>
+      <w:r>
+        <w:t>;</w:t>
+      </w:r>
+    </w:p>
+    <w:p>
+      <w:pPr>
+        <w:spacing w:after="0" w:line="240" w:lineRule="auto"/>
+      </w:pPr>
+      <w:r>
+        <w:t xml:space="preserve">                #endregion               </w:t>
+      </w:r>
+    </w:p>
+    <w:p>
+      <w:pPr>
+        <w:spacing w:after="0" w:line="240" w:lineRule="auto"/>
+      </w:pPr>
+      <w:r>
+        <w:t xml:space="preserve">            }</w:t>
+      </w:r>
+    </w:p>
+    <w:p>
+      <w:pPr>
+        <w:spacing w:after="0" w:line="240" w:lineRule="auto"/>
+      </w:pPr>
+      <w:r>
+        <w:t xml:space="preserve">        }</w:t>
+      </w:r>
+    </w:p>
+    <w:p>
+      <w:pPr>
+        <w:spacing w:after="0" w:line="240" w:lineRule="auto"/>
+      </w:pPr>
+      <w:r>
+        <w:t xml:space="preserve">        else</w:t>
+      </w:r>
+    </w:p>
+    <w:p>
+      <w:pPr>
+        <w:spacing w:after="0" w:line="240" w:lineRule="auto"/>
+      </w:pPr>
+      <w:r>
+        <w:t xml:space="preserve">            _</w:t>
+      </w:r>
+      <w:proofErr w:type="spellStart"/>
+      <w:r>
+        <w:t>errorMessage.Append</w:t>
+      </w:r>
+      <w:proofErr w:type="spellEnd"/>
+      <w:r>
+        <w:t>(</w:t>
+      </w:r>
+      <w:proofErr w:type="spellStart"/>
+      <w:r>
+        <w:t>attendanceResult.Error</w:t>
+      </w:r>
+      <w:proofErr w:type="spellEnd"/>
+      <w:proofErr w:type="gramStart"/>
+      <w:r>
+        <w:t>);</w:t>
+      </w:r>
+      <w:proofErr w:type="gramEnd"/>
+    </w:p>
+    <w:p>
+      <w:pPr>
+        <w:spacing w:after="0" w:line="240" w:lineRule="auto"/>
+      </w:pPr>
+      <w:r>
+        <w:t xml:space="preserve">    }</w:t>
+      </w:r>
+    </w:p>
+    <w:p>
+      <w:pPr>
+        <w:spacing w:after="0" w:line="240" w:lineRule="auto"/>
+      </w:pPr>
+      <w:r>
+        <w:t xml:space="preserve">    catch (Exception ex)</w:t>
+      </w:r>
+    </w:p>
+    <w:p>
+      <w:pPr>
+        <w:spacing w:after="0" w:line="240" w:lineRule="auto"/>
+      </w:pPr>
+      <w:r>
+        <w:t xml:space="preserve">    {</w:t>
+      </w:r>
+    </w:p>
+    <w:p>
+      <w:pPr>
+        <w:spacing w:after="0" w:line="240" w:lineRule="auto"/>
+      </w:pPr>
+      <w:r>
+        <w:t xml:space="preserve">        // Set the error message</w:t>
+      </w:r>
+    </w:p>
+    <w:p>
+      <w:pPr>
+        <w:spacing w:after="0" w:line="240" w:lineRule="auto"/>
+      </w:pPr>
+      <w:r>
+        <w:t xml:space="preserve">        _</w:t>
+      </w:r>
+      <w:proofErr w:type="spellStart"/>
+      <w:r>
+        <w:t>errorMessage.Append</w:t>
+      </w:r>
+      <w:proofErr w:type="spellEnd"/>
+      <w:r>
+        <w:t>(</w:t>
+      </w:r>
+      <w:proofErr w:type="spellStart"/>
+      <w:proofErr w:type="gramStart"/>
+      <w:r>
+        <w:t>ex.Message.ToString</w:t>
+      </w:r>
+      <w:proofErr w:type="spellEnd"/>
+      <w:proofErr w:type="gramEnd"/>
+      <w:r>
+        <w:t>()</w:t>
+      </w:r>
+      <w:proofErr w:type="gramStart"/>
+      <w:r>
+        <w:t>);</w:t>
+      </w:r>
+      <w:proofErr w:type="gramEnd"/>
+    </w:p>
+    <w:p>
+      <w:pPr>
+        <w:spacing w:after="0" w:line="240" w:lineRule="auto"/>
+      </w:pPr>
+    </w:p>
+    <w:p>
+      <w:pPr>
+        <w:spacing w:after="0" w:line="240" w:lineRule="auto"/>
+      </w:pPr>
+      <w:r>
+        <w:t xml:space="preserve">        </w:t>
+      </w:r>
+      <w:proofErr w:type="spellStart"/>
+      <w:r>
+        <w:t>ShowHideError</w:t>
+      </w:r>
+      <w:proofErr w:type="spellEnd"/>
+      <w:r>
+        <w:t>(true</w:t>
+      </w:r>
+      <w:proofErr w:type="gramStart"/>
+      <w:r>
+        <w:t>);</w:t>
+      </w:r>
+      <w:proofErr w:type="gramEnd"/>
+    </w:p>
+    <w:p>
+      <w:pPr>
+        <w:spacing w:after="0" w:line="240" w:lineRule="auto"/>
+      </w:pPr>
+      <w:r>
+        <w:t xml:space="preserve">    }</w:t>
+      </w:r>
+    </w:p>
+    <w:p>
+      <w:pPr>
+        <w:spacing w:after="0" w:line="240" w:lineRule="auto"/>
+      </w:pPr>
       <w:r>
         <w:t>}</w:t>
       </w:r>
-      <w:proofErr w:type="gramStart"/>
-      <w:r>
-        <w:t>";</w:t>
-      </w:r>
-      <w:proofErr w:type="gramEnd"/>
-    </w:p>
-    <w:p>
-      <w:pPr>
-        <w:spacing w:after="0" w:line="240" w:lineRule="auto"/>
-      </w:pPr>
-      <w:r>
-        <w:t xml:space="preserve">                else</w:t>
-      </w:r>
-    </w:p>
-    <w:p>
-      <w:pPr>
-        <w:spacing w:after="0" w:line="240" w:lineRule="auto"/>
-      </w:pPr>
-      <w:r>
-        <w:t xml:space="preserve">                    _</w:t>
-      </w:r>
-      <w:proofErr w:type="spellStart"/>
-      <w:r>
-        <w:t>firstTimeIn</w:t>
-      </w:r>
-      <w:proofErr w:type="spellEnd"/>
-      <w:r>
-        <w:t xml:space="preserve"> = </w:t>
-      </w:r>
-      <w:proofErr w:type="spellStart"/>
-      <w:proofErr w:type="gramStart"/>
-      <w:r>
-        <w:t>string.Empty</w:t>
-      </w:r>
-      <w:proofErr w:type="spellEnd"/>
-      <w:proofErr w:type="gramEnd"/>
-      <w:r>
-        <w:t>;</w:t>
-      </w:r>
-    </w:p>
-    <w:p>
-      <w:pPr>
-        <w:spacing w:after="0" w:line="240" w:lineRule="auto"/>
-      </w:pPr>
-    </w:p>
-    <w:p>
-      <w:pPr>
-        <w:spacing w:after="0" w:line="240" w:lineRule="auto"/>
-      </w:pPr>
-      <w:r>
-        <w:t xml:space="preserve">                if (_</w:t>
-      </w:r>
-      <w:proofErr w:type="spellStart"/>
-      <w:proofErr w:type="gramStart"/>
-      <w:r>
-        <w:t>attendanceDetail.LastTimeOut.HasValue</w:t>
-      </w:r>
-      <w:proofErr w:type="spellEnd"/>
-      <w:proofErr w:type="gramEnd"/>
-      <w:r>
-        <w:t>)</w:t>
-      </w:r>
-    </w:p>
-    <w:p>
-      <w:pPr>
-        <w:spacing w:after="0" w:line="240" w:lineRule="auto"/>
-      </w:pPr>
-      <w:r>
-        <w:t xml:space="preserve">                    _</w:t>
-      </w:r>
-      <w:proofErr w:type="spellStart"/>
-      <w:r>
-        <w:t>lastTimeOut</w:t>
-      </w:r>
-      <w:proofErr w:type="spellEnd"/>
-      <w:r>
-        <w:t xml:space="preserve"> = $"{_attendanceDetail.LastTimeOut:</w:t>
-      </w:r>
-      <w:proofErr w:type="gramStart"/>
-      <w:r>
-        <w:t>dd}{GetOrdinal(</w:t>
-      </w:r>
-      <w:proofErr w:type="gramEnd"/>
-      <w:r>
-        <w:t>_</w:t>
-      </w:r>
-      <w:proofErr w:type="gramStart"/>
-      <w:r>
-        <w:t>attendanceDetail.LastTimeOut.Value.Day</w:t>
-      </w:r>
-      <w:proofErr w:type="gramEnd"/>
-      <w:r>
-        <w:t>)} {_</w:t>
-      </w:r>
-      <w:proofErr w:type="spellStart"/>
-      <w:proofErr w:type="gramStart"/>
-      <w:r>
-        <w:t>attendanceDetail.LastTimeOut:MMM</w:t>
-      </w:r>
-      <w:proofErr w:type="spellEnd"/>
-      <w:proofErr w:type="gramEnd"/>
-      <w:r>
-        <w:t xml:space="preserve"> </w:t>
-      </w:r>
-      <w:proofErr w:type="spellStart"/>
-      <w:r>
-        <w:t>yyyy</w:t>
-      </w:r>
-      <w:proofErr w:type="spellEnd"/>
-      <w:r>
-        <w:t xml:space="preserve"> </w:t>
-      </w:r>
-      <w:proofErr w:type="spellStart"/>
-      <w:r>
-        <w:t>hh:</w:t>
-      </w:r>
-      <w:proofErr w:type="gramStart"/>
-      <w:r>
-        <w:t>mm:ss</w:t>
-      </w:r>
-      <w:proofErr w:type="spellEnd"/>
-      <w:proofErr w:type="gramEnd"/>
-      <w:r>
-        <w:t xml:space="preserve"> </w:t>
-      </w:r>
-      <w:proofErr w:type="spellStart"/>
-      <w:r>
-        <w:t>tt</w:t>
-      </w:r>
-      <w:proofErr w:type="spellEnd"/>
-      <w:r>
-        <w:t>}</w:t>
-      </w:r>
-      <w:proofErr w:type="gramStart"/>
-      <w:r>
-        <w:t>";</w:t>
-      </w:r>
-      <w:proofErr w:type="gramEnd"/>
-    </w:p>
-    <w:p>
-      <w:pPr>
-        <w:spacing w:after="0" w:line="240" w:lineRule="auto"/>
-      </w:pPr>
-      <w:r>
-        <w:t xml:space="preserve">                else</w:t>
-      </w:r>
-    </w:p>
-    <w:p>
-      <w:pPr>
-        <w:spacing w:after="0" w:line="240" w:lineRule="auto"/>
-      </w:pPr>
-      <w:r>
-        <w:t xml:space="preserve">                    _</w:t>
-      </w:r>
-      <w:proofErr w:type="spellStart"/>
-      <w:r>
-        <w:t>lastTimeOut</w:t>
-      </w:r>
-      <w:proofErr w:type="spellEnd"/>
-      <w:r>
-        <w:t xml:space="preserve"> = </w:t>
-      </w:r>
-      <w:proofErr w:type="spellStart"/>
-      <w:proofErr w:type="gramStart"/>
-      <w:r>
-        <w:t>string.Empty</w:t>
-      </w:r>
-      <w:proofErr w:type="spellEnd"/>
-      <w:proofErr w:type="gramEnd"/>
-      <w:r>
-        <w:t>;</w:t>
-      </w:r>
-    </w:p>
-    <w:p>
-      <w:pPr>
-        <w:spacing w:after="0" w:line="240" w:lineRule="auto"/>
-      </w:pPr>
-      <w:r>
-        <w:t xml:space="preserve">                #endregion               </w:t>
-      </w:r>
-    </w:p>
-    <w:p>
-      <w:pPr>
-        <w:spacing w:after="0" w:line="240" w:lineRule="auto"/>
-      </w:pPr>
-      <w:r>
-        <w:t xml:space="preserve">            }</w:t>
-      </w:r>
-    </w:p>
-    <w:p>
-      <w:pPr>
-        <w:spacing w:after="0" w:line="240" w:lineRule="auto"/>
-      </w:pPr>
-      <w:r>
-        <w:t xml:space="preserve">        }</w:t>
-      </w:r>
-    </w:p>
-    <w:p>
-      <w:pPr>
-        <w:spacing w:after="0" w:line="240" w:lineRule="auto"/>
-      </w:pPr>
-      <w:r>
-        <w:t xml:space="preserve">        else</w:t>
-      </w:r>
-    </w:p>
-    <w:p>
-      <w:pPr>
-        <w:spacing w:after="0" w:line="240" w:lineRule="auto"/>
-      </w:pPr>
-      <w:r>
-        <w:t xml:space="preserve">            _</w:t>
-      </w:r>
-      <w:proofErr w:type="spellStart"/>
-      <w:r>
-        <w:t>errorMessage.Append</w:t>
-      </w:r>
-      <w:proofErr w:type="spellEnd"/>
-      <w:r>
-        <w:t>(</w:t>
-      </w:r>
-      <w:proofErr w:type="spellStart"/>
-      <w:r>
-        <w:t>attendanceResult.Error</w:t>
-      </w:r>
-      <w:proofErr w:type="spellEnd"/>
-      <w:proofErr w:type="gramStart"/>
-      <w:r>
-        <w:t>);</w:t>
-      </w:r>
-      <w:proofErr w:type="gramEnd"/>
-    </w:p>
-    <w:p>
-      <w:pPr>
-        <w:spacing w:after="0" w:line="240" w:lineRule="auto"/>
-      </w:pPr>
-      <w:r>
-        <w:t xml:space="preserve">    }</w:t>
-      </w:r>
-    </w:p>
-    <w:p>
-      <w:pPr>
-        <w:spacing w:after="0" w:line="240" w:lineRule="auto"/>
-      </w:pPr>
-      <w:r>
-        <w:t xml:space="preserve">    catch (Exception ex)</w:t>
-      </w:r>
-    </w:p>
-    <w:p>
-      <w:pPr>
-        <w:spacing w:after="0" w:line="240" w:lineRule="auto"/>
-      </w:pPr>
-      <w:r>
-        <w:t xml:space="preserve">    {</w:t>
-      </w:r>
-    </w:p>
-    <w:p>
-      <w:pPr>
-        <w:spacing w:after="0" w:line="240" w:lineRule="auto"/>
-      </w:pPr>
-      <w:r>
-        <w:t xml:space="preserve">        // Set the error message</w:t>
-      </w:r>
-    </w:p>
-    <w:p>
-      <w:pPr>
-        <w:spacing w:after="0" w:line="240" w:lineRule="auto"/>
-      </w:pPr>
-      <w:r>
-        <w:t xml:space="preserve">        _</w:t>
-      </w:r>
-      <w:proofErr w:type="spellStart"/>
-      <w:r>
-        <w:t>errorMessage.Append</w:t>
-      </w:r>
-      <w:proofErr w:type="spellEnd"/>
-      <w:r>
-        <w:t>(</w:t>
-      </w:r>
-      <w:proofErr w:type="spellStart"/>
-      <w:proofErr w:type="gramStart"/>
-      <w:r>
-        <w:t>ex.Message.ToString</w:t>
-      </w:r>
-      <w:proofErr w:type="spellEnd"/>
-      <w:proofErr w:type="gramEnd"/>
-      <w:r>
-        <w:t>()</w:t>
-      </w:r>
-      <w:proofErr w:type="gramStart"/>
-      <w:r>
-        <w:t>);</w:t>
-      </w:r>
-      <w:proofErr w:type="gramEnd"/>
-    </w:p>
-    <w:p>
-      <w:pPr>
-        <w:spacing w:after="0" w:line="240" w:lineRule="auto"/>
-      </w:pPr>
-    </w:p>
-    <w:p>
-      <w:pPr>
-        <w:spacing w:after="0" w:line="240" w:lineRule="auto"/>
-      </w:pPr>
-      <w:r>
-        <w:t xml:space="preserve">        </w:t>
-      </w:r>
-      <w:proofErr w:type="spellStart"/>
-      <w:r>
-        <w:t>ShowHideError</w:t>
-      </w:r>
-      <w:proofErr w:type="spellEnd"/>
-      <w:r>
-        <w:t>(true</w:t>
-      </w:r>
-      <w:proofErr w:type="gramStart"/>
-      <w:r>
-        <w:t>);</w:t>
-      </w:r>
-      <w:proofErr w:type="gramEnd"/>
-    </w:p>
-    <w:p>
-      <w:pPr>
-        <w:spacing w:after="0" w:line="240" w:lineRule="auto"/>
-      </w:pPr>
-      <w:r>
-        <w:t xml:space="preserve">    }</w:t>
-      </w:r>
-    </w:p>
-    <w:p>
-      <w:pPr>
-        <w:spacing w:after="0" w:line="240" w:lineRule="auto"/>
-      </w:pPr>
-      <w:r>
-        <w:t>}</w:t>
+    </w:p>
+    <w:p>
+      <w:r>
+        <w:br w:type="page"/>
+      </w:r>
+    </w:p>
+    <w:p>
+      <w:pPr>
+        <w:spacing w:after="0" w:line="240" w:lineRule="auto"/>
+        <w:rPr>
+          <w:b/>
+          <w:bCs/>
+          <w:color w:val="EE0000"/>
+        </w:rPr>
+      </w:pPr>
+      <w:r>
+        <w:rPr>
+          <w:b/>
+          <w:bCs/>
+          <w:color w:val="EE0000"/>
+        </w:rPr>
+        <w:lastRenderedPageBreak/>
+        <w:t>Prompt #11:</w:t>
+      </w:r>
+    </w:p>
+    <w:p>
+      <w:pPr>
+        <w:spacing w:after="0" w:line="240" w:lineRule="auto"/>
+      </w:pPr>
+      <w:r>
+        <w:t xml:space="preserve">I have a razor page that serves as the homepage where the @page directives </w:t>
+      </w:r>
+      <w:proofErr w:type="gramStart"/>
+      <w:r>
+        <w:t>is</w:t>
+      </w:r>
+      <w:proofErr w:type="gramEnd"/>
+      <w:r>
+        <w:t xml:space="preserve"> set to “/”. Now, I want to change the homepage to </w:t>
+      </w:r>
+      <w:proofErr w:type="spellStart"/>
+      <w:r>
+        <w:t>TNADashboard.razor</w:t>
+      </w:r>
+      <w:proofErr w:type="spellEnd"/>
+      <w:r>
+        <w:t xml:space="preserve"> where the </w:t>
+      </w:r>
+      <w:r>
+        <w:rPr>
+          <w:lang w:val="en-GB"/>
+        </w:rPr>
+        <w:t>@page</w:t>
+      </w:r>
+      <w:r>
+        <w:rPr>
+          <w:lang w:val="en-GB"/>
+        </w:rPr>
+        <w:t xml:space="preserve"> directive is set </w:t>
+      </w:r>
+      <w:proofErr w:type="gramStart"/>
+      <w:r>
+        <w:rPr>
+          <w:lang w:val="en-GB"/>
+        </w:rPr>
+        <w:t xml:space="preserve">to </w:t>
+      </w:r>
+      <w:r>
+        <w:rPr>
+          <w:lang w:val="en-GB"/>
+        </w:rPr>
+        <w:t xml:space="preserve"> "</w:t>
+      </w:r>
+      <w:proofErr w:type="gramEnd"/>
+      <w:r>
+        <w:rPr>
+          <w:lang w:val="en-GB"/>
+        </w:rPr>
+        <w:t>/</w:t>
+      </w:r>
+      <w:proofErr w:type="spellStart"/>
+      <w:r>
+        <w:rPr>
+          <w:lang w:val="en-GB"/>
+        </w:rPr>
+        <w:t>TimeAttendance</w:t>
+      </w:r>
+      <w:proofErr w:type="spellEnd"/>
+      <w:r>
+        <w:rPr>
+          <w:lang w:val="en-GB"/>
+        </w:rPr>
+        <w:t>/</w:t>
+      </w:r>
+      <w:proofErr w:type="spellStart"/>
+      <w:r>
+        <w:rPr>
+          <w:lang w:val="en-GB"/>
+        </w:rPr>
+        <w:t>tnadashboard</w:t>
+      </w:r>
+      <w:proofErr w:type="spellEnd"/>
+      <w:r>
+        <w:rPr>
+          <w:lang w:val="en-GB"/>
+        </w:rPr>
+        <w:t>"</w:t>
+      </w:r>
+      <w:r>
+        <w:rPr>
+          <w:lang w:val="en-GB"/>
+        </w:rPr>
+        <w:t>. Tell me how to accomplish this.</w:t>
       </w:r>
     </w:p>
     <w:sectPr>

</xml_diff>